<commit_message>
Version numbers are now aligned
</commit_message>
<xml_diff>
--- a/docs/ptask Manual.docx
+++ b/docs/ptask Manual.docx
@@ -390,11 +390,9 @@
         <w:jc w:val="center"/>
         <w:rPr/>
       </w:pPr>
-      <w:ins w:id="0" w:author="Unknown Author" w:date="2015-09-23T14:36:00Z">
-        <w:r>
-          <w:rPr/>
-        </w:r>
-      </w:ins>
+      <w:r>
+        <w:rPr/>
+      </w:r>
     </w:p>
     <w:p>
       <w:pPr>
@@ -412,7 +410,7 @@
           <w:lang w:val="it-IT"/>
         </w:rPr>
       </w:pPr>
-      <w:ins w:id="1" w:author="Unknown Author" w:date="2015-09-23T14:36:00Z">
+      <w:ins w:id="0" w:author="Unknown Author" w:date="2015-09-23T14:36:00Z">
         <w:r>
           <w:rPr>
             <w:rStyle w:val="AbsatzStandardschriftart"/>
@@ -423,7 +421,21 @@
             <w:szCs w:val="24"/>
             <w:lang w:val="it-IT"/>
           </w:rPr>
-          <w:t>version 0.2</w:t>
+          <w:t>version 0.</w:t>
+        </w:r>
+      </w:ins>
+      <w:ins w:id="1" w:author="Unknown Author" w:date="2015-09-23T14:50:00Z">
+        <w:r>
+          <w:rPr>
+            <w:rStyle w:val="AbsatzStandardschriftart"/>
+            <w:rFonts w:eastAsia="DejaVu Sans" w:cs="Arial" w:ascii="Arial" w:hAnsi="Arial"/>
+            <w:i/>
+            <w:spacing w:val="-1"/>
+            <w:sz w:val="24"/>
+            <w:szCs w:val="24"/>
+            <w:lang w:val="it-IT"/>
+          </w:rPr>
+          <w:t>3</w:t>
         </w:r>
       </w:ins>
     </w:p>
@@ -4388,29 +4400,25 @@
           <w:rFonts w:eastAsia="DejaVu Sans" w:cs="Arial" w:ascii="Arial" w:hAnsi="Arial"/>
         </w:rPr>
       </w:pPr>
-      <w:del w:id="3" w:author="Unknown Author" w:date="2015-09-23T14:37:00Z">
-        <w:r>
-          <w:rPr>
-            <w:rFonts w:eastAsia="DejaVu Sans" w:cs="Arial" w:ascii="Arial" w:hAnsi="Arial"/>
-          </w:rPr>
-        </w:r>
-      </w:del>
-    </w:p>
-    <w:p>
-      <w:pPr>
-        <w:pStyle w:val="Normal"/>
-        <w:jc w:val="both"/>
-        <w:rPr>
-          <w:rFonts w:eastAsia="DejaVu Sans" w:cs="Arial" w:ascii="Arial" w:hAnsi="Arial"/>
-        </w:rPr>
-      </w:pPr>
-      <w:del w:id="4" w:author="Unknown Author" w:date="2015-09-23T14:37:00Z">
-        <w:r>
-          <w:rPr>
-            <w:rFonts w:eastAsia="DejaVu Sans" w:cs="Arial" w:ascii="Arial" w:hAnsi="Arial"/>
-          </w:rPr>
-        </w:r>
-      </w:del>
+      <w:r>
+        <w:rPr>
+          <w:rFonts w:eastAsia="DejaVu Sans" w:cs="Arial" w:ascii="Arial" w:hAnsi="Arial"/>
+        </w:rPr>
+      </w:r>
+    </w:p>
+    <w:p>
+      <w:pPr>
+        <w:pStyle w:val="Normal"/>
+        <w:jc w:val="both"/>
+        <w:rPr>
+          <w:rFonts w:eastAsia="DejaVu Sans" w:cs="Arial" w:ascii="Arial" w:hAnsi="Arial"/>
+        </w:rPr>
+      </w:pPr>
+      <w:r>
+        <w:rPr>
+          <w:rFonts w:eastAsia="DejaVu Sans" w:cs="Arial" w:ascii="Arial" w:hAnsi="Arial"/>
+        </w:rPr>
+      </w:r>
     </w:p>
     <w:p>
       <w:pPr>
@@ -6151,7 +6159,7 @@
         </w:tblBorders>
         <w:tblCellMar>
           <w:top w:w="0" w:type="dxa"/>
-          <w:left w:w="108" w:type="dxa"/>
+          <w:left w:w="103" w:type="dxa"/>
           <w:bottom w:w="0" w:type="dxa"/>
           <w:right w:w="108" w:type="dxa"/>
         </w:tblCellMar>
@@ -6174,9 +6182,9 @@
               <w:right w:val="single" w:sz="4" w:space="0" w:color="00000A"/>
               <w:insideV w:val="single" w:sz="4" w:space="0" w:color="00000A"/>
             </w:tcBorders>
-            <w:shd w:fill="auto" w:val="clear"/>
+            <w:shd w:fill="FFFFFF" w:val="clear"/>
             <w:tcMar>
-              <w:left w:w="108" w:type="dxa"/>
+              <w:left w:w="103" w:type="dxa"/>
             </w:tcMar>
           </w:tcPr>
           <w:p>
@@ -6673,7 +6681,7 @@
         </w:tblBorders>
         <w:tblCellMar>
           <w:top w:w="0" w:type="dxa"/>
-          <w:left w:w="108" w:type="dxa"/>
+          <w:left w:w="103" w:type="dxa"/>
           <w:bottom w:w="0" w:type="dxa"/>
           <w:right w:w="108" w:type="dxa"/>
         </w:tblCellMar>
@@ -6696,9 +6704,9 @@
               <w:right w:val="single" w:sz="4" w:space="0" w:color="00000A"/>
               <w:insideV w:val="single" w:sz="4" w:space="0" w:color="00000A"/>
             </w:tcBorders>
-            <w:shd w:fill="auto" w:val="clear"/>
+            <w:shd w:fill="FFFFFF" w:val="clear"/>
             <w:tcMar>
-              <w:left w:w="108" w:type="dxa"/>
+              <w:left w:w="103" w:type="dxa"/>
             </w:tcMar>
           </w:tcPr>
           <w:p>
@@ -7214,7 +7222,7 @@
         </w:tblBorders>
         <w:tblCellMar>
           <w:top w:w="0" w:type="dxa"/>
-          <w:left w:w="108" w:type="dxa"/>
+          <w:left w:w="103" w:type="dxa"/>
           <w:bottom w:w="0" w:type="dxa"/>
           <w:right w:w="108" w:type="dxa"/>
         </w:tblCellMar>
@@ -7237,9 +7245,9 @@
               <w:right w:val="single" w:sz="4" w:space="0" w:color="00000A"/>
               <w:insideV w:val="single" w:sz="4" w:space="0" w:color="00000A"/>
             </w:tcBorders>
-            <w:shd w:fill="auto" w:val="clear"/>
+            <w:shd w:fill="FFFFFF" w:val="clear"/>
             <w:tcMar>
-              <w:left w:w="108" w:type="dxa"/>
+              <w:left w:w="103" w:type="dxa"/>
             </w:tcMar>
           </w:tcPr>
           <w:p>
@@ -8961,7 +8969,7 @@
         </w:tblBorders>
         <w:tblCellMar>
           <w:top w:w="0" w:type="dxa"/>
-          <w:left w:w="108" w:type="dxa"/>
+          <w:left w:w="103" w:type="dxa"/>
           <w:bottom w:w="0" w:type="dxa"/>
           <w:right w:w="108" w:type="dxa"/>
         </w:tblCellMar>
@@ -8984,9 +8992,9 @@
               <w:right w:val="single" w:sz="4" w:space="0" w:color="00000A"/>
               <w:insideV w:val="single" w:sz="4" w:space="0" w:color="00000A"/>
             </w:tcBorders>
-            <w:shd w:fill="auto" w:val="clear"/>
+            <w:shd w:fill="FFFFFF" w:val="clear"/>
             <w:tcMar>
-              <w:left w:w="108" w:type="dxa"/>
+              <w:left w:w="103" w:type="dxa"/>
             </w:tcMar>
           </w:tcPr>
           <w:p>
@@ -11488,7 +11496,7 @@
         </w:rPr>
         <w:t xml:space="preserve"> tp,</w:t>
       </w:r>
-      <w:del w:id="5" w:author="Unknown Author" w:date="2015-09-23T14:34:00Z">
+      <w:del w:id="3" w:author="Unknown Author" w:date="2015-09-23T14:34:00Z">
         <w:r>
           <w:rPr>
             <w:rStyle w:val="AbsatzStandardschriftart"/>
@@ -11552,12 +11560,28 @@
         </w:rPr>
         <w:t xml:space="preserve">. </w:t>
       </w:r>
+      <w:del w:id="4" w:author="Unknown Author" w:date="2015-09-23T14:35:00Z">
+        <w:r>
+          <w:rPr>
+            <w:rFonts w:eastAsia="DejaVu Sans" w:cs="Arial" w:ascii="Arial" w:hAnsi="Arial"/>
+          </w:rPr>
+          <w:delText xml:space="preserve">Parameter </w:delText>
+        </w:r>
+      </w:del>
+      <w:del w:id="5" w:author="Unknown Author" w:date="2015-09-23T14:35:00Z">
+        <w:r>
+          <w:rPr>
+            <w:rFonts w:eastAsia="DejaVu Sans" w:cs="Courier New" w:ascii="Courier New" w:hAnsi="Courier New"/>
+          </w:rPr>
+          <w:delText>n</w:delText>
+        </w:r>
+      </w:del>
       <w:del w:id="6" w:author="Unknown Author" w:date="2015-09-23T14:35:00Z">
         <w:r>
           <w:rPr>
             <w:rFonts w:eastAsia="DejaVu Sans" w:cs="Arial" w:ascii="Arial" w:hAnsi="Arial"/>
           </w:rPr>
-          <w:delText xml:space="preserve">Parameter </w:delText>
+          <w:delText xml:space="preserve"> is an increasing number for each mode specified for the task. The first time this is called, </w:delText>
         </w:r>
       </w:del>
       <w:del w:id="7" w:author="Unknown Author" w:date="2015-09-23T14:35:00Z">
@@ -11573,7 +11597,7 @@
           <w:rPr>
             <w:rFonts w:eastAsia="DejaVu Sans" w:cs="Arial" w:ascii="Arial" w:hAnsi="Arial"/>
           </w:rPr>
-          <w:delText xml:space="preserve"> is an increasing number for each mode specified for the task. The first time this is called, </w:delText>
+          <w:delText xml:space="preserve"> must be 0, the second time it must be 1, etc. The maximum value for </w:delText>
         </w:r>
       </w:del>
       <w:del w:id="9" w:author="Unknown Author" w:date="2015-09-23T14:35:00Z">
@@ -11589,7 +11613,7 @@
           <w:rPr>
             <w:rFonts w:eastAsia="DejaVu Sans" w:cs="Arial" w:ascii="Arial" w:hAnsi="Arial"/>
           </w:rPr>
-          <w:delText xml:space="preserve"> must be 0, the second time it must be 1, etc. The maximum value for </w:delText>
+          <w:delText xml:space="preserve"> is  </w:delText>
         </w:r>
       </w:del>
       <w:del w:id="11" w:author="Unknown Author" w:date="2015-09-23T14:35:00Z">
@@ -11597,7 +11621,7 @@
           <w:rPr>
             <w:rFonts w:eastAsia="DejaVu Sans" w:cs="Courier New" w:ascii="Courier New" w:hAnsi="Courier New"/>
           </w:rPr>
-          <w:delText>n</w:delText>
+          <w:delText>nmodes-1</w:delText>
         </w:r>
       </w:del>
       <w:del w:id="12" w:author="Unknown Author" w:date="2015-09-23T14:35:00Z">
@@ -11605,7 +11629,7 @@
           <w:rPr>
             <w:rFonts w:eastAsia="DejaVu Sans" w:cs="Arial" w:ascii="Arial" w:hAnsi="Arial"/>
           </w:rPr>
-          <w:delText xml:space="preserve"> is  </w:delText>
+          <w:delText xml:space="preserve"> (see </w:delText>
         </w:r>
       </w:del>
       <w:del w:id="13" w:author="Unknown Author" w:date="2015-09-23T14:35:00Z">
@@ -11613,7 +11637,7 @@
           <w:rPr>
             <w:rFonts w:eastAsia="DejaVu Sans" w:cs="Courier New" w:ascii="Courier New" w:hAnsi="Courier New"/>
           </w:rPr>
-          <w:delText>nmodes-1</w:delText>
+          <w:delText>ptask_param_modes</w:delText>
         </w:r>
       </w:del>
       <w:del w:id="14" w:author="Unknown Author" w:date="2015-09-23T14:35:00Z">
@@ -11621,22 +11645,6 @@
           <w:rPr>
             <w:rFonts w:eastAsia="DejaVu Sans" w:cs="Arial" w:ascii="Arial" w:hAnsi="Arial"/>
           </w:rPr>
-          <w:delText xml:space="preserve"> (see </w:delText>
-        </w:r>
-      </w:del>
-      <w:del w:id="15" w:author="Unknown Author" w:date="2015-09-23T14:35:00Z">
-        <w:r>
-          <w:rPr>
-            <w:rFonts w:eastAsia="DejaVu Sans" w:cs="Courier New" w:ascii="Courier New" w:hAnsi="Courier New"/>
-          </w:rPr>
-          <w:delText>ptask_param_modes</w:delText>
-        </w:r>
-      </w:del>
-      <w:del w:id="16" w:author="Unknown Author" w:date="2015-09-23T14:35:00Z">
-        <w:r>
-          <w:rPr>
-            <w:rFonts w:eastAsia="DejaVu Sans" w:cs="Arial" w:ascii="Arial" w:hAnsi="Arial"/>
-          </w:rPr>
           <w:delText>).</w:delText>
         </w:r>
       </w:del>
@@ -11655,13 +11663,11 @@
           <w:rFonts w:eastAsia="DejaVu Sans" w:cs="Arial" w:ascii="Arial" w:hAnsi="Arial"/>
         </w:rPr>
       </w:pPr>
-      <w:del w:id="17" w:author="Unknown Author" w:date="2015-09-23T14:35:00Z">
-        <w:r>
-          <w:rPr>
-            <w:rFonts w:eastAsia="DejaVu Sans" w:cs="Arial" w:ascii="Arial" w:hAnsi="Arial"/>
-          </w:rPr>
-        </w:r>
-      </w:del>
+      <w:r>
+        <w:rPr>
+          <w:rFonts w:eastAsia="DejaVu Sans" w:cs="Arial" w:ascii="Arial" w:hAnsi="Arial"/>
+        </w:rPr>
+      </w:r>
     </w:p>
     <w:p>
       <w:pPr>
@@ -13059,7 +13065,7 @@
         </w:tblBorders>
         <w:tblCellMar>
           <w:top w:w="0" w:type="dxa"/>
-          <w:left w:w="108" w:type="dxa"/>
+          <w:left w:w="103" w:type="dxa"/>
           <w:bottom w:w="0" w:type="dxa"/>
           <w:right w:w="108" w:type="dxa"/>
         </w:tblCellMar>
@@ -13082,9 +13088,9 @@
               <w:right w:val="single" w:sz="4" w:space="0" w:color="00000A"/>
               <w:insideV w:val="single" w:sz="4" w:space="0" w:color="00000A"/>
             </w:tcBorders>
-            <w:shd w:fill="auto" w:val="clear"/>
+            <w:shd w:fill="FFFFFF" w:val="clear"/>
             <w:tcMar>
-              <w:left w:w="108" w:type="dxa"/>
+              <w:left w:w="103" w:type="dxa"/>
             </w:tcMar>
           </w:tcPr>
           <w:p>
@@ -13882,7 +13888,7 @@
               </w:rPr>
               <w:t>(param,</w:t>
             </w:r>
-            <w:del w:id="18" w:author="Unknown Author" w:date="2015-09-23T14:35:00Z">
+            <w:del w:id="15" w:author="Unknown Author" w:date="2015-09-23T14:35:00Z">
               <w:r>
                 <w:rPr>
                   <w:rFonts w:cs="Courier New" w:ascii="Courier New" w:hAnsi="Courier New"/>
@@ -13945,7 +13951,7 @@
               </w:rPr>
               <w:t>(param,</w:t>
             </w:r>
-            <w:del w:id="19" w:author="Unknown Author" w:date="2015-09-23T14:35:00Z">
+            <w:del w:id="16" w:author="Unknown Author" w:date="2015-09-23T14:35:00Z">
               <w:r>
                 <w:rPr>
                   <w:rFonts w:cs="Courier New" w:ascii="Courier New" w:hAnsi="Courier New"/>
@@ -14182,7 +14188,7 @@
               <w:tab/>
               <w:t xml:space="preserve">// activates MODE_ON; all tasks </w:t>
             </w:r>
-            <w:del w:id="20" w:author="Unknown Author" w:date="2015-09-23T14:38:00Z">
+            <w:del w:id="17" w:author="Unknown Author" w:date="2015-09-23T14:38:00Z">
               <w:r>
                 <w:rPr>
                   <w:rFonts w:cs="Courier New" w:ascii="Courier New" w:hAnsi="Courier New"/>
@@ -14196,7 +14202,7 @@
               </w:rPr>
               <w:t>not</w:t>
             </w:r>
-            <w:del w:id="21" w:author="Unknown Author" w:date="2015-09-23T14:39:00Z">
+            <w:del w:id="18" w:author="Unknown Author" w:date="2015-09-23T14:39:00Z">
               <w:r>
                 <w:rPr>
                   <w:rFonts w:cs="Courier New" w:ascii="Courier New" w:hAnsi="Courier New"/>
@@ -14204,7 +14210,7 @@
                 <w:delText xml:space="preserve"> </w:delText>
               </w:r>
             </w:del>
-            <w:del w:id="22" w:author="Unknown Author" w:date="2015-09-23T14:38:00Z">
+            <w:del w:id="19" w:author="Unknown Author" w:date="2015-09-23T14:38:00Z">
               <w:r>
                 <w:rPr>
                   <w:rFonts w:cs="Courier New" w:ascii="Courier New" w:hAnsi="Courier New"/>
@@ -14212,7 +14218,7 @@
                 <w:delText>present</w:delText>
               </w:r>
             </w:del>
-            <w:ins w:id="23" w:author="Unknown Author" w:date="2015-09-23T14:38:00Z">
+            <w:ins w:id="20" w:author="Unknown Author" w:date="2015-09-23T14:38:00Z">
               <w:r>
                 <w:rPr>
                   <w:rFonts w:cs="Courier New" w:ascii="Courier New" w:hAnsi="Courier New"/>
@@ -14242,7 +14248,7 @@
               <w:tab/>
               <w:t>//</w:t>
             </w:r>
-            <w:del w:id="24" w:author="Unknown Author" w:date="2015-09-23T14:38:00Z">
+            <w:del w:id="21" w:author="Unknown Author" w:date="2015-09-23T14:38:00Z">
               <w:r>
                 <w:rPr>
                   <w:rFonts w:cs="Courier New" w:ascii="Courier New" w:hAnsi="Courier New"/>
@@ -14250,7 +14256,7 @@
                 <w:delText xml:space="preserve"> in this mode, </w:delText>
               </w:r>
             </w:del>
-            <w:ins w:id="25" w:author="Unknown Author" w:date="2015-09-23T14:38:00Z">
+            <w:ins w:id="22" w:author="Unknown Author" w:date="2015-09-23T14:38:00Z">
               <w:r>
                 <w:rPr>
                   <w:rFonts w:cs="Courier New" w:ascii="Courier New" w:hAnsi="Courier New"/>
@@ -14264,7 +14270,7 @@
               </w:rPr>
               <w:t xml:space="preserve">are suspended; after that, the </w:t>
             </w:r>
-            <w:ins w:id="26" w:author="Unknown Author" w:date="2015-09-23T14:38:00Z">
+            <w:ins w:id="23" w:author="Unknown Author" w:date="2015-09-23T14:38:00Z">
               <w:r>
                 <w:rPr>
                   <w:rFonts w:cs="Courier New" w:ascii="Courier New" w:hAnsi="Courier New"/>
@@ -14286,7 +14292,7 @@
                 <w:rFonts w:cs="Courier New" w:ascii="Courier New" w:hAnsi="Courier New"/>
               </w:rPr>
             </w:pPr>
-            <w:ins w:id="27" w:author="Unknown Author" w:date="2015-09-23T14:38:00Z">
+            <w:ins w:id="24" w:author="Unknown Author" w:date="2015-09-23T14:38:00Z">
               <w:r>
                 <w:rPr>
                   <w:rFonts w:cs="Courier New" w:ascii="Courier New" w:hAnsi="Courier New"/>
@@ -14294,7 +14300,7 @@
                 <w:t xml:space="preserve">                 </w:t>
               </w:r>
             </w:ins>
-            <w:ins w:id="28" w:author="Unknown Author" w:date="2015-09-23T14:38:00Z">
+            <w:ins w:id="25" w:author="Unknown Author" w:date="2015-09-23T14:38:00Z">
               <w:r>
                 <w:rPr>
                   <w:rFonts w:cs="Courier New" w:ascii="Courier New" w:hAnsi="Courier New"/>
@@ -14316,7 +14322,7 @@
                 <w:rFonts w:cs="Courier New" w:ascii="Courier New" w:hAnsi="Courier New"/>
               </w:rPr>
             </w:pPr>
-            <w:del w:id="29" w:author="Unknown Author" w:date="2015-09-23T14:38:00Z">
+            <w:del w:id="26" w:author="Unknown Author" w:date="2015-09-23T14:38:00Z">
               <w:r>
                 <w:rPr>
                   <w:rFonts w:cs="Courier New" w:ascii="Courier New" w:hAnsi="Courier New"/>
@@ -14340,7 +14346,7 @@
                 <w:rFonts w:cs="Courier New" w:ascii="Courier New" w:hAnsi="Courier New"/>
               </w:rPr>
             </w:pPr>
-            <w:del w:id="30" w:author="Unknown Author" w:date="2015-09-23T14:38:00Z">
+            <w:del w:id="27" w:author="Unknown Author" w:date="2015-09-23T14:38:00Z">
               <w:r>
                 <w:rPr>
                   <w:rFonts w:cs="Courier New" w:ascii="Courier New" w:hAnsi="Courier New"/>
@@ -14445,7 +14451,7 @@
               <w:tab/>
               <w:t xml:space="preserve">// activates MODE_FAIL; all tasks </w:t>
             </w:r>
-            <w:del w:id="31" w:author="Unknown Author" w:date="2015-09-23T14:39:00Z">
+            <w:del w:id="28" w:author="Unknown Author" w:date="2015-09-23T14:39:00Z">
               <w:r>
                 <w:rPr>
                   <w:rFonts w:cs="Courier New" w:ascii="Courier New" w:hAnsi="Courier New"/>
@@ -14459,7 +14465,7 @@
               </w:rPr>
               <w:t>not</w:t>
             </w:r>
-            <w:del w:id="32" w:author="Unknown Author" w:date="2015-09-23T14:39:00Z">
+            <w:del w:id="29" w:author="Unknown Author" w:date="2015-09-23T14:39:00Z">
               <w:r>
                 <w:rPr>
                   <w:rFonts w:cs="Courier New" w:ascii="Courier New" w:hAnsi="Courier New"/>
@@ -14467,7 +14473,7 @@
                 <w:delText xml:space="preserve"> present</w:delText>
               </w:r>
             </w:del>
-            <w:ins w:id="33" w:author="Unknown Author" w:date="2015-09-23T14:39:00Z">
+            <w:ins w:id="30" w:author="Unknown Author" w:date="2015-09-23T14:39:00Z">
               <w:r>
                 <w:rPr>
                   <w:rFonts w:cs="Courier New" w:ascii="Courier New" w:hAnsi="Courier New"/>
@@ -14497,7 +14503,7 @@
               <w:tab/>
               <w:t>//</w:t>
             </w:r>
-            <w:del w:id="34" w:author="Unknown Author" w:date="2015-09-23T14:39:00Z">
+            <w:del w:id="31" w:author="Unknown Author" w:date="2015-09-23T14:39:00Z">
               <w:r>
                 <w:rPr>
                   <w:rFonts w:cs="Courier New" w:ascii="Courier New" w:hAnsi="Courier New"/>
@@ -14505,7 +14511,7 @@
                 <w:delText xml:space="preserve"> in this mode, </w:delText>
               </w:r>
             </w:del>
-            <w:ins w:id="35" w:author="Unknown Author" w:date="2015-09-23T14:39:00Z">
+            <w:ins w:id="32" w:author="Unknown Author" w:date="2015-09-23T14:39:00Z">
               <w:r>
                 <w:rPr>
                   <w:rFonts w:cs="Courier New" w:ascii="Courier New" w:hAnsi="Courier New"/>
@@ -14519,7 +14525,7 @@
               </w:rPr>
               <w:t>are suspended; after that, the</w:t>
             </w:r>
-            <w:ins w:id="36" w:author="Unknown Author" w:date="2015-09-23T14:39:00Z">
+            <w:ins w:id="33" w:author="Unknown Author" w:date="2015-09-23T14:39:00Z">
               <w:r>
                 <w:rPr>
                   <w:rFonts w:cs="Courier New" w:ascii="Courier New" w:hAnsi="Courier New"/>
@@ -14527,7 +14533,7 @@
                 <w:t xml:space="preserve"> </w:t>
               </w:r>
             </w:ins>
-            <w:del w:id="37" w:author="Unknown Author" w:date="2015-09-23T14:39:00Z">
+            <w:del w:id="34" w:author="Unknown Author" w:date="2015-09-23T14:39:00Z">
               <w:r>
                 <w:rPr>
                   <w:rFonts w:cs="Courier New" w:ascii="Courier New" w:hAnsi="Courier New"/>
@@ -14535,7 +14541,7 @@
                 <w:delText xml:space="preserve"> </w:delText>
               </w:r>
             </w:del>
-            <w:ins w:id="38" w:author="Unknown Author" w:date="2015-09-23T14:39:00Z">
+            <w:ins w:id="35" w:author="Unknown Author" w:date="2015-09-23T14:39:00Z">
               <w:r>
                 <w:rPr>
                   <w:rFonts w:cs="Courier New" w:ascii="Courier New" w:hAnsi="Courier New"/>
@@ -14565,7 +14571,7 @@
               <w:tab/>
               <w:t>//</w:t>
             </w:r>
-            <w:del w:id="39" w:author="Unknown Author" w:date="2015-09-23T14:39:00Z">
+            <w:del w:id="36" w:author="Unknown Author" w:date="2015-09-23T14:39:00Z">
               <w:r>
                 <w:rPr>
                   <w:rFonts w:cs="Courier New" w:ascii="Courier New" w:hAnsi="Courier New"/>
@@ -14579,7 +14585,7 @@
               </w:rPr>
               <w:t xml:space="preserve"> </w:t>
             </w:r>
-            <w:del w:id="40" w:author="Unknown Author" w:date="2015-09-23T14:39:00Z">
+            <w:del w:id="37" w:author="Unknown Author" w:date="2015-09-23T14:39:00Z">
               <w:r>
                 <w:rPr>
                   <w:rFonts w:cs="Courier New" w:ascii="Courier New" w:hAnsi="Courier New"/>
@@ -14593,7 +14599,7 @@
               </w:rPr>
               <w:t xml:space="preserve">not </w:t>
             </w:r>
-            <w:del w:id="41" w:author="Unknown Author" w:date="2015-09-23T14:39:00Z">
+            <w:del w:id="38" w:author="Unknown Author" w:date="2015-09-23T14:39:00Z">
               <w:r>
                 <w:rPr>
                   <w:rFonts w:cs="Courier New" w:ascii="Courier New" w:hAnsi="Courier New"/>
@@ -14601,7 +14607,7 @@
                 <w:delText>already</w:delText>
               </w:r>
             </w:del>
-            <w:ins w:id="42" w:author="Unknown Author" w:date="2015-09-23T14:39:00Z">
+            <w:ins w:id="39" w:author="Unknown Author" w:date="2015-09-23T14:39:00Z">
               <w:r>
                 <w:rPr>
                   <w:rFonts w:cs="Courier New" w:ascii="Courier New" w:hAnsi="Courier New"/>
@@ -14615,7 +14621,7 @@
               </w:rPr>
               <w:t xml:space="preserve"> active</w:t>
             </w:r>
-            <w:del w:id="43" w:author="Unknown Author" w:date="2015-09-23T14:39:00Z">
+            <w:del w:id="40" w:author="Unknown Author" w:date="2015-09-23T14:39:00Z">
               <w:r>
                 <w:rPr>
                   <w:rFonts w:cs="Courier New" w:ascii="Courier New" w:hAnsi="Courier New"/>
@@ -14623,7 +14629,7 @@
                 <w:delText xml:space="preserve"> </w:delText>
               </w:r>
             </w:del>
-            <w:ins w:id="44" w:author="Unknown Author" w:date="2015-09-23T14:39:00Z">
+            <w:ins w:id="41" w:author="Unknown Author" w:date="2015-09-23T14:39:00Z">
               <w:r>
                 <w:rPr>
                   <w:rFonts w:cs="Courier New" w:ascii="Courier New" w:hAnsi="Courier New"/>
@@ -14645,7 +14651,7 @@
                 <w:rFonts w:cs="Courier New" w:ascii="Courier New" w:hAnsi="Courier New"/>
               </w:rPr>
             </w:pPr>
-            <w:del w:id="45" w:author="Unknown Author" w:date="2015-09-23T14:39:00Z">
+            <w:del w:id="42" w:author="Unknown Author" w:date="2015-09-23T14:39:00Z">
               <w:r>
                 <w:rPr>
                   <w:rFonts w:cs="Courier New" w:ascii="Courier New" w:hAnsi="Courier New"/>
@@ -14804,7 +14810,7 @@
       <w:fldChar w:fldCharType="separate"/>
     </w:r>
     <w:r>
-      <w:t>10</w:t>
+      <w:t>11</w:t>
     </w:r>
     <w:r>
       <w:fldChar w:fldCharType="end"/>
@@ -15465,7 +15471,7 @@
     </w:pPr>
     <w:rPr>
       <w:rFonts w:ascii="Calibri" w:hAnsi="Calibri" w:eastAsia="Calibri" w:cs="Times New Roman"/>
-      <w:color w:val="auto"/>
+      <w:color w:val="00000A"/>
       <w:sz w:val="22"/>
       <w:szCs w:val="22"/>
       <w:lang w:val="en-US" w:eastAsia="en-US" w:bidi="ar-SA"/>
@@ -15544,6 +15550,39 @@
       <w:rFonts w:eastAsia="DejaVu Sans"/>
       <w:sz w:val="20"/>
       <w:szCs w:val="20"/>
+    </w:rPr>
+  </w:style>
+  <w:style w:type="character" w:styleId="ListLabel5">
+    <w:name w:val="ListLabel 5"/>
+    <w:rPr>
+      <w:rFonts w:cs="Symbol"/>
+      <w:sz w:val="22"/>
+      <w:szCs w:val="22"/>
+    </w:rPr>
+  </w:style>
+  <w:style w:type="character" w:styleId="ListLabel6">
+    <w:name w:val="ListLabel 6"/>
+    <w:rPr>
+      <w:rFonts w:cs="Symbol"/>
+    </w:rPr>
+  </w:style>
+  <w:style w:type="character" w:styleId="ListLabel7">
+    <w:name w:val="ListLabel 7"/>
+    <w:rPr>
+      <w:spacing w:val="-1"/>
+      <w:sz w:val="22"/>
+      <w:szCs w:val="22"/>
+    </w:rPr>
+  </w:style>
+  <w:style w:type="character" w:styleId="ListLabel8">
+    <w:name w:val="ListLabel 8"/>
+    <w:rPr>
+      <w:b/>
+      <w:bCs/>
+      <w:spacing w:val="-1"/>
+      <w:w w:val="99"/>
+      <w:sz w:val="28"/>
+      <w:szCs w:val="28"/>
     </w:rPr>
   </w:style>
   <w:style w:type="paragraph" w:styleId="Heading">

</xml_diff>

<commit_message>
committing changes on dle_timer
</commit_message>
<xml_diff>
--- a/docs/ptask Manual.docx
+++ b/docs/ptask Manual.docx
@@ -411,19 +411,7 @@
           <w:szCs w:val="24"/>
           <w:lang w:val="it-IT"/>
         </w:rPr>
-        <w:t>Version 0.</w:t>
-      </w:r>
-      <w:r>
-        <w:rPr>
-          <w:rStyle w:val="AbsatzStandardschriftart"/>
-          <w:rFonts w:eastAsia="DejaVu Sans" w:cs="Arial" w:ascii="Arial" w:hAnsi="Arial"/>
-          <w:i/>
-          <w:spacing w:val="-1"/>
-          <w:sz w:val="24"/>
-          <w:szCs w:val="24"/>
-          <w:lang w:val="it-IT"/>
-        </w:rPr>
-        <w:t>4</w:t>
+        <w:t>Version 0.4</w:t>
       </w:r>
     </w:p>
     <w:p>
@@ -4012,23 +4000,7 @@
           <w:spacing w:val="-1"/>
         </w:rPr>
         <w:tab/>
-        <w:t xml:space="preserve">can be SCHED_OTHER, SCHED_FIFO, SCHED_RR, </w:t>
-      </w:r>
-      <w:r>
-        <w:rPr>
-          <w:rStyle w:val="AbsatzStandardschriftart"/>
-          <w:rFonts w:cs="Arial" w:ascii="Arial" w:hAnsi="Arial"/>
-          <w:spacing w:val="-1"/>
-        </w:rPr>
-        <w:t>SCHED_DEADLINE</w:t>
-      </w:r>
-      <w:r>
-        <w:rPr>
-          <w:rStyle w:val="AbsatzStandardschriftart"/>
-          <w:rFonts w:cs="Arial" w:ascii="Arial" w:hAnsi="Arial"/>
-          <w:spacing w:val="-1"/>
-        </w:rPr>
-        <w:t>.</w:t>
+        <w:t>can be SCHED_OTHER, SCHED_FIFO, SCHED_RR, SCHED_DEADLINE.</w:t>
       </w:r>
     </w:p>
     <w:p>
@@ -5485,23 +5457,7 @@
           <w:i/>
           <w:iCs/>
         </w:rPr>
-        <w:t>Note (from version 0.4): this function has been deprecated since 0.4 because it is no</w:t>
-      </w:r>
-      <w:r>
-        <w:rPr>
-          <w:rFonts w:eastAsia="DejaVu Sans" w:cs="Arial" w:ascii="Arial" w:hAnsi="Arial"/>
-          <w:i/>
-          <w:iCs/>
-        </w:rPr>
-        <w:t>t</w:t>
-      </w:r>
-      <w:r>
-        <w:rPr>
-          <w:rFonts w:eastAsia="DejaVu Sans" w:cs="Arial" w:ascii="Arial" w:hAnsi="Arial"/>
-          <w:i/>
-          <w:iCs/>
-        </w:rPr>
-        <w:t xml:space="preserve"> compatible with the SCHED_DEADLINE scheduler. </w:t>
+        <w:t xml:space="preserve">Note (from version 0.4): this function has been deprecated since 0.4 because it is not compatible with the SCHED_DEADLINE scheduler. </w:t>
       </w:r>
     </w:p>
     <w:p>
@@ -5681,19 +5637,7 @@
         <w:rPr>
           <w:rFonts w:eastAsia="DejaVu Sans" w:cs="Arial" w:ascii="Arial" w:hAnsi="Arial"/>
         </w:rPr>
-        <w:t xml:space="preserve">Creates a concurrent task and returns the task index that can be used to differentiate multiple instances of the same task. </w:t>
-      </w:r>
-      <w:r>
-        <w:rPr>
-          <w:rFonts w:eastAsia="DejaVu Sans" w:cs="Arial" w:ascii="Arial" w:hAnsi="Arial"/>
-        </w:rPr>
-        <w:t xml:space="preserve">This function is supposed to be used with fixed priority scheduling (SCHED_FIFO or SCHED_RR) only. </w:t>
-      </w:r>
-      <w:r>
-        <w:rPr>
-          <w:rFonts w:eastAsia="DejaVu Sans" w:cs="Arial" w:ascii="Arial" w:hAnsi="Arial"/>
-        </w:rPr>
-        <w:t>The arguments have the following meaning:</w:t>
+        <w:t>Creates a concurrent task and returns the task index that can be used to differentiate multiple instances of the same task. This function is supposed to be used with fixed priority scheduling (SCHED_FIFO or SCHED_RR) only. The arguments have the following meaning:</w:t>
       </w:r>
     </w:p>
     <w:p>
@@ -6896,19 +6840,7 @@
         <w:rPr>
           <w:rFonts w:eastAsia="DejaVu Sans" w:cs="Arial" w:ascii="Arial" w:hAnsi="Arial"/>
         </w:rPr>
-        <w:t xml:space="preserve">Creates a concurrent task </w:t>
-      </w:r>
-      <w:r>
-        <w:rPr>
-          <w:rFonts w:eastAsia="DejaVu Sans" w:cs="Arial" w:ascii="Arial" w:hAnsi="Arial"/>
-        </w:rPr>
-        <w:t xml:space="preserve">for the SCHED_DEADLINE scheduler, </w:t>
-      </w:r>
-      <w:r>
-        <w:rPr>
-          <w:rFonts w:eastAsia="DejaVu Sans" w:cs="Arial" w:ascii="Arial" w:hAnsi="Arial"/>
-        </w:rPr>
-        <w:t>and returns the task index that can be used to differentiate multiple instances of the same task. The arguments have the following meaning:</w:t>
+        <w:t>Creates a concurrent task for the SCHED_DEADLINE scheduler, and returns the task index that can be used to differentiate multiple instances of the same task. The arguments have the following meaning:</w:t>
       </w:r>
     </w:p>
     <w:p>
@@ -7345,7 +7277,15 @@
           <w:rFonts w:cs="Arial" w:ascii="Arial" w:hAnsi="Arial"/>
           <w:spacing w:val="-5"/>
         </w:rPr>
-        <w:t xml:space="preserve"> </w:t>
+        <w:t xml:space="preserve"> budget of the </w:t>
+      </w:r>
+      <w:r>
+        <w:rPr>
+          <w:rStyle w:val="AbsatzStandardschriftart"/>
+          <w:rFonts w:cs="Arial" w:ascii="Arial" w:hAnsi="Arial"/>
+          <w:spacing w:val="-1"/>
+        </w:rPr>
+        <w:t>task in milliseconds</w:t>
       </w:r>
       <w:r>
         <w:rPr>
@@ -7353,39 +7293,7 @@
           <w:rFonts w:cs="Arial" w:ascii="Arial" w:hAnsi="Arial"/>
           <w:spacing w:val="-5"/>
         </w:rPr>
-        <w:t xml:space="preserve">budget of the </w:t>
-      </w:r>
-      <w:r>
-        <w:rPr>
-          <w:rStyle w:val="AbsatzStandardschriftart"/>
-          <w:rFonts w:cs="Arial" w:ascii="Arial" w:hAnsi="Arial"/>
-          <w:spacing w:val="-1"/>
-        </w:rPr>
-        <w:t xml:space="preserve">task </w:t>
-      </w:r>
-      <w:r>
-        <w:rPr>
-          <w:rStyle w:val="AbsatzStandardschriftart"/>
-          <w:rFonts w:cs="Arial" w:ascii="Arial" w:hAnsi="Arial"/>
-          <w:spacing w:val="-1"/>
-        </w:rPr>
-        <w:t>in milliseconds</w:t>
-      </w:r>
-      <w:r>
-        <w:rPr>
-          <w:rStyle w:val="AbsatzStandardschriftart"/>
-          <w:rFonts w:cs="Arial" w:ascii="Arial" w:hAnsi="Arial"/>
-          <w:spacing w:val="-5"/>
-        </w:rPr>
-        <w:t xml:space="preserve">, </w:t>
-      </w:r>
-      <w:r>
-        <w:rPr>
-          <w:rStyle w:val="AbsatzStandardschriftart"/>
-          <w:rFonts w:cs="Arial" w:ascii="Arial" w:hAnsi="Arial"/>
-          <w:spacing w:val="-5"/>
-        </w:rPr>
-        <w:t>it must be less than the period.;</w:t>
+        <w:t>, it must be less than the period.;</w:t>
       </w:r>
     </w:p>
     <w:p>
@@ -8325,11 +8233,11 @@
         <w:tblInd w:w="0" w:type="dxa"/>
         <w:tblCellMar>
           <w:top w:w="0" w:type="dxa"/>
-          <w:left w:w="108" w:type="dxa"/>
+          <w:left w:w="103" w:type="dxa"/>
           <w:bottom w:w="0" w:type="dxa"/>
           <w:right w:w="108" w:type="dxa"/>
         </w:tblCellMar>
-        <w:tblLook w:val="04a0" w:noVBand="1" w:noHBand="0" w:firstRow="1" w:lastRow="0" w:firstColumn="1" w:lastColumn="0"/>
+        <w:tblLook w:lastRow="0" w:firstRow="1" w:lastColumn="0" w:firstColumn="1" w:val="04a0" w:noHBand="0" w:noVBand="1"/>
       </w:tblPr>
       <w:tblGrid>
         <w:gridCol w:w="7474"/>
@@ -8342,7 +8250,7 @@
             <w:tcBorders/>
             <w:shd w:fill="auto" w:val="clear"/>
             <w:tcMar>
-              <w:left w:w="108" w:type="dxa"/>
+              <w:left w:w="103" w:type="dxa"/>
             </w:tcMar>
           </w:tcPr>
           <w:p>
@@ -8719,11 +8627,11 @@
         <w:tblInd w:w="0" w:type="dxa"/>
         <w:tblCellMar>
           <w:top w:w="0" w:type="dxa"/>
-          <w:left w:w="108" w:type="dxa"/>
+          <w:left w:w="103" w:type="dxa"/>
           <w:bottom w:w="0" w:type="dxa"/>
           <w:right w:w="108" w:type="dxa"/>
         </w:tblCellMar>
-        <w:tblLook w:val="04a0" w:noVBand="1" w:noHBand="0" w:lastColumn="0" w:firstColumn="1" w:lastRow="0" w:firstRow="1"/>
+        <w:tblLook w:noVBand="1" w:val="04a0" w:noHBand="0" w:lastColumn="0" w:firstColumn="1" w:lastRow="0" w:firstRow="1"/>
       </w:tblPr>
       <w:tblGrid>
         <w:gridCol w:w="7474"/>
@@ -8736,7 +8644,7 @@
             <w:tcBorders/>
             <w:shd w:fill="auto" w:val="clear"/>
             <w:tcMar>
-              <w:left w:w="108" w:type="dxa"/>
+              <w:left w:w="103" w:type="dxa"/>
             </w:tcMar>
           </w:tcPr>
           <w:p>
@@ -9188,11 +9096,11 @@
         <w:tblInd w:w="0" w:type="dxa"/>
         <w:tblCellMar>
           <w:top w:w="0" w:type="dxa"/>
-          <w:left w:w="108" w:type="dxa"/>
+          <w:left w:w="103" w:type="dxa"/>
           <w:bottom w:w="0" w:type="dxa"/>
           <w:right w:w="108" w:type="dxa"/>
         </w:tblCellMar>
-        <w:tblLook w:val="04a0" w:noVBand="1" w:noHBand="0" w:lastColumn="0" w:firstColumn="1" w:lastRow="0" w:firstRow="1"/>
+        <w:tblLook w:noVBand="1" w:val="04a0" w:noHBand="0" w:lastColumn="0" w:firstColumn="1" w:lastRow="0" w:firstRow="1"/>
       </w:tblPr>
       <w:tblGrid>
         <w:gridCol w:w="7474"/>
@@ -9205,7 +9113,7 @@
             <w:tcBorders/>
             <w:shd w:fill="auto" w:val="clear"/>
             <w:tcMar>
-              <w:left w:w="108" w:type="dxa"/>
+              <w:left w:w="103" w:type="dxa"/>
             </w:tcMar>
           </w:tcPr>
           <w:p>
@@ -10688,11 +10596,11 @@
         <w:tblInd w:w="0" w:type="dxa"/>
         <w:tblCellMar>
           <w:top w:w="0" w:type="dxa"/>
-          <w:left w:w="108" w:type="dxa"/>
+          <w:left w:w="103" w:type="dxa"/>
           <w:bottom w:w="0" w:type="dxa"/>
           <w:right w:w="108" w:type="dxa"/>
         </w:tblCellMar>
-        <w:tblLook w:val="04a0" w:noVBand="1" w:noHBand="0" w:lastColumn="0" w:firstColumn="1" w:lastRow="0" w:firstRow="1"/>
+        <w:tblLook w:noVBand="1" w:val="04a0" w:noHBand="0" w:lastColumn="0" w:firstColumn="1" w:lastRow="0" w:firstRow="1"/>
       </w:tblPr>
       <w:tblGrid>
         <w:gridCol w:w="9322"/>
@@ -10705,7 +10613,7 @@
             <w:tcBorders/>
             <w:shd w:fill="auto" w:val="clear"/>
             <w:tcMar>
-              <w:left w:w="108" w:type="dxa"/>
+              <w:left w:w="103" w:type="dxa"/>
             </w:tcMar>
           </w:tcPr>
           <w:p>
@@ -10852,13 +10760,7 @@
               <w:tab/>
               <w:t>int</w:t>
               <w:tab/>
-              <w:t xml:space="preserve">priority;                // from 1 (low) to 99 (high) </w:t>
-            </w:r>
-            <w:r>
-              <w:rPr>
-                <w:rFonts w:cs="Arial"/>
-              </w:rPr>
-              <w:t>(not used in SCHED_DEADLINE)</w:t>
+              <w:t>priority;                // from 1 (low) to 99 (high) (not used in SCHED_DEADLINE)</w:t>
             </w:r>
           </w:p>
           <w:p>
@@ -11140,7 +11042,7 @@
       </w:r>
       <w:r>
         <w:rPr>
-          <w:rFonts w:eastAsia="DejaVu Sans" w:cs="Arial" w:ascii="Calibri" w:hAnsi="Calibri"/>
+          <w:rFonts w:eastAsia="DejaVu Sans" w:cs="Arial"/>
         </w:rPr>
         <w:t>runtime</w:t>
       </w:r>
@@ -11240,16 +11142,7 @@
           <w:w w:val="95"/>
         </w:rPr>
         <w:tab/>
-        <w:t xml:space="preserve">specifies the task priority between 1 (low) and 99 (high); </w:t>
-      </w:r>
-      <w:r>
-        <w:rPr>
-          <w:rStyle w:val="AbsatzStandardschriftart"/>
-          <w:rFonts w:cs="Arial" w:ascii="Arial" w:hAnsi="Arial"/>
-          <w:spacing w:val="-1"/>
-          <w:w w:val="95"/>
-        </w:rPr>
-        <w:t xml:space="preserve">this is only used for fixed priority scheduling (SCHED_FIFO and SCHED_RR); </w:t>
+        <w:t xml:space="preserve">specifies the task priority between 1 (low) and 99 (high); this is only used for fixed priority scheduling (SCHED_FIFO and SCHED_RR); </w:t>
       </w:r>
     </w:p>
     <w:p>
@@ -11564,7 +11457,9 @@
         </w:rPr>
       </w:pPr>
       <w:r>
-        <w:rPr/>
+        <w:rPr>
+          <w:rFonts w:eastAsia="DejaVu Sans" w:cs="Arial" w:ascii="Arial" w:hAnsi="Arial"/>
+        </w:rPr>
       </w:r>
     </w:p>
     <w:p>
@@ -13752,9 +13647,7 @@
         <w:pStyle w:val="Standard"/>
         <w:ind w:left="1418" w:hanging="1418"/>
         <w:jc w:val="both"/>
-        <w:rPr>
-          <w:rFonts w:ascii="Arial" w:hAnsi="Arial" w:eastAsia="DejaVu Sans" w:cs="Arial"/>
-        </w:rPr>
+        <w:rPr/>
       </w:pPr>
       <w:r>
         <w:rPr>
@@ -14165,7 +14058,7 @@
         <w:jc w:val="both"/>
         <w:rPr>
           <w:rStyle w:val="AbsatzStandardschriftart"/>
-          <w:rFonts w:ascii="Arial" w:hAnsi="Arial" w:cs="Arial"/>
+          <w:rFonts w:ascii="Arial" w:hAnsi="Arial" w:eastAsia="DejaVu Sans" w:cs="Arial"/>
           <w:spacing w:val="-1"/>
         </w:rPr>
       </w:pPr>
@@ -14182,9 +14075,7 @@
       <w:pPr>
         <w:pStyle w:val="Standard"/>
         <w:jc w:val="both"/>
-        <w:rPr>
-          <w:rFonts w:ascii="Arial" w:hAnsi="Arial" w:eastAsia="DejaVu Sans" w:cs="Arial"/>
-        </w:rPr>
+        <w:rPr/>
       </w:pPr>
       <w:r>
         <w:rPr>
@@ -14219,13 +14110,7 @@
         <w:spacing w:before="120" w:after="120"/>
         <w:ind w:left="993" w:hanging="993"/>
         <w:jc w:val="both"/>
-        <w:rPr>
-          <w:rStyle w:val="AbsatzStandardschriftart"/>
-          <w:rFonts w:ascii="Courier New" w:hAnsi="Courier New" w:cs="Courier New"/>
-          <w:b w:val="false"/>
-          <w:b w:val="false"/>
-          <w:spacing w:val="-1"/>
-        </w:rPr>
+        <w:rPr/>
       </w:pPr>
       <w:r>
         <w:rPr>
@@ -14285,9 +14170,7 @@
       <w:pPr>
         <w:pStyle w:val="Standard"/>
         <w:jc w:val="both"/>
-        <w:rPr>
-          <w:rFonts w:ascii="Arial" w:hAnsi="Arial" w:eastAsia="DejaVu Sans" w:cs="Arial"/>
-        </w:rPr>
+        <w:rPr/>
       </w:pPr>
       <w:r>
         <w:rPr>
@@ -14346,13 +14229,7 @@
         <w:spacing w:before="120" w:after="120"/>
         <w:ind w:left="993" w:hanging="993"/>
         <w:jc w:val="both"/>
-        <w:rPr>
-          <w:rStyle w:val="AbsatzStandardschriftart"/>
-          <w:rFonts w:ascii="Courier New" w:hAnsi="Courier New" w:cs="Courier New"/>
-          <w:b w:val="false"/>
-          <w:b w:val="false"/>
-          <w:spacing w:val="-1"/>
-        </w:rPr>
+        <w:rPr/>
       </w:pPr>
       <w:r>
         <w:rPr>
@@ -14412,9 +14289,7 @@
       <w:pPr>
         <w:pStyle w:val="Standard"/>
         <w:jc w:val="both"/>
-        <w:rPr>
-          <w:rFonts w:ascii="Arial" w:hAnsi="Arial" w:eastAsia="DejaVu Sans" w:cs="Arial"/>
-        </w:rPr>
+        <w:rPr/>
       </w:pPr>
       <w:r>
         <w:rPr>
@@ -14457,11 +14332,11 @@
         <w:tblInd w:w="0" w:type="dxa"/>
         <w:tblCellMar>
           <w:top w:w="0" w:type="dxa"/>
-          <w:left w:w="108" w:type="dxa"/>
+          <w:left w:w="103" w:type="dxa"/>
           <w:bottom w:w="0" w:type="dxa"/>
           <w:right w:w="108" w:type="dxa"/>
         </w:tblCellMar>
-        <w:tblLook w:val="04a0" w:noVBand="1" w:noHBand="0" w:lastColumn="0" w:firstColumn="1" w:lastRow="0" w:firstRow="1"/>
+        <w:tblLook w:noVBand="1" w:val="04a0" w:noHBand="0" w:lastColumn="0" w:firstColumn="1" w:lastRow="0" w:firstRow="1"/>
       </w:tblPr>
       <w:tblGrid>
         <w:gridCol w:w="9772"/>
@@ -14474,7 +14349,7 @@
             <w:tcBorders/>
             <w:shd w:fill="auto" w:val="clear"/>
             <w:tcMar>
-              <w:left w:w="108" w:type="dxa"/>
+              <w:left w:w="103" w:type="dxa"/>
             </w:tcMar>
           </w:tcPr>
           <w:p>
@@ -14486,9 +14361,7 @@
                 <w:tab w:val="left" w:pos="3081" w:leader="none"/>
                 <w:tab w:val="left" w:pos="6766" w:leader="none"/>
               </w:tabs>
-              <w:rPr>
-                <w:rFonts w:ascii="Courier New" w:hAnsi="Courier New" w:cs="Courier New"/>
-              </w:rPr>
+              <w:rPr/>
             </w:pPr>
             <w:r>
               <w:rPr>
@@ -14516,9 +14389,7 @@
                 <w:tab w:val="left" w:pos="3081" w:leader="none"/>
                 <w:tab w:val="left" w:pos="6766" w:leader="none"/>
               </w:tabs>
-              <w:rPr>
-                <w:rFonts w:ascii="Courier New" w:hAnsi="Courier New" w:cs="Courier New"/>
-              </w:rPr>
+              <w:rPr/>
             </w:pPr>
             <w:r>
               <w:rPr>
@@ -14546,9 +14417,7 @@
                 <w:tab w:val="left" w:pos="3081" w:leader="none"/>
                 <w:tab w:val="left" w:pos="6766" w:leader="none"/>
               </w:tabs>
-              <w:rPr>
-                <w:rFonts w:ascii="Courier New" w:hAnsi="Courier New" w:cs="Courier New"/>
-              </w:rPr>
+              <w:rPr/>
             </w:pPr>
             <w:r>
               <w:rPr>
@@ -14595,9 +14464,7 @@
                 <w:tab w:val="left" w:pos="3081" w:leader="none"/>
                 <w:tab w:val="left" w:pos="6766" w:leader="none"/>
               </w:tabs>
-              <w:rPr>
-                <w:rFonts w:ascii="Courier New" w:hAnsi="Courier New" w:cs="Courier New"/>
-              </w:rPr>
+              <w:rPr/>
             </w:pPr>
             <w:r>
               <w:rPr>
@@ -14623,9 +14490,7 @@
                 <w:tab w:val="left" w:pos="3081" w:leader="none"/>
                 <w:tab w:val="left" w:pos="6766" w:leader="none"/>
               </w:tabs>
-              <w:rPr>
-                <w:rFonts w:ascii="Courier New" w:hAnsi="Courier New" w:cs="Courier New"/>
-              </w:rPr>
+              <w:rPr/>
             </w:pPr>
             <w:r>
               <w:rPr>
@@ -14643,9 +14508,7 @@
                 <w:tab w:val="left" w:pos="3081" w:leader="none"/>
                 <w:tab w:val="left" w:pos="6766" w:leader="none"/>
               </w:tabs>
-              <w:rPr>
-                <w:rFonts w:ascii="Courier New" w:hAnsi="Courier New" w:cs="Courier New"/>
-              </w:rPr>
+              <w:rPr/>
             </w:pPr>
             <w:r>
               <w:rPr>
@@ -14695,9 +14558,7 @@
                 <w:tab w:val="left" w:pos="3081" w:leader="none"/>
                 <w:tab w:val="left" w:pos="6766" w:leader="none"/>
               </w:tabs>
-              <w:rPr>
-                <w:rFonts w:ascii="Courier New" w:hAnsi="Courier New" w:cs="Courier New"/>
-              </w:rPr>
+              <w:rPr/>
             </w:pPr>
             <w:r>
               <w:rPr>
@@ -14728,9 +14589,7 @@
                 <w:tab w:val="left" w:pos="3081" w:leader="none"/>
                 <w:tab w:val="left" w:pos="6766" w:leader="none"/>
               </w:tabs>
-              <w:rPr>
-                <w:rFonts w:ascii="Courier New" w:hAnsi="Courier New" w:cs="Courier New"/>
-              </w:rPr>
+              <w:rPr/>
             </w:pPr>
             <w:r>
               <w:rPr>
@@ -14750,9 +14609,7 @@
                 <w:tab w:val="left" w:pos="3081" w:leader="none"/>
                 <w:tab w:val="left" w:pos="6766" w:leader="none"/>
               </w:tabs>
-              <w:rPr>
-                <w:rFonts w:ascii="Courier New" w:hAnsi="Courier New" w:cs="Courier New"/>
-              </w:rPr>
+              <w:rPr/>
             </w:pPr>
             <w:r>
               <w:rPr>
@@ -14784,9 +14641,7 @@
                 <w:tab w:val="left" w:pos="3081" w:leader="none"/>
                 <w:tab w:val="left" w:pos="6766" w:leader="none"/>
               </w:tabs>
-              <w:rPr>
-                <w:rFonts w:ascii="Courier New" w:hAnsi="Courier New" w:cs="Courier New"/>
-              </w:rPr>
+              <w:rPr/>
             </w:pPr>
             <w:r>
               <w:rPr>
@@ -14805,9 +14660,7 @@
                 <w:tab w:val="left" w:pos="3081" w:leader="none"/>
                 <w:tab w:val="left" w:pos="6766" w:leader="none"/>
               </w:tabs>
-              <w:rPr>
-                <w:rFonts w:ascii="Courier New" w:hAnsi="Courier New" w:cs="Courier New"/>
-              </w:rPr>
+              <w:rPr/>
             </w:pPr>
             <w:r>
               <w:rPr>
@@ -14844,9 +14697,7 @@
                 <w:tab w:val="left" w:pos="3081" w:leader="none"/>
                 <w:tab w:val="left" w:pos="6766" w:leader="none"/>
               </w:tabs>
-              <w:rPr>
-                <w:rFonts w:ascii="Courier New" w:hAnsi="Courier New" w:cs="Courier New"/>
-              </w:rPr>
+              <w:rPr/>
             </w:pPr>
             <w:r>
               <w:rPr>
@@ -14872,9 +14723,7 @@
                 <w:tab w:val="left" w:pos="3081" w:leader="none"/>
                 <w:tab w:val="left" w:pos="6766" w:leader="none"/>
               </w:tabs>
-              <w:rPr>
-                <w:rFonts w:ascii="Courier New" w:hAnsi="Courier New" w:cs="Courier New"/>
-              </w:rPr>
+              <w:rPr/>
             </w:pPr>
             <w:r>
               <w:rPr>
@@ -14892,9 +14741,7 @@
                 <w:tab w:val="left" w:pos="3081" w:leader="none"/>
                 <w:tab w:val="left" w:pos="6766" w:leader="none"/>
               </w:tabs>
-              <w:rPr>
-                <w:rFonts w:ascii="Courier New" w:hAnsi="Courier New" w:cs="Courier New"/>
-              </w:rPr>
+              <w:rPr/>
             </w:pPr>
             <w:r>
               <w:rPr>
@@ -14920,9 +14767,7 @@
                 <w:tab w:val="left" w:pos="3081" w:leader="none"/>
                 <w:tab w:val="left" w:pos="6766" w:leader="none"/>
               </w:tabs>
-              <w:rPr>
-                <w:rFonts w:ascii="Courier New" w:hAnsi="Courier New" w:cs="Courier New"/>
-              </w:rPr>
+              <w:rPr/>
             </w:pPr>
             <w:r>
               <w:rPr>
@@ -14948,9 +14793,7 @@
                 <w:tab w:val="left" w:pos="3081" w:leader="none"/>
                 <w:tab w:val="left" w:pos="6766" w:leader="none"/>
               </w:tabs>
-              <w:rPr>
-                <w:rFonts w:ascii="Courier New" w:hAnsi="Courier New" w:cs="Courier New"/>
-              </w:rPr>
+              <w:rPr/>
             </w:pPr>
             <w:r>
               <w:rPr>
@@ -14995,9 +14838,7 @@
                 <w:tab w:val="left" w:pos="3081" w:leader="none"/>
                 <w:tab w:val="left" w:pos="6766" w:leader="none"/>
               </w:tabs>
-              <w:rPr>
-                <w:rFonts w:ascii="Courier New" w:hAnsi="Courier New" w:cs="Courier New"/>
-              </w:rPr>
+              <w:rPr/>
             </w:pPr>
             <w:r>
               <w:rPr>
@@ -15023,9 +14864,7 @@
                 <w:tab w:val="left" w:pos="3081" w:leader="none"/>
                 <w:tab w:val="left" w:pos="6766" w:leader="none"/>
               </w:tabs>
-              <w:rPr>
-                <w:rFonts w:ascii="Courier New" w:hAnsi="Courier New" w:cs="Courier New"/>
-              </w:rPr>
+              <w:rPr/>
             </w:pPr>
             <w:r>
               <w:rPr>
@@ -15076,9 +14915,7 @@
                 <w:tab w:val="left" w:pos="3081" w:leader="none"/>
                 <w:tab w:val="left" w:pos="6766" w:leader="none"/>
               </w:tabs>
-              <w:rPr>
-                <w:rFonts w:ascii="Courier New" w:hAnsi="Courier New" w:cs="Courier New"/>
-              </w:rPr>
+              <w:rPr/>
             </w:pPr>
             <w:r>
               <w:rPr>
@@ -15109,9 +14946,7 @@
                 <w:tab w:val="left" w:pos="3081" w:leader="none"/>
                 <w:tab w:val="left" w:pos="6766" w:leader="none"/>
               </w:tabs>
-              <w:rPr>
-                <w:rFonts w:ascii="Courier New" w:hAnsi="Courier New" w:cs="Courier New"/>
-              </w:rPr>
+              <w:rPr/>
             </w:pPr>
             <w:r>
               <w:rPr>
@@ -15137,9 +14972,7 @@
                 <w:tab w:val="left" w:pos="3081" w:leader="none"/>
                 <w:tab w:val="left" w:pos="6766" w:leader="none"/>
               </w:tabs>
-              <w:rPr>
-                <w:rFonts w:ascii="Courier New" w:hAnsi="Courier New" w:cs="Courier New"/>
-              </w:rPr>
+              <w:rPr/>
             </w:pPr>
             <w:r>
               <w:rPr>
@@ -15184,9 +15017,7 @@
                 <w:tab w:val="left" w:pos="3081" w:leader="none"/>
                 <w:tab w:val="left" w:pos="6766" w:leader="none"/>
               </w:tabs>
-              <w:rPr>
-                <w:rFonts w:ascii="Courier New" w:hAnsi="Courier New" w:cs="Courier New"/>
-              </w:rPr>
+              <w:rPr/>
             </w:pPr>
             <w:r>
               <w:rPr>
@@ -15205,9 +15036,7 @@
                 <w:tab w:val="left" w:pos="3081" w:leader="none"/>
                 <w:tab w:val="left" w:pos="6766" w:leader="none"/>
               </w:tabs>
-              <w:rPr>
-                <w:rFonts w:ascii="Courier New" w:hAnsi="Courier New" w:cs="Courier New"/>
-              </w:rPr>
+              <w:rPr/>
             </w:pPr>
             <w:r>
               <w:rPr>
@@ -15233,9 +15062,7 @@
                 <w:tab w:val="left" w:pos="3081" w:leader="none"/>
                 <w:tab w:val="left" w:pos="6766" w:leader="none"/>
               </w:tabs>
-              <w:rPr>
-                <w:rFonts w:ascii="Courier New" w:hAnsi="Courier New" w:cs="Courier New"/>
-              </w:rPr>
+              <w:rPr/>
             </w:pPr>
             <w:r>
               <w:rPr>
@@ -15254,9 +15081,7 @@
                 <w:tab w:val="left" w:pos="3081" w:leader="none"/>
                 <w:tab w:val="left" w:pos="6766" w:leader="none"/>
               </w:tabs>
-              <w:rPr>
-                <w:rFonts w:ascii="Courier New" w:hAnsi="Courier New" w:cs="Courier New"/>
-              </w:rPr>
+              <w:rPr/>
             </w:pPr>
             <w:r>
               <w:rPr>
@@ -15282,9 +15107,7 @@
                 <w:tab w:val="left" w:pos="3081" w:leader="none"/>
                 <w:tab w:val="left" w:pos="6766" w:leader="none"/>
               </w:tabs>
-              <w:rPr>
-                <w:rFonts w:ascii="Courier New" w:hAnsi="Courier New" w:cs="Courier New"/>
-              </w:rPr>
+              <w:rPr/>
             </w:pPr>
             <w:r>
               <w:rPr>
@@ -15303,9 +15126,7 @@
                 <w:tab w:val="left" w:pos="3081" w:leader="none"/>
                 <w:tab w:val="left" w:pos="6766" w:leader="none"/>
               </w:tabs>
-              <w:rPr>
-                <w:rFonts w:ascii="Courier New" w:hAnsi="Courier New" w:cs="Courier New"/>
-              </w:rPr>
+              <w:rPr/>
             </w:pPr>
             <w:r>
               <w:rPr>
@@ -15331,9 +15152,7 @@
                 <w:tab w:val="left" w:pos="3081" w:leader="none"/>
                 <w:tab w:val="left" w:pos="6766" w:leader="none"/>
               </w:tabs>
-              <w:rPr>
-                <w:rFonts w:ascii="Courier New" w:hAnsi="Courier New" w:cs="Courier New"/>
-              </w:rPr>
+              <w:rPr/>
             </w:pPr>
             <w:r>
               <w:rPr>
@@ -15352,9 +15171,7 @@
                 <w:tab w:val="left" w:pos="3081" w:leader="none"/>
                 <w:tab w:val="left" w:pos="6766" w:leader="none"/>
               </w:tabs>
-              <w:rPr>
-                <w:rFonts w:ascii="Courier New" w:hAnsi="Courier New" w:cs="Courier New"/>
-              </w:rPr>
+              <w:rPr/>
             </w:pPr>
             <w:r>
               <w:rPr>
@@ -15405,9 +15222,7 @@
                 <w:tab w:val="left" w:pos="3081" w:leader="none"/>
                 <w:tab w:val="left" w:pos="6766" w:leader="none"/>
               </w:tabs>
-              <w:rPr>
-                <w:rFonts w:ascii="Courier New" w:hAnsi="Courier New" w:cs="Courier New"/>
-              </w:rPr>
+              <w:rPr/>
             </w:pPr>
             <w:r>
               <w:rPr>
@@ -15445,9 +15260,7 @@
                 <w:tab w:val="left" w:pos="3081" w:leader="none"/>
                 <w:tab w:val="left" w:pos="6766" w:leader="none"/>
               </w:tabs>
-              <w:rPr>
-                <w:rFonts w:ascii="Courier New" w:hAnsi="Courier New" w:cs="Courier New"/>
-              </w:rPr>
+              <w:rPr/>
             </w:pPr>
             <w:r>
               <w:rPr>
@@ -15499,9 +15312,7 @@
                 <w:tab w:val="left" w:pos="3081" w:leader="none"/>
                 <w:tab w:val="left" w:pos="6766" w:leader="none"/>
               </w:tabs>
-              <w:rPr>
-                <w:rFonts w:ascii="Courier New" w:hAnsi="Courier New" w:cs="Courier New"/>
-              </w:rPr>
+              <w:rPr/>
             </w:pPr>
             <w:r>
               <w:rPr>
@@ -15532,9 +15343,7 @@
                 <w:tab w:val="left" w:pos="3081" w:leader="none"/>
                 <w:tab w:val="left" w:pos="6766" w:leader="none"/>
               </w:tabs>
-              <w:rPr>
-                <w:rFonts w:ascii="Courier New" w:hAnsi="Courier New" w:cs="Courier New"/>
-              </w:rPr>
+              <w:rPr/>
             </w:pPr>
             <w:r>
               <w:rPr>
@@ -15554,9 +15363,7 @@
                 <w:tab w:val="left" w:pos="3081" w:leader="none"/>
                 <w:tab w:val="left" w:pos="6766" w:leader="none"/>
               </w:tabs>
-              <w:rPr>
-                <w:rFonts w:ascii="Courier New" w:hAnsi="Courier New" w:cs="Courier New"/>
-              </w:rPr>
+              <w:rPr/>
             </w:pPr>
             <w:r>
               <w:rPr>
@@ -15576,9 +15383,7 @@
                 <w:tab w:val="left" w:pos="3081" w:leader="none"/>
                 <w:tab w:val="left" w:pos="6766" w:leader="none"/>
               </w:tabs>
-              <w:rPr>
-                <w:rFonts w:ascii="Courier New" w:hAnsi="Courier New" w:cs="Courier New"/>
-              </w:rPr>
+              <w:rPr/>
             </w:pPr>
             <w:r>
               <w:rPr>
@@ -15598,9 +15403,7 @@
                 <w:tab w:val="left" w:pos="3081" w:leader="none"/>
                 <w:tab w:val="left" w:pos="6766" w:leader="none"/>
               </w:tabs>
-              <w:rPr>
-                <w:rFonts w:ascii="Courier New" w:hAnsi="Courier New" w:cs="Courier New"/>
-              </w:rPr>
+              <w:rPr/>
             </w:pPr>
             <w:r>
               <w:rPr>
@@ -15632,9 +15435,7 @@
                 <w:tab w:val="left" w:pos="3081" w:leader="none"/>
                 <w:tab w:val="left" w:pos="6766" w:leader="none"/>
               </w:tabs>
-              <w:rPr>
-                <w:rFonts w:ascii="Courier New" w:hAnsi="Courier New" w:cs="Courier New"/>
-              </w:rPr>
+              <w:rPr/>
             </w:pPr>
             <w:r>
               <w:rPr>
@@ -15665,9 +15466,7 @@
                 <w:tab w:val="left" w:pos="3081" w:leader="none"/>
                 <w:tab w:val="left" w:pos="6766" w:leader="none"/>
               </w:tabs>
-              <w:rPr>
-                <w:rFonts w:ascii="Courier New" w:hAnsi="Courier New" w:cs="Courier New"/>
-              </w:rPr>
+              <w:rPr/>
             </w:pPr>
             <w:r>
               <w:rPr>
@@ -15687,9 +15486,7 @@
                 <w:tab w:val="left" w:pos="3081" w:leader="none"/>
                 <w:tab w:val="left" w:pos="6766" w:leader="none"/>
               </w:tabs>
-              <w:rPr>
-                <w:rFonts w:ascii="Courier New" w:hAnsi="Courier New" w:cs="Courier New"/>
-              </w:rPr>
+              <w:rPr/>
             </w:pPr>
             <w:r>
               <w:rPr>
@@ -15709,9 +15506,7 @@
                 <w:tab w:val="left" w:pos="3081" w:leader="none"/>
                 <w:tab w:val="left" w:pos="6766" w:leader="none"/>
               </w:tabs>
-              <w:rPr>
-                <w:rFonts w:ascii="Courier New" w:hAnsi="Courier New" w:cs="Courier New"/>
-              </w:rPr>
+              <w:rPr/>
             </w:pPr>
             <w:r>
               <w:rPr>
@@ -15731,9 +15526,7 @@
                 <w:tab w:val="left" w:pos="3081" w:leader="none"/>
                 <w:tab w:val="left" w:pos="6766" w:leader="none"/>
               </w:tabs>
-              <w:rPr>
-                <w:rFonts w:ascii="Courier New" w:hAnsi="Courier New" w:cs="Courier New"/>
-              </w:rPr>
+              <w:rPr/>
             </w:pPr>
             <w:bookmarkStart w:id="0" w:name="_GoBack"/>
             <w:bookmarkEnd w:id="0"/>
@@ -15767,9 +15560,7 @@
                 <w:tab w:val="left" w:pos="3081" w:leader="none"/>
                 <w:tab w:val="left" w:pos="6766" w:leader="none"/>
               </w:tabs>
-              <w:rPr>
-                <w:rFonts w:ascii="Courier New" w:hAnsi="Courier New" w:cs="Courier New"/>
-              </w:rPr>
+              <w:rPr/>
             </w:pPr>
             <w:r>
               <w:rPr>
@@ -15788,9 +15579,7 @@
                 <w:tab w:val="left" w:pos="3081" w:leader="none"/>
                 <w:tab w:val="left" w:pos="6766" w:leader="none"/>
               </w:tabs>
-              <w:rPr>
-                <w:rFonts w:ascii="Courier New" w:hAnsi="Courier New" w:cs="Courier New"/>
-              </w:rPr>
+              <w:rPr/>
             </w:pPr>
             <w:r>
               <w:rPr>
@@ -15838,15 +15627,2973 @@
     </w:p>
     <w:p>
       <w:pPr>
+        <w:pStyle w:val="Berschrift1"/>
+        <w:numPr>
+          <w:ilvl w:val="0"/>
+          <w:numId w:val="3"/>
+        </w:numPr>
+        <w:spacing w:before="240" w:after="240"/>
+        <w:jc w:val="both"/>
+        <w:rPr/>
+      </w:pPr>
+      <w:r>
+        <w:rPr>
+          <w:rStyle w:val="AbsatzStandardschriftart"/>
+          <w:rFonts w:cs="Arial" w:ascii="Arial" w:hAnsi="Arial"/>
+          <w:spacing w:val="-1"/>
+        </w:rPr>
+        <w:t>Handling exception on a deadline</w:t>
+      </w:r>
+    </w:p>
+    <w:p>
+      <w:pPr>
+        <w:pStyle w:val="Standard"/>
+        <w:jc w:val="both"/>
+        <w:rPr/>
+      </w:pPr>
+      <w:r>
+        <w:rPr>
+          <w:rFonts w:eastAsia="DejaVu Sans" w:cs="Arial" w:ascii="Arial" w:hAnsi="Arial"/>
+        </w:rPr>
+        <w:t xml:space="preserve">The Ptask library allows the user to </w:t>
+      </w:r>
+      <w:r>
+        <w:rPr>
+          <w:rFonts w:eastAsia="DejaVu Sans" w:cs="Arial" w:ascii="Arial" w:hAnsi="Arial"/>
+        </w:rPr>
+        <w:t>add a timer to each task which makes it a lot easier to stop a task that has overcome its deadline.</w:t>
+      </w:r>
+    </w:p>
+    <w:p>
+      <w:pPr>
+        <w:pStyle w:val="Standard"/>
+        <w:jc w:val="both"/>
+        <w:rPr>
+          <w:rFonts w:ascii="Arial" w:hAnsi="Arial" w:eastAsia="DejaVu Sans" w:cs="Arial"/>
+        </w:rPr>
+      </w:pPr>
+      <w:r>
+        <w:rPr>
+          <w:rFonts w:eastAsia="DejaVu Sans" w:cs="Arial" w:ascii="Arial" w:hAnsi="Arial"/>
+        </w:rPr>
+      </w:r>
+    </w:p>
+    <w:p>
+      <w:pPr>
+        <w:pStyle w:val="Berschrift2"/>
+        <w:pBdr>
+          <w:top w:val="single" w:sz="4" w:space="6" w:color="00000A"/>
+          <w:left w:val="single" w:sz="4" w:space="4" w:color="00000A"/>
+          <w:bottom w:val="single" w:sz="4" w:space="6" w:color="00000A"/>
+          <w:right w:val="single" w:sz="4" w:space="4" w:color="00000A"/>
+        </w:pBdr>
+        <w:spacing w:before="120" w:after="120"/>
+        <w:ind w:left="993" w:hanging="993"/>
+        <w:jc w:val="both"/>
+        <w:rPr/>
+      </w:pPr>
+      <w:r>
+        <w:rPr>
+          <w:rStyle w:val="AbsatzStandardschriftart"/>
+          <w:rFonts w:cs="Courier New" w:ascii="Courier New" w:hAnsi="Courier New"/>
+          <w:spacing w:val="-1"/>
+        </w:rPr>
+        <w:t>int</w:t>
+        <w:tab/>
+      </w:r>
+      <w:r>
+        <w:rPr>
+          <w:rStyle w:val="AbsatzStandardschriftart"/>
+          <w:rFonts w:cs="Courier New" w:ascii="Courier New" w:hAnsi="Courier New"/>
+          <w:spacing w:val="-1"/>
+        </w:rPr>
+        <w:t>dle_timer_start</w:t>
+      </w:r>
+      <w:r>
+        <w:rPr>
+          <w:rStyle w:val="AbsatzStandardschriftart"/>
+          <w:rFonts w:cs="Courier New" w:ascii="Courier New" w:hAnsi="Courier New"/>
+          <w:b w:val="false"/>
+          <w:spacing w:val="-1"/>
+        </w:rPr>
+        <w:t>();</w:t>
+      </w:r>
+    </w:p>
+    <w:p>
+      <w:pPr>
+        <w:pStyle w:val="Standard"/>
+        <w:jc w:val="both"/>
+        <w:rPr/>
+      </w:pPr>
+      <w:r>
+        <w:rPr>
+          <w:rFonts w:eastAsia="DejaVu Sans" w:cs="Arial" w:ascii="Arial" w:hAnsi="Arial"/>
+        </w:rPr>
+        <w:t>Arms the timer which will expire at the same time as the current task’s deadline.</w:t>
+      </w:r>
+    </w:p>
+    <w:p>
+      <w:pPr>
+        <w:pStyle w:val="Standard"/>
+        <w:jc w:val="both"/>
+        <w:rPr>
+          <w:rFonts w:ascii="Arial" w:hAnsi="Arial" w:eastAsia="DejaVu Sans" w:cs="Arial"/>
+        </w:rPr>
+      </w:pPr>
+      <w:r>
+        <w:rPr>
+          <w:rFonts w:eastAsia="DejaVu Sans" w:cs="Arial" w:ascii="Arial" w:hAnsi="Arial"/>
+        </w:rPr>
+      </w:r>
+    </w:p>
+    <w:p>
+      <w:pPr>
+        <w:pStyle w:val="Berschrift2"/>
+        <w:pBdr>
+          <w:top w:val="single" w:sz="4" w:space="6" w:color="00000A"/>
+          <w:left w:val="single" w:sz="4" w:space="4" w:color="00000A"/>
+          <w:bottom w:val="single" w:sz="4" w:space="6" w:color="00000A"/>
+          <w:right w:val="single" w:sz="4" w:space="4" w:color="00000A"/>
+        </w:pBdr>
+        <w:spacing w:before="120" w:after="120"/>
+        <w:ind w:left="993" w:hanging="993"/>
+        <w:jc w:val="both"/>
+        <w:rPr/>
+      </w:pPr>
+      <w:r>
+        <w:rPr>
+          <w:rStyle w:val="AbsatzStandardschriftart"/>
+          <w:rFonts w:cs="Courier New" w:ascii="Courier New" w:hAnsi="Courier New"/>
+          <w:spacing w:val="-1"/>
+        </w:rPr>
+        <w:t>int</w:t>
+        <w:tab/>
+      </w:r>
+      <w:r>
+        <w:rPr>
+          <w:rStyle w:val="AbsatzStandardschriftart"/>
+          <w:rFonts w:cs="Courier New" w:ascii="Courier New" w:hAnsi="Courier New"/>
+          <w:spacing w:val="-1"/>
+        </w:rPr>
+        <w:t>dle_timer_stop</w:t>
+      </w:r>
+      <w:r>
+        <w:rPr>
+          <w:rStyle w:val="AbsatzStandardschriftart"/>
+          <w:rFonts w:cs="Courier New" w:ascii="Courier New" w:hAnsi="Courier New"/>
+          <w:b w:val="false"/>
+          <w:spacing w:val="-1"/>
+        </w:rPr>
+        <w:t>();</w:t>
+      </w:r>
+    </w:p>
+    <w:p>
+      <w:pPr>
+        <w:pStyle w:val="Standard"/>
+        <w:jc w:val="both"/>
+        <w:rPr>
+          <w:rFonts w:ascii="Arial" w:hAnsi="Arial" w:eastAsia="DejaVu Sans" w:cs="Arial"/>
+        </w:rPr>
+      </w:pPr>
+      <w:r>
+        <w:rPr>
+          <w:rFonts w:eastAsia="DejaVu Sans" w:cs="Arial" w:ascii="Arial" w:hAnsi="Arial"/>
+        </w:rPr>
+        <w:t>Disarms the current task’s timer and makes sure the timer won’t expire when there’s no need for it.</w:t>
+      </w:r>
+    </w:p>
+    <w:p>
+      <w:pPr>
+        <w:pStyle w:val="Standard"/>
+        <w:jc w:val="both"/>
+        <w:rPr>
+          <w:rFonts w:ascii="Arial" w:hAnsi="Arial" w:eastAsia="DejaVu Sans" w:cs="Arial"/>
+        </w:rPr>
+      </w:pPr>
+      <w:r>
+        <w:rPr>
+          <w:rFonts w:eastAsia="DejaVu Sans" w:cs="Arial" w:ascii="Arial" w:hAnsi="Arial"/>
+        </w:rPr>
+      </w:r>
+    </w:p>
+    <w:p>
+      <w:pPr>
+        <w:pStyle w:val="Berschrift2"/>
+        <w:pBdr>
+          <w:top w:val="single" w:sz="4" w:space="6" w:color="00000A"/>
+          <w:left w:val="single" w:sz="4" w:space="4" w:color="00000A"/>
+          <w:bottom w:val="single" w:sz="4" w:space="6" w:color="00000A"/>
+          <w:right w:val="single" w:sz="4" w:space="4" w:color="00000A"/>
+        </w:pBdr>
+        <w:spacing w:before="120" w:after="120"/>
+        <w:ind w:left="993" w:hanging="993"/>
+        <w:jc w:val="both"/>
+        <w:rPr>
+          <w:rFonts w:ascii="Arial" w:hAnsi="Arial" w:eastAsia="DejaVu Sans" w:cs="Arial"/>
+        </w:rPr>
+      </w:pPr>
+      <w:r>
+        <w:rPr>
+          <w:rStyle w:val="AbsatzStandardschriftart"/>
+          <w:rFonts w:eastAsia="DejaVu Sans" w:cs="Courier New" w:ascii="Courier New" w:hAnsi="Courier New"/>
+          <w:spacing w:val="-1"/>
+        </w:rPr>
+        <w:t>int</w:t>
+        <w:tab/>
+        <w:t>dle_chkpoint</w:t>
+      </w:r>
+      <w:r>
+        <w:rPr>
+          <w:rStyle w:val="AbsatzStandardschriftart"/>
+          <w:rFonts w:eastAsia="DejaVu Sans" w:cs="Courier New" w:ascii="Courier New" w:hAnsi="Courier New"/>
+          <w:b w:val="false"/>
+          <w:bCs w:val="false"/>
+          <w:spacing w:val="-1"/>
+        </w:rPr>
+        <w:t>();</w:t>
+      </w:r>
+    </w:p>
+    <w:p>
+      <w:pPr>
+        <w:pStyle w:val="Standard"/>
+        <w:jc w:val="both"/>
+        <w:rPr>
+          <w:rFonts w:ascii="Arial" w:hAnsi="Arial" w:eastAsia="DejaVu Sans" w:cs="Arial"/>
+        </w:rPr>
+      </w:pPr>
+      <w:r>
+        <w:rPr>
+          <w:rFonts w:eastAsia="DejaVu Sans" w:cs="Arial" w:ascii="Arial" w:hAnsi="Arial"/>
+        </w:rPr>
+        <w:t xml:space="preserve">This function sets up a checkpoint which will be used if the task’s timer expires. This checkpoint is an underlying </w:t>
+      </w:r>
+      <w:r>
+        <w:rPr>
+          <w:rFonts w:eastAsia="DejaVu Sans" w:cs="Arial" w:ascii="Arial" w:hAnsi="Arial"/>
+          <w:b/>
+          <w:bCs/>
+        </w:rPr>
+        <w:t>sigsetjmp</w:t>
+      </w:r>
+      <w:r>
+        <w:rPr>
+          <w:rFonts w:eastAsia="DejaVu Sans" w:cs="Arial" w:ascii="Arial" w:hAnsi="Arial"/>
+          <w:b w:val="false"/>
+          <w:bCs w:val="false"/>
+        </w:rPr>
+        <w:t xml:space="preserve">. Upon timer expiration, the timer will send a signal to the task manager. Once the task manager receives this signal, it sends another signal to the corresponding task. This signal will be handled by the task. The default handler is an underlying </w:t>
+      </w:r>
+      <w:r>
+        <w:rPr>
+          <w:rFonts w:eastAsia="DejaVu Sans" w:cs="Arial" w:ascii="Arial" w:hAnsi="Arial"/>
+          <w:b/>
+          <w:bCs/>
+        </w:rPr>
+        <w:t>siglongjmp</w:t>
+      </w:r>
+      <w:r>
+        <w:rPr>
+          <w:rFonts w:eastAsia="DejaVu Sans" w:cs="Arial" w:ascii="Arial" w:hAnsi="Arial"/>
+          <w:b w:val="false"/>
+          <w:bCs w:val="false"/>
+        </w:rPr>
+        <w:t xml:space="preserve">. Therefore, it is important to make sure the </w:t>
+      </w:r>
+      <w:r>
+        <w:rPr>
+          <w:rFonts w:eastAsia="DejaVu Sans" w:cs="Arial" w:ascii="Arial" w:hAnsi="Arial"/>
+          <w:b/>
+          <w:bCs/>
+        </w:rPr>
+        <w:t>chkpoint</w:t>
+      </w:r>
+      <w:r>
+        <w:rPr>
+          <w:rFonts w:eastAsia="DejaVu Sans" w:cs="Arial" w:ascii="Arial" w:hAnsi="Arial"/>
+          <w:b w:val="false"/>
+          <w:bCs w:val="false"/>
+        </w:rPr>
+        <w:t xml:space="preserve"> is set before any job starts.</w:t>
+      </w:r>
+    </w:p>
+    <w:p>
+      <w:pPr>
+        <w:pStyle w:val="Standard"/>
+        <w:jc w:val="both"/>
+        <w:rPr>
+          <w:rFonts w:ascii="Arial" w:hAnsi="Arial" w:eastAsia="DejaVu Sans" w:cs="Arial"/>
+        </w:rPr>
+      </w:pPr>
+      <w:r>
+        <w:rPr>
+          <w:rFonts w:eastAsia="DejaVu Sans" w:cs="Arial" w:ascii="Arial" w:hAnsi="Arial"/>
+        </w:rPr>
+      </w:r>
+    </w:p>
+    <w:p>
+      <w:pPr>
+        <w:pStyle w:val="Berschrift2"/>
+        <w:pBdr>
+          <w:top w:val="single" w:sz="4" w:space="6" w:color="00000A"/>
+          <w:left w:val="single" w:sz="4" w:space="4" w:color="00000A"/>
+          <w:bottom w:val="single" w:sz="4" w:space="6" w:color="00000A"/>
+          <w:right w:val="single" w:sz="4" w:space="4" w:color="00000A"/>
+        </w:pBdr>
+        <w:spacing w:before="120" w:after="120"/>
+        <w:ind w:left="993" w:hanging="993"/>
+        <w:jc w:val="both"/>
+        <w:rPr>
+          <w:rFonts w:ascii="Arial" w:hAnsi="Arial" w:eastAsia="DejaVu Sans" w:cs="Arial"/>
+        </w:rPr>
+      </w:pPr>
+      <w:r>
+        <w:rPr>
+          <w:rStyle w:val="AbsatzStandardschriftart"/>
+          <w:rFonts w:eastAsia="DejaVu Sans" w:cs="Courier New" w:ascii="Courier New" w:hAnsi="Courier New"/>
+          <w:spacing w:val="-1"/>
+        </w:rPr>
+        <w:t>int</w:t>
+        <w:tab/>
+        <w:t>dle_manager_init</w:t>
+      </w:r>
+      <w:r>
+        <w:rPr>
+          <w:rStyle w:val="AbsatzStandardschriftart"/>
+          <w:rFonts w:eastAsia="DejaVu Sans" w:cs="Courier New" w:ascii="Courier New" w:hAnsi="Courier New"/>
+          <w:b w:val="false"/>
+          <w:bCs w:val="false"/>
+          <w:spacing w:val="-1"/>
+        </w:rPr>
+        <w:t>();</w:t>
+      </w:r>
+    </w:p>
+    <w:p>
+      <w:pPr>
+        <w:pStyle w:val="Standard"/>
+        <w:jc w:val="both"/>
+        <w:rPr>
+          <w:rFonts w:ascii="Arial" w:hAnsi="Arial" w:eastAsia="DejaVu Sans" w:cs="Arial"/>
+        </w:rPr>
+      </w:pPr>
+      <w:r>
+        <w:rPr>
+          <w:rFonts w:eastAsia="DejaVu Sans" w:cs="Arial" w:ascii="Arial" w:hAnsi="Arial"/>
+          <w:b w:val="false"/>
+          <w:bCs w:val="false"/>
+        </w:rPr>
+        <w:t xml:space="preserve">This must be called right after </w:t>
+      </w:r>
+      <w:r>
+        <w:rPr>
+          <w:rFonts w:eastAsia="DejaVu Sans" w:cs="Arial" w:ascii="Arial" w:hAnsi="Arial"/>
+          <w:b/>
+          <w:bCs/>
+        </w:rPr>
+        <w:t xml:space="preserve">ptask_init() </w:t>
+      </w:r>
+      <w:r>
+        <w:rPr>
+          <w:rFonts w:eastAsia="DejaVu Sans" w:cs="Arial" w:ascii="Arial" w:hAnsi="Arial"/>
+          <w:b w:val="false"/>
+          <w:bCs w:val="false"/>
+        </w:rPr>
+        <w:t>in the main. This makes sure the task manager which will receive the signals from the tasks’ timers is properly initialized.</w:t>
+      </w:r>
+    </w:p>
+    <w:p>
+      <w:pPr>
+        <w:pStyle w:val="Standard"/>
+        <w:jc w:val="both"/>
+        <w:rPr>
+          <w:rFonts w:ascii="Arial" w:hAnsi="Arial" w:eastAsia="DejaVu Sans" w:cs="Arial"/>
+        </w:rPr>
+      </w:pPr>
+      <w:r>
+        <w:rPr>
+          <w:rFonts w:eastAsia="DejaVu Sans" w:cs="Arial" w:ascii="Arial" w:hAnsi="Arial"/>
+        </w:rPr>
+      </w:r>
+    </w:p>
+    <w:tbl>
+      <w:tblPr>
+        <w:tblStyle w:val="Grigliatabella"/>
+        <w:tblW w:w="9772" w:type="dxa"/>
+        <w:jc w:val="center"/>
+        <w:tblInd w:w="0" w:type="dxa"/>
+        <w:tblCellMar>
+          <w:top w:w="0" w:type="dxa"/>
+          <w:left w:w="103" w:type="dxa"/>
+          <w:bottom w:w="0" w:type="dxa"/>
+          <w:right w:w="108" w:type="dxa"/>
+        </w:tblCellMar>
+        <w:tblLook w:noVBand="1" w:val="04a0" w:noHBand="0" w:lastColumn="0" w:firstColumn="1" w:lastRow="0" w:firstRow="1"/>
+      </w:tblPr>
+      <w:tblGrid>
+        <w:gridCol w:w="9772"/>
+      </w:tblGrid>
+      <w:tr>
+        <w:trPr/>
+        <w:tc>
+          <w:tcPr>
+            <w:tcW w:w="9772" w:type="dxa"/>
+            <w:tcBorders/>
+            <w:shd w:fill="auto" w:val="clear"/>
+            <w:tcMar>
+              <w:left w:w="103" w:type="dxa"/>
+            </w:tcMar>
+          </w:tcPr>
+          <w:p>
+            <w:pPr>
+              <w:pStyle w:val="Normal"/>
+              <w:tabs>
+                <w:tab w:val="left" w:pos="1380" w:leader="none"/>
+                <w:tab w:val="left" w:pos="2230" w:leader="none"/>
+                <w:tab w:val="left" w:pos="3081" w:leader="none"/>
+                <w:tab w:val="left" w:pos="6766" w:leader="none"/>
+              </w:tabs>
+              <w:rPr>
+                <w:rFonts w:ascii="Courier New" w:hAnsi="Courier New" w:cs="Courier New"/>
+              </w:rPr>
+            </w:pPr>
+            <w:r>
+              <w:rPr/>
+            </w:r>
+          </w:p>
+          <w:p>
+            <w:pPr>
+              <w:pStyle w:val="Normal"/>
+              <w:tabs>
+                <w:tab w:val="left" w:pos="1380" w:leader="none"/>
+                <w:tab w:val="left" w:pos="2230" w:leader="none"/>
+                <w:tab w:val="left" w:pos="3081" w:leader="none"/>
+                <w:tab w:val="left" w:pos="6766" w:leader="none"/>
+              </w:tabs>
+              <w:rPr>
+                <w:rFonts w:ascii="Courier New" w:hAnsi="Courier New" w:cs="Courier New"/>
+              </w:rPr>
+            </w:pPr>
+            <w:r>
+              <w:rPr>
+                <w:rFonts w:cs="Courier New" w:ascii="Courier New" w:hAnsi="Courier New"/>
+              </w:rPr>
+            </w:r>
+          </w:p>
+          <w:p>
+            <w:pPr>
+              <w:pStyle w:val="Normal"/>
+              <w:tabs>
+                <w:tab w:val="left" w:pos="1380" w:leader="none"/>
+                <w:tab w:val="left" w:pos="2230" w:leader="none"/>
+                <w:tab w:val="left" w:pos="3081" w:leader="none"/>
+                <w:tab w:val="left" w:pos="6766" w:leader="none"/>
+              </w:tabs>
+              <w:rPr/>
+            </w:pPr>
+            <w:r>
+              <w:rPr>
+                <w:rFonts w:cs="Courier New" w:ascii="Courier New" w:hAnsi="Courier New"/>
+                <w:b/>
+              </w:rPr>
+              <w:t>ptask</w:t>
+            </w:r>
+            <w:r>
+              <w:rPr>
+                <w:rFonts w:cs="Courier New" w:ascii="Courier New" w:hAnsi="Courier New"/>
+              </w:rPr>
+              <w:tab/>
+              <w:t>taskbody(</w:t>
+            </w:r>
+            <w:r>
+              <w:rPr>
+                <w:rFonts w:cs="Courier New" w:ascii="Courier New" w:hAnsi="Courier New"/>
+              </w:rPr>
+              <w:t>int time_to_work, int unit</w:t>
+            </w:r>
+            <w:r>
+              <w:rPr>
+                <w:rFonts w:cs="Courier New" w:ascii="Courier New" w:hAnsi="Courier New"/>
+              </w:rPr>
+              <w:t>)</w:t>
+            </w:r>
+          </w:p>
+          <w:p>
+            <w:pPr>
+              <w:pStyle w:val="Normal"/>
+              <w:tabs>
+                <w:tab w:val="left" w:pos="1380" w:leader="none"/>
+                <w:tab w:val="left" w:pos="2230" w:leader="none"/>
+                <w:tab w:val="left" w:pos="3081" w:leader="none"/>
+                <w:tab w:val="left" w:pos="6766" w:leader="none"/>
+              </w:tabs>
+              <w:rPr/>
+            </w:pPr>
+            <w:r>
+              <w:rPr>
+                <w:rFonts w:cs="Courier New" w:ascii="Courier New" w:hAnsi="Courier New"/>
+              </w:rPr>
+              <w:t>{</w:t>
+            </w:r>
+          </w:p>
+          <w:p>
+            <w:pPr>
+              <w:pStyle w:val="Normal"/>
+              <w:tabs>
+                <w:tab w:val="left" w:pos="1380" w:leader="none"/>
+                <w:tab w:val="left" w:pos="2230" w:leader="none"/>
+                <w:tab w:val="left" w:pos="3081" w:leader="none"/>
+                <w:tab w:val="left" w:pos="6766" w:leader="none"/>
+              </w:tabs>
+              <w:rPr/>
+            </w:pPr>
+            <w:r>
+              <w:rPr>
+                <w:rFonts w:cs="Courier New" w:ascii="Courier New" w:hAnsi="Courier New"/>
+              </w:rPr>
+              <w:tab/>
+            </w:r>
+            <w:r>
+              <w:rPr>
+                <w:rFonts w:cs="Courier New" w:ascii="Courier New" w:hAnsi="Courier New"/>
+                <w:b/>
+              </w:rPr>
+              <w:t xml:space="preserve">int </w:t>
+            </w:r>
+            <w:r>
+              <w:rPr>
+                <w:rFonts w:cs="Courier New" w:ascii="Courier New" w:hAnsi="Courier New"/>
+                <w:b w:val="false"/>
+                <w:bCs w:val="false"/>
+              </w:rPr>
+              <w:t xml:space="preserve">job = 0, idx = </w:t>
+            </w:r>
+            <w:r>
+              <w:rPr>
+                <w:rFonts w:cs="Courier New" w:ascii="Courier New" w:hAnsi="Courier New"/>
+                <w:b/>
+                <w:bCs/>
+              </w:rPr>
+              <w:t>ptask_get_index</w:t>
+            </w:r>
+            <w:r>
+              <w:rPr>
+                <w:rFonts w:cs="Courier New" w:ascii="Courier New" w:hAnsi="Courier New"/>
+                <w:b w:val="false"/>
+                <w:bCs w:val="false"/>
+              </w:rPr>
+              <w:t>();</w:t>
+            </w:r>
+          </w:p>
+          <w:p>
+            <w:pPr>
+              <w:pStyle w:val="Normal"/>
+              <w:tabs>
+                <w:tab w:val="left" w:pos="1380" w:leader="none"/>
+                <w:tab w:val="left" w:pos="2230" w:leader="none"/>
+                <w:tab w:val="left" w:pos="3081" w:leader="none"/>
+                <w:tab w:val="left" w:pos="6766" w:leader="none"/>
+              </w:tabs>
+              <w:rPr/>
+            </w:pPr>
+            <w:r>
+              <w:rPr>
+                <w:rFonts w:cs="Courier New" w:ascii="Courier New" w:hAnsi="Courier New"/>
+              </w:rPr>
+              <w:tab/>
+            </w:r>
+            <w:r>
+              <w:rPr>
+                <w:rFonts w:cs="Courier New" w:ascii="Courier New" w:hAnsi="Courier New"/>
+                <w:b/>
+              </w:rPr>
+              <w:t>ptask_wait_for_activation</w:t>
+            </w:r>
+            <w:r>
+              <w:rPr>
+                <w:rFonts w:cs="Courier New" w:ascii="Courier New" w:hAnsi="Courier New"/>
+              </w:rPr>
+              <w:t>();</w:t>
+            </w:r>
+          </w:p>
+          <w:p>
+            <w:pPr>
+              <w:pStyle w:val="Normal"/>
+              <w:tabs>
+                <w:tab w:val="left" w:pos="1380" w:leader="none"/>
+                <w:tab w:val="left" w:pos="2230" w:leader="none"/>
+                <w:tab w:val="left" w:pos="3081" w:leader="none"/>
+                <w:tab w:val="left" w:pos="6766" w:leader="none"/>
+              </w:tabs>
+              <w:rPr>
+                <w:rFonts w:ascii="Courier New" w:hAnsi="Courier New" w:cs="Courier New"/>
+              </w:rPr>
+            </w:pPr>
+            <w:r>
+              <w:rPr>
+                <w:rFonts w:cs="Courier New" w:ascii="Courier New" w:hAnsi="Courier New"/>
+              </w:rPr>
+            </w:r>
+          </w:p>
+          <w:p>
+            <w:pPr>
+              <w:pStyle w:val="Normal"/>
+              <w:tabs>
+                <w:tab w:val="left" w:pos="1380" w:leader="none"/>
+                <w:tab w:val="left" w:pos="2230" w:leader="none"/>
+                <w:tab w:val="left" w:pos="3081" w:leader="none"/>
+                <w:tab w:val="left" w:pos="6766" w:leader="none"/>
+              </w:tabs>
+              <w:rPr/>
+            </w:pPr>
+            <w:r>
+              <w:rPr>
+                <w:rFonts w:cs="Courier New" w:ascii="Courier New" w:hAnsi="Courier New"/>
+              </w:rPr>
+              <w:tab/>
+            </w:r>
+            <w:r>
+              <w:rPr>
+                <w:rFonts w:cs="Courier New" w:ascii="Courier New" w:hAnsi="Courier New"/>
+                <w:b/>
+              </w:rPr>
+              <w:t>for</w:t>
+            </w:r>
+            <w:r>
+              <w:rPr>
+                <w:rFonts w:cs="Courier New" w:ascii="Courier New" w:hAnsi="Courier New"/>
+              </w:rPr>
+              <w:t xml:space="preserve"> (;;</w:t>
+            </w:r>
+            <w:r>
+              <w:rPr>
+                <w:rFonts w:cs="Courier New" w:ascii="Courier New" w:hAnsi="Courier New"/>
+              </w:rPr>
+              <w:t>job++</w:t>
+            </w:r>
+            <w:r>
+              <w:rPr>
+                <w:rFonts w:cs="Courier New" w:ascii="Courier New" w:hAnsi="Courier New"/>
+              </w:rPr>
+              <w:t>) {</w:t>
+            </w:r>
+          </w:p>
+          <w:p>
+            <w:pPr>
+              <w:pStyle w:val="Normal"/>
+              <w:tabs>
+                <w:tab w:val="left" w:pos="1380" w:leader="none"/>
+                <w:tab w:val="left" w:pos="2230" w:leader="none"/>
+                <w:tab w:val="left" w:pos="3081" w:leader="none"/>
+                <w:tab w:val="left" w:pos="6766" w:leader="none"/>
+              </w:tabs>
+              <w:rPr/>
+            </w:pPr>
+            <w:r>
+              <w:rPr>
+                <w:rFonts w:cs="Courier New" w:ascii="Courier New" w:hAnsi="Courier New"/>
+              </w:rPr>
+              <w:tab/>
+              <w:tab/>
+            </w:r>
+            <w:r>
+              <w:rPr>
+                <w:rFonts w:cs="Courier New" w:ascii="Courier New" w:hAnsi="Courier New"/>
+                <w:b/>
+              </w:rPr>
+              <w:t>if</w:t>
+            </w:r>
+            <w:r>
+              <w:rPr>
+                <w:rFonts w:cs="Courier New" w:ascii="Courier New" w:hAnsi="Courier New"/>
+                <w:b w:val="false"/>
+                <w:bCs w:val="false"/>
+              </w:rPr>
+              <w:t>(</w:t>
+            </w:r>
+            <w:r>
+              <w:rPr>
+                <w:rFonts w:cs="Courier New" w:ascii="Courier New" w:hAnsi="Courier New"/>
+                <w:b/>
+                <w:bCs/>
+              </w:rPr>
+              <w:t>dle_chkpoint</w:t>
+            </w:r>
+            <w:r>
+              <w:rPr>
+                <w:rFonts w:cs="Courier New" w:ascii="Courier New" w:hAnsi="Courier New"/>
+                <w:b w:val="false"/>
+                <w:bCs w:val="false"/>
+              </w:rPr>
+              <w:t>() != 0) {</w:t>
+            </w:r>
+          </w:p>
+          <w:p>
+            <w:pPr>
+              <w:pStyle w:val="Normal"/>
+              <w:tabs>
+                <w:tab w:val="left" w:pos="1380" w:leader="none"/>
+                <w:tab w:val="left" w:pos="2230" w:leader="none"/>
+                <w:tab w:val="left" w:pos="3081" w:leader="none"/>
+                <w:tab w:val="left" w:pos="6766" w:leader="none"/>
+              </w:tabs>
+              <w:rPr/>
+            </w:pPr>
+            <w:r>
+              <w:rPr>
+                <w:rFonts w:cs="Courier New" w:ascii="Courier New" w:hAnsi="Courier New"/>
+                <w:b w:val="false"/>
+                <w:bCs w:val="false"/>
+              </w:rPr>
+              <w:tab/>
+              <w:tab/>
+              <w:tab/>
+            </w:r>
+            <w:r>
+              <w:rPr>
+                <w:rFonts w:cs="Courier New" w:ascii="Courier New" w:hAnsi="Courier New"/>
+                <w:b/>
+                <w:bCs w:val="false"/>
+              </w:rPr>
+              <w:t>ptask_wait_for_period</w:t>
+            </w:r>
+            <w:r>
+              <w:rPr>
+                <w:rFonts w:cs="Courier New" w:ascii="Courier New" w:hAnsi="Courier New"/>
+                <w:b w:val="false"/>
+                <w:bCs w:val="false"/>
+              </w:rPr>
+              <w:t>();</w:t>
+            </w:r>
+          </w:p>
+          <w:p>
+            <w:pPr>
+              <w:pStyle w:val="Normal"/>
+              <w:tabs>
+                <w:tab w:val="left" w:pos="1380" w:leader="none"/>
+                <w:tab w:val="left" w:pos="2230" w:leader="none"/>
+                <w:tab w:val="left" w:pos="3081" w:leader="none"/>
+                <w:tab w:val="left" w:pos="6766" w:leader="none"/>
+              </w:tabs>
+              <w:rPr/>
+            </w:pPr>
+            <w:r>
+              <w:rPr>
+                <w:rFonts w:cs="Courier New" w:ascii="Courier New" w:hAnsi="Courier New"/>
+                <w:b w:val="false"/>
+                <w:bCs w:val="false"/>
+              </w:rPr>
+              <w:tab/>
+              <w:tab/>
+              <w:tab/>
+            </w:r>
+            <w:r>
+              <w:rPr>
+                <w:rFonts w:cs="Courier New" w:ascii="Courier New" w:hAnsi="Courier New"/>
+                <w:b/>
+                <w:bCs/>
+              </w:rPr>
+              <w:t>continue</w:t>
+            </w:r>
+            <w:r>
+              <w:rPr>
+                <w:rFonts w:cs="Courier New" w:ascii="Courier New" w:hAnsi="Courier New"/>
+                <w:b w:val="false"/>
+                <w:bCs w:val="false"/>
+              </w:rPr>
+              <w:t>;</w:t>
+            </w:r>
+          </w:p>
+          <w:p>
+            <w:pPr>
+              <w:pStyle w:val="Normal"/>
+              <w:tabs>
+                <w:tab w:val="left" w:pos="1380" w:leader="none"/>
+                <w:tab w:val="left" w:pos="2230" w:leader="none"/>
+                <w:tab w:val="left" w:pos="3081" w:leader="none"/>
+                <w:tab w:val="left" w:pos="6766" w:leader="none"/>
+              </w:tabs>
+              <w:rPr/>
+            </w:pPr>
+            <w:r>
+              <w:rPr>
+                <w:rFonts w:cs="Courier New" w:ascii="Courier New" w:hAnsi="Courier New"/>
+                <w:b w:val="false"/>
+                <w:bCs w:val="false"/>
+              </w:rPr>
+              <w:tab/>
+              <w:tab/>
+              <w:t>}</w:t>
+            </w:r>
+          </w:p>
+          <w:p>
+            <w:pPr>
+              <w:pStyle w:val="Normal"/>
+              <w:tabs>
+                <w:tab w:val="left" w:pos="1380" w:leader="none"/>
+                <w:tab w:val="left" w:pos="2230" w:leader="none"/>
+                <w:tab w:val="left" w:pos="3081" w:leader="none"/>
+                <w:tab w:val="left" w:pos="6766" w:leader="none"/>
+              </w:tabs>
+              <w:rPr/>
+            </w:pPr>
+            <w:r>
+              <w:rPr>
+                <w:rFonts w:cs="Courier New" w:ascii="Courier New" w:hAnsi="Courier New"/>
+              </w:rPr>
+              <w:tab/>
+              <w:tab/>
+            </w:r>
+            <w:r>
+              <w:rPr>
+                <w:rFonts w:cs="Courier New" w:ascii="Courier New" w:hAnsi="Courier New"/>
+                <w:b/>
+                <w:bCs/>
+              </w:rPr>
+              <w:t>printf</w:t>
+            </w:r>
+            <w:r>
+              <w:rPr>
+                <w:rFonts w:cs="Courier New" w:ascii="Courier New" w:hAnsi="Courier New"/>
+              </w:rPr>
+              <w:t xml:space="preserve">("Task T%d </w:t>
+            </w:r>
+            <w:r>
+              <w:rPr>
+                <w:rFonts w:cs="Courier New" w:ascii="Courier New" w:hAnsi="Courier New"/>
+              </w:rPr>
+              <w:t>starting: %d time</w:t>
+            </w:r>
+            <w:r>
+              <w:rPr>
+                <w:rFonts w:cs="Courier New" w:ascii="Courier New" w:hAnsi="Courier New"/>
+              </w:rPr>
+              <w:t xml:space="preserve">\n", </w:t>
+            </w:r>
+            <w:r>
+              <w:rPr>
+                <w:rFonts w:cs="Courier New" w:ascii="Courier New" w:hAnsi="Courier New"/>
+              </w:rPr>
+              <w:t>idx</w:t>
+            </w:r>
+            <w:r>
+              <w:rPr>
+                <w:rFonts w:cs="Courier New" w:ascii="Courier New" w:hAnsi="Courier New"/>
+              </w:rPr>
+              <w:t xml:space="preserve">, </w:t>
+            </w:r>
+            <w:r>
+              <w:rPr>
+                <w:rFonts w:cs="Courier New" w:ascii="Courier New" w:hAnsi="Courier New"/>
+              </w:rPr>
+              <w:t>job</w:t>
+            </w:r>
+            <w:r>
+              <w:rPr>
+                <w:rFonts w:cs="Courier New" w:ascii="Courier New" w:hAnsi="Courier New"/>
+              </w:rPr>
+              <w:t>);</w:t>
+            </w:r>
+          </w:p>
+          <w:p>
+            <w:pPr>
+              <w:pStyle w:val="Normal"/>
+              <w:tabs>
+                <w:tab w:val="left" w:pos="1380" w:leader="none"/>
+                <w:tab w:val="left" w:pos="2230" w:leader="none"/>
+                <w:tab w:val="left" w:pos="3081" w:leader="none"/>
+                <w:tab w:val="left" w:pos="6766" w:leader="none"/>
+              </w:tabs>
+              <w:rPr/>
+            </w:pPr>
+            <w:r>
+              <w:rPr>
+                <w:rFonts w:cs="Courier New" w:ascii="Courier New" w:hAnsi="Courier New"/>
+              </w:rPr>
+              <w:tab/>
+              <w:tab/>
+            </w:r>
+            <w:r>
+              <w:rPr>
+                <w:rFonts w:cs="Courier New" w:ascii="Courier New" w:hAnsi="Courier New"/>
+                <w:b/>
+                <w:bCs/>
+              </w:rPr>
+              <w:t>dle_timer_start</w:t>
+            </w:r>
+            <w:r>
+              <w:rPr>
+                <w:rFonts w:cs="Courier New" w:ascii="Courier New" w:hAnsi="Courier New"/>
+                <w:b w:val="false"/>
+                <w:bCs w:val="false"/>
+              </w:rPr>
+              <w:t>();</w:t>
+            </w:r>
+          </w:p>
+          <w:p>
+            <w:pPr>
+              <w:pStyle w:val="Normal"/>
+              <w:tabs>
+                <w:tab w:val="left" w:pos="1380" w:leader="none"/>
+                <w:tab w:val="left" w:pos="2230" w:leader="none"/>
+                <w:tab w:val="left" w:pos="3081" w:leader="none"/>
+                <w:tab w:val="left" w:pos="6766" w:leader="none"/>
+              </w:tabs>
+              <w:rPr/>
+            </w:pPr>
+            <w:r>
+              <w:rPr>
+                <w:rFonts w:cs="Courier New" w:ascii="Courier New" w:hAnsi="Courier New"/>
+                <w:b w:val="false"/>
+                <w:bCs w:val="false"/>
+              </w:rPr>
+              <w:tab/>
+              <w:tab/>
+            </w:r>
+            <w:r>
+              <w:rPr>
+                <w:rFonts w:cs="Courier New" w:ascii="Courier New" w:hAnsi="Courier New"/>
+                <w:b/>
+                <w:bCs/>
+              </w:rPr>
+              <w:t>work_for</w:t>
+            </w:r>
+            <w:r>
+              <w:rPr>
+                <w:rFonts w:cs="Courier New" w:ascii="Courier New" w:hAnsi="Courier New"/>
+                <w:b w:val="false"/>
+                <w:bCs w:val="false"/>
+              </w:rPr>
+              <w:t>(time_to_work, unit);</w:t>
+            </w:r>
+          </w:p>
+          <w:p>
+            <w:pPr>
+              <w:pStyle w:val="Normal"/>
+              <w:tabs>
+                <w:tab w:val="left" w:pos="1380" w:leader="none"/>
+                <w:tab w:val="left" w:pos="2230" w:leader="none"/>
+                <w:tab w:val="left" w:pos="3081" w:leader="none"/>
+                <w:tab w:val="left" w:pos="6766" w:leader="none"/>
+              </w:tabs>
+              <w:rPr/>
+            </w:pPr>
+            <w:r>
+              <w:rPr>
+                <w:rFonts w:cs="Courier New" w:ascii="Courier New" w:hAnsi="Courier New"/>
+                <w:b w:val="false"/>
+                <w:bCs w:val="false"/>
+              </w:rPr>
+              <w:tab/>
+              <w:tab/>
+            </w:r>
+            <w:r>
+              <w:rPr>
+                <w:rFonts w:cs="Courier New" w:ascii="Courier New" w:hAnsi="Courier New"/>
+                <w:b/>
+                <w:bCs/>
+              </w:rPr>
+              <w:t>dle_timer_stop</w:t>
+            </w:r>
+            <w:r>
+              <w:rPr>
+                <w:rFonts w:cs="Courier New" w:ascii="Courier New" w:hAnsi="Courier New"/>
+                <w:b w:val="false"/>
+                <w:bCs w:val="false"/>
+              </w:rPr>
+              <w:t>();</w:t>
+            </w:r>
+          </w:p>
+          <w:p>
+            <w:pPr>
+              <w:pStyle w:val="Normal"/>
+              <w:tabs>
+                <w:tab w:val="left" w:pos="1380" w:leader="none"/>
+                <w:tab w:val="left" w:pos="2230" w:leader="none"/>
+                <w:tab w:val="left" w:pos="3081" w:leader="none"/>
+                <w:tab w:val="left" w:pos="6766" w:leader="none"/>
+              </w:tabs>
+              <w:rPr/>
+            </w:pPr>
+            <w:r>
+              <w:rPr>
+                <w:rFonts w:cs="Courier New" w:ascii="Courier New" w:hAnsi="Courier New"/>
+              </w:rPr>
+              <w:tab/>
+              <w:tab/>
+            </w:r>
+            <w:r>
+              <w:rPr>
+                <w:rFonts w:cs="Courier New" w:ascii="Courier New" w:hAnsi="Courier New"/>
+                <w:b/>
+                <w:bCs/>
+              </w:rPr>
+              <w:t>printf</w:t>
+            </w:r>
+            <w:r>
+              <w:rPr>
+                <w:rFonts w:cs="Courier New" w:ascii="Courier New" w:hAnsi="Courier New"/>
+              </w:rPr>
+              <w:t xml:space="preserve">("Task T%d </w:t>
+            </w:r>
+            <w:r>
+              <w:rPr>
+                <w:rFonts w:cs="Courier New" w:ascii="Courier New" w:hAnsi="Courier New"/>
+              </w:rPr>
+              <w:t>completed: %d time</w:t>
+            </w:r>
+            <w:r>
+              <w:rPr>
+                <w:rFonts w:cs="Courier New" w:ascii="Courier New" w:hAnsi="Courier New"/>
+              </w:rPr>
+              <w:t xml:space="preserve">\n", </w:t>
+            </w:r>
+            <w:r>
+              <w:rPr>
+                <w:rFonts w:cs="Courier New" w:ascii="Courier New" w:hAnsi="Courier New"/>
+              </w:rPr>
+              <w:t>idx</w:t>
+            </w:r>
+            <w:r>
+              <w:rPr>
+                <w:rFonts w:cs="Courier New" w:ascii="Courier New" w:hAnsi="Courier New"/>
+              </w:rPr>
+              <w:t xml:space="preserve">, </w:t>
+            </w:r>
+            <w:r>
+              <w:rPr>
+                <w:rFonts w:cs="Courier New" w:ascii="Courier New" w:hAnsi="Courier New"/>
+              </w:rPr>
+              <w:t>job</w:t>
+            </w:r>
+            <w:r>
+              <w:rPr>
+                <w:rFonts w:cs="Courier New" w:ascii="Courier New" w:hAnsi="Courier New"/>
+              </w:rPr>
+              <w:t>);</w:t>
+            </w:r>
+          </w:p>
+          <w:p>
+            <w:pPr>
+              <w:pStyle w:val="Normal"/>
+              <w:tabs>
+                <w:tab w:val="left" w:pos="1380" w:leader="none"/>
+                <w:tab w:val="left" w:pos="2230" w:leader="none"/>
+                <w:tab w:val="left" w:pos="3081" w:leader="none"/>
+                <w:tab w:val="left" w:pos="6766" w:leader="none"/>
+              </w:tabs>
+              <w:rPr/>
+            </w:pPr>
+            <w:r>
+              <w:rPr>
+                <w:rFonts w:cs="Courier New" w:ascii="Courier New" w:hAnsi="Courier New"/>
+              </w:rPr>
+              <w:tab/>
+              <w:tab/>
+            </w:r>
+            <w:r>
+              <w:rPr>
+                <w:rFonts w:cs="Courier New" w:ascii="Courier New" w:hAnsi="Courier New"/>
+                <w:b/>
+              </w:rPr>
+              <w:t>ptas</w:t>
+            </w:r>
+            <w:bookmarkStart w:id="1" w:name="__DdeLink__1638_2449013010"/>
+            <w:r>
+              <w:rPr>
+                <w:rFonts w:cs="Courier New" w:ascii="Courier New" w:hAnsi="Courier New"/>
+                <w:b/>
+              </w:rPr>
+              <w:t>k_</w:t>
+            </w:r>
+            <w:bookmarkEnd w:id="1"/>
+            <w:r>
+              <w:rPr>
+                <w:rFonts w:cs="Courier New" w:ascii="Courier New" w:hAnsi="Courier New"/>
+                <w:b/>
+              </w:rPr>
+              <w:t>wait_for_period</w:t>
+            </w:r>
+            <w:r>
+              <w:rPr>
+                <w:rFonts w:cs="Courier New" w:ascii="Courier New" w:hAnsi="Courier New"/>
+              </w:rPr>
+              <w:t>();</w:t>
+            </w:r>
+          </w:p>
+          <w:p>
+            <w:pPr>
+              <w:pStyle w:val="Normal"/>
+              <w:tabs>
+                <w:tab w:val="left" w:pos="1380" w:leader="none"/>
+                <w:tab w:val="left" w:pos="2230" w:leader="none"/>
+                <w:tab w:val="left" w:pos="3081" w:leader="none"/>
+                <w:tab w:val="left" w:pos="6766" w:leader="none"/>
+              </w:tabs>
+              <w:rPr/>
+            </w:pPr>
+            <w:r>
+              <w:rPr>
+                <w:rFonts w:cs="Courier New" w:ascii="Courier New" w:hAnsi="Courier New"/>
+              </w:rPr>
+              <w:tab/>
+              <w:t>}</w:t>
+            </w:r>
+          </w:p>
+          <w:p>
+            <w:pPr>
+              <w:pStyle w:val="Normal"/>
+              <w:tabs>
+                <w:tab w:val="left" w:pos="1380" w:leader="none"/>
+                <w:tab w:val="left" w:pos="2230" w:leader="none"/>
+                <w:tab w:val="left" w:pos="3081" w:leader="none"/>
+                <w:tab w:val="left" w:pos="6766" w:leader="none"/>
+              </w:tabs>
+              <w:rPr/>
+            </w:pPr>
+            <w:r>
+              <w:rPr>
+                <w:rFonts w:cs="Courier New" w:ascii="Courier New" w:hAnsi="Courier New"/>
+              </w:rPr>
+              <w:t>}</w:t>
+            </w:r>
+          </w:p>
+          <w:p>
+            <w:pPr>
+              <w:pStyle w:val="Normal"/>
+              <w:tabs>
+                <w:tab w:val="left" w:pos="1380" w:leader="none"/>
+                <w:tab w:val="left" w:pos="2230" w:leader="none"/>
+                <w:tab w:val="left" w:pos="3081" w:leader="none"/>
+                <w:tab w:val="left" w:pos="6766" w:leader="none"/>
+              </w:tabs>
+              <w:rPr>
+                <w:rFonts w:ascii="Courier New" w:hAnsi="Courier New" w:cs="Courier New"/>
+              </w:rPr>
+            </w:pPr>
+            <w:r>
+              <w:rPr>
+                <w:rFonts w:cs="Courier New" w:ascii="Courier New" w:hAnsi="Courier New"/>
+              </w:rPr>
+            </w:r>
+          </w:p>
+          <w:p>
+            <w:pPr>
+              <w:pStyle w:val="Normal"/>
+              <w:tabs>
+                <w:tab w:val="left" w:pos="1380" w:leader="none"/>
+                <w:tab w:val="left" w:pos="2230" w:leader="none"/>
+                <w:tab w:val="left" w:pos="3081" w:leader="none"/>
+                <w:tab w:val="left" w:pos="6766" w:leader="none"/>
+              </w:tabs>
+              <w:rPr>
+                <w:rFonts w:ascii="Courier New" w:hAnsi="Courier New" w:cs="Courier New"/>
+                <w:b/>
+                <w:b/>
+                <w:bCs/>
+              </w:rPr>
+            </w:pPr>
+            <w:r>
+              <w:rPr>
+                <w:rFonts w:cs="Courier New" w:ascii="Courier New" w:hAnsi="Courier New"/>
+                <w:b/>
+                <w:bCs/>
+              </w:rPr>
+              <w:t xml:space="preserve">ptask </w:t>
+            </w:r>
+            <w:r>
+              <w:rPr>
+                <w:rFonts w:cs="Courier New" w:ascii="Courier New" w:hAnsi="Courier New"/>
+                <w:b w:val="false"/>
+                <w:bCs w:val="false"/>
+              </w:rPr>
+              <w:t>task1()</w:t>
+            </w:r>
+          </w:p>
+          <w:p>
+            <w:pPr>
+              <w:pStyle w:val="Normal"/>
+              <w:tabs>
+                <w:tab w:val="left" w:pos="1380" w:leader="none"/>
+                <w:tab w:val="left" w:pos="2230" w:leader="none"/>
+                <w:tab w:val="left" w:pos="3081" w:leader="none"/>
+                <w:tab w:val="left" w:pos="6766" w:leader="none"/>
+              </w:tabs>
+              <w:rPr>
+                <w:rFonts w:ascii="Courier New" w:hAnsi="Courier New" w:cs="Courier New"/>
+                <w:b/>
+                <w:b/>
+                <w:bCs/>
+              </w:rPr>
+            </w:pPr>
+            <w:r>
+              <w:rPr>
+                <w:rFonts w:cs="Courier New" w:ascii="Courier New" w:hAnsi="Courier New"/>
+                <w:b w:val="false"/>
+                <w:bCs w:val="false"/>
+              </w:rPr>
+              <w:t>{</w:t>
+            </w:r>
+          </w:p>
+          <w:p>
+            <w:pPr>
+              <w:pStyle w:val="Normal"/>
+              <w:tabs>
+                <w:tab w:val="left" w:pos="1380" w:leader="none"/>
+                <w:tab w:val="left" w:pos="2230" w:leader="none"/>
+                <w:tab w:val="left" w:pos="3081" w:leader="none"/>
+                <w:tab w:val="left" w:pos="6766" w:leader="none"/>
+              </w:tabs>
+              <w:rPr>
+                <w:rFonts w:ascii="Courier New" w:hAnsi="Courier New" w:cs="Courier New"/>
+                <w:b/>
+                <w:b/>
+                <w:bCs/>
+              </w:rPr>
+            </w:pPr>
+            <w:r>
+              <w:rPr>
+                <w:rFonts w:cs="Courier New" w:ascii="Courier New" w:hAnsi="Courier New"/>
+                <w:b w:val="false"/>
+                <w:bCs w:val="false"/>
+              </w:rPr>
+              <w:tab/>
+              <w:t>taskbody(500, MILLI);</w:t>
+            </w:r>
+          </w:p>
+          <w:p>
+            <w:pPr>
+              <w:pStyle w:val="Normal"/>
+              <w:tabs>
+                <w:tab w:val="left" w:pos="1380" w:leader="none"/>
+                <w:tab w:val="left" w:pos="2230" w:leader="none"/>
+                <w:tab w:val="left" w:pos="3081" w:leader="none"/>
+                <w:tab w:val="left" w:pos="6766" w:leader="none"/>
+              </w:tabs>
+              <w:rPr>
+                <w:rFonts w:ascii="Courier New" w:hAnsi="Courier New" w:cs="Courier New"/>
+                <w:b/>
+                <w:b/>
+                <w:bCs/>
+              </w:rPr>
+            </w:pPr>
+            <w:r>
+              <w:rPr>
+                <w:rFonts w:cs="Courier New" w:ascii="Courier New" w:hAnsi="Courier New"/>
+                <w:b w:val="false"/>
+                <w:bCs w:val="false"/>
+              </w:rPr>
+              <w:t>}</w:t>
+            </w:r>
+          </w:p>
+          <w:p>
+            <w:pPr>
+              <w:pStyle w:val="Normal"/>
+              <w:tabs>
+                <w:tab w:val="left" w:pos="1380" w:leader="none"/>
+                <w:tab w:val="left" w:pos="2230" w:leader="none"/>
+                <w:tab w:val="left" w:pos="3081" w:leader="none"/>
+                <w:tab w:val="left" w:pos="6766" w:leader="none"/>
+              </w:tabs>
+              <w:rPr>
+                <w:rFonts w:ascii="Courier New" w:hAnsi="Courier New" w:cs="Courier New"/>
+              </w:rPr>
+            </w:pPr>
+            <w:r>
+              <w:rPr>
+                <w:rFonts w:cs="Courier New" w:ascii="Courier New" w:hAnsi="Courier New"/>
+              </w:rPr>
+            </w:r>
+          </w:p>
+          <w:p>
+            <w:pPr>
+              <w:pStyle w:val="Normal"/>
+              <w:tabs>
+                <w:tab w:val="left" w:pos="1380" w:leader="none"/>
+                <w:tab w:val="left" w:pos="2230" w:leader="none"/>
+                <w:tab w:val="left" w:pos="3081" w:leader="none"/>
+                <w:tab w:val="left" w:pos="6766" w:leader="none"/>
+              </w:tabs>
+              <w:rPr>
+                <w:rFonts w:ascii="Courier New" w:hAnsi="Courier New" w:cs="Courier New"/>
+                <w:b/>
+                <w:b/>
+                <w:bCs/>
+              </w:rPr>
+            </w:pPr>
+            <w:r>
+              <w:rPr>
+                <w:rFonts w:cs="Courier New" w:ascii="Courier New" w:hAnsi="Courier New"/>
+                <w:b/>
+                <w:bCs/>
+              </w:rPr>
+              <w:t xml:space="preserve">ptask </w:t>
+            </w:r>
+            <w:r>
+              <w:rPr>
+                <w:rFonts w:cs="Courier New" w:ascii="Courier New" w:hAnsi="Courier New"/>
+                <w:b w:val="false"/>
+                <w:bCs w:val="false"/>
+              </w:rPr>
+              <w:t>task2()</w:t>
+            </w:r>
+          </w:p>
+          <w:p>
+            <w:pPr>
+              <w:pStyle w:val="Normal"/>
+              <w:tabs>
+                <w:tab w:val="left" w:pos="1380" w:leader="none"/>
+                <w:tab w:val="left" w:pos="2230" w:leader="none"/>
+                <w:tab w:val="left" w:pos="3081" w:leader="none"/>
+                <w:tab w:val="left" w:pos="6766" w:leader="none"/>
+              </w:tabs>
+              <w:rPr>
+                <w:rFonts w:ascii="Courier New" w:hAnsi="Courier New" w:cs="Courier New"/>
+                <w:b/>
+                <w:b/>
+                <w:bCs/>
+              </w:rPr>
+            </w:pPr>
+            <w:r>
+              <w:rPr>
+                <w:rFonts w:cs="Courier New" w:ascii="Courier New" w:hAnsi="Courier New"/>
+                <w:b w:val="false"/>
+                <w:bCs w:val="false"/>
+              </w:rPr>
+              <w:t>{</w:t>
+            </w:r>
+          </w:p>
+          <w:p>
+            <w:pPr>
+              <w:pStyle w:val="Normal"/>
+              <w:tabs>
+                <w:tab w:val="left" w:pos="1380" w:leader="none"/>
+                <w:tab w:val="left" w:pos="2230" w:leader="none"/>
+                <w:tab w:val="left" w:pos="3081" w:leader="none"/>
+                <w:tab w:val="left" w:pos="6766" w:leader="none"/>
+              </w:tabs>
+              <w:rPr>
+                <w:rFonts w:ascii="Courier New" w:hAnsi="Courier New" w:cs="Courier New"/>
+              </w:rPr>
+            </w:pPr>
+            <w:r>
+              <w:rPr>
+                <w:rFonts w:cs="Courier New" w:ascii="Courier New" w:hAnsi="Courier New"/>
+              </w:rPr>
+              <w:tab/>
+              <w:t xml:space="preserve">taskbody(800, </w:t>
+            </w:r>
+            <w:r>
+              <w:rPr>
+                <w:rFonts w:cs="Courier New" w:ascii="Courier New" w:hAnsi="Courier New"/>
+                <w:b w:val="false"/>
+                <w:bCs w:val="false"/>
+              </w:rPr>
+              <w:t>MILLI</w:t>
+            </w:r>
+            <w:r>
+              <w:rPr>
+                <w:rFonts w:cs="Courier New" w:ascii="Courier New" w:hAnsi="Courier New"/>
+              </w:rPr>
+              <w:t>);</w:t>
+            </w:r>
+          </w:p>
+          <w:p>
+            <w:pPr>
+              <w:pStyle w:val="Normal"/>
+              <w:tabs>
+                <w:tab w:val="left" w:pos="1380" w:leader="none"/>
+                <w:tab w:val="left" w:pos="2230" w:leader="none"/>
+                <w:tab w:val="left" w:pos="3081" w:leader="none"/>
+                <w:tab w:val="left" w:pos="6766" w:leader="none"/>
+              </w:tabs>
+              <w:rPr>
+                <w:rFonts w:ascii="Courier New" w:hAnsi="Courier New" w:cs="Courier New"/>
+              </w:rPr>
+            </w:pPr>
+            <w:r>
+              <w:rPr>
+                <w:rFonts w:cs="Courier New" w:ascii="Courier New" w:hAnsi="Courier New"/>
+              </w:rPr>
+              <w:t>}</w:t>
+            </w:r>
+          </w:p>
+          <w:p>
+            <w:pPr>
+              <w:pStyle w:val="Normal"/>
+              <w:tabs>
+                <w:tab w:val="left" w:pos="1380" w:leader="none"/>
+                <w:tab w:val="left" w:pos="2230" w:leader="none"/>
+                <w:tab w:val="left" w:pos="3081" w:leader="none"/>
+                <w:tab w:val="left" w:pos="6766" w:leader="none"/>
+              </w:tabs>
+              <w:rPr>
+                <w:rFonts w:ascii="Courier New" w:hAnsi="Courier New" w:cs="Courier New"/>
+              </w:rPr>
+            </w:pPr>
+            <w:r>
+              <w:rPr>
+                <w:rFonts w:cs="Courier New" w:ascii="Courier New" w:hAnsi="Courier New"/>
+              </w:rPr>
+            </w:r>
+          </w:p>
+          <w:p>
+            <w:pPr>
+              <w:pStyle w:val="Normal"/>
+              <w:tabs>
+                <w:tab w:val="left" w:pos="1380" w:leader="none"/>
+                <w:tab w:val="left" w:pos="2230" w:leader="none"/>
+                <w:tab w:val="left" w:pos="3081" w:leader="none"/>
+                <w:tab w:val="left" w:pos="6766" w:leader="none"/>
+              </w:tabs>
+              <w:rPr>
+                <w:rFonts w:ascii="Courier New" w:hAnsi="Courier New" w:cs="Courier New"/>
+                <w:b/>
+                <w:b/>
+                <w:bCs/>
+              </w:rPr>
+            </w:pPr>
+            <w:r>
+              <w:rPr>
+                <w:rFonts w:cs="Courier New" w:ascii="Courier New" w:hAnsi="Courier New"/>
+                <w:b/>
+                <w:bCs/>
+              </w:rPr>
+              <w:t xml:space="preserve">static int </w:t>
+            </w:r>
+            <w:r>
+              <w:rPr>
+                <w:rFonts w:cs="Courier New" w:ascii="Courier New" w:hAnsi="Courier New"/>
+                <w:b w:val="false"/>
+                <w:bCs w:val="false"/>
+              </w:rPr>
+              <w:t>start_task(</w:t>
+            </w:r>
+            <w:r>
+              <w:rPr>
+                <w:rFonts w:cs="Courier New" w:ascii="Courier New" w:hAnsi="Courier New"/>
+                <w:b/>
+                <w:bCs/>
+              </w:rPr>
+              <w:t xml:space="preserve">int  </w:t>
+            </w:r>
+            <w:r>
+              <w:rPr>
+                <w:rFonts w:cs="Courier New" w:ascii="Courier New" w:hAnsi="Courier New"/>
+                <w:b w:val="false"/>
+                <w:bCs w:val="false"/>
+              </w:rPr>
+              <w:t xml:space="preserve">unit, </w:t>
+            </w:r>
+            <w:r>
+              <w:rPr>
+                <w:rFonts w:cs="Courier New" w:ascii="Courier New" w:hAnsi="Courier New"/>
+                <w:b/>
+                <w:bCs/>
+              </w:rPr>
+              <w:t xml:space="preserve">int </w:t>
+            </w:r>
+            <w:r>
+              <w:rPr>
+                <w:rFonts w:cs="Courier New" w:ascii="Courier New" w:hAnsi="Courier New"/>
+                <w:b w:val="false"/>
+                <w:bCs w:val="false"/>
+              </w:rPr>
+              <w:t xml:space="preserve">period, </w:t>
+            </w:r>
+            <w:r>
+              <w:rPr>
+                <w:rFonts w:cs="Courier New" w:ascii="Courier New" w:hAnsi="Courier New"/>
+                <w:b/>
+                <w:bCs/>
+              </w:rPr>
+              <w:t xml:space="preserve">int </w:t>
+            </w:r>
+            <w:r>
+              <w:rPr>
+                <w:rFonts w:cs="Courier New" w:ascii="Courier New" w:hAnsi="Courier New"/>
+                <w:b w:val="false"/>
+                <w:bCs w:val="false"/>
+              </w:rPr>
+              <w:t xml:space="preserve">deadline, </w:t>
+            </w:r>
+            <w:r>
+              <w:rPr>
+                <w:rFonts w:cs="Courier New" w:ascii="Courier New" w:hAnsi="Courier New"/>
+                <w:b/>
+                <w:bCs/>
+              </w:rPr>
+              <w:t xml:space="preserve">int </w:t>
+            </w:r>
+            <w:r>
+              <w:rPr>
+                <w:rFonts w:cs="Courier New" w:ascii="Courier New" w:hAnsi="Courier New"/>
+                <w:b w:val="false"/>
+                <w:bCs w:val="false"/>
+              </w:rPr>
+              <w:t xml:space="preserve">priority, </w:t>
+            </w:r>
+            <w:r>
+              <w:rPr>
+                <w:rFonts w:cs="Courier New" w:ascii="Courier New" w:hAnsi="Courier New"/>
+                <w:b/>
+                <w:bCs/>
+              </w:rPr>
+              <w:t>void</w:t>
+            </w:r>
+            <w:r>
+              <w:rPr>
+                <w:rFonts w:cs="Courier New" w:ascii="Courier New" w:hAnsi="Courier New"/>
+                <w:b w:val="false"/>
+                <w:bCs w:val="false"/>
+              </w:rPr>
+              <w:t xml:space="preserve"> (*task)(</w:t>
+            </w:r>
+            <w:r>
+              <w:rPr>
+                <w:rFonts w:cs="Courier New" w:ascii="Courier New" w:hAnsi="Courier New"/>
+                <w:b/>
+                <w:bCs/>
+              </w:rPr>
+              <w:t>void</w:t>
+            </w:r>
+            <w:r>
+              <w:rPr>
+                <w:rFonts w:cs="Courier New" w:ascii="Courier New" w:hAnsi="Courier New"/>
+                <w:b w:val="false"/>
+                <w:bCs w:val="false"/>
+              </w:rPr>
+              <w:t>))</w:t>
+            </w:r>
+          </w:p>
+          <w:p>
+            <w:pPr>
+              <w:pStyle w:val="Normal"/>
+              <w:tabs>
+                <w:tab w:val="left" w:pos="1380" w:leader="none"/>
+                <w:tab w:val="left" w:pos="2230" w:leader="none"/>
+                <w:tab w:val="left" w:pos="3081" w:leader="none"/>
+                <w:tab w:val="left" w:pos="6766" w:leader="none"/>
+              </w:tabs>
+              <w:rPr>
+                <w:rFonts w:ascii="Courier New" w:hAnsi="Courier New" w:cs="Courier New"/>
+                <w:b/>
+                <w:b/>
+                <w:bCs/>
+              </w:rPr>
+            </w:pPr>
+            <w:r>
+              <w:rPr>
+                <w:rFonts w:cs="Courier New" w:ascii="Courier New" w:hAnsi="Courier New"/>
+                <w:b w:val="false"/>
+                <w:bCs w:val="false"/>
+              </w:rPr>
+              <w:t>{</w:t>
+            </w:r>
+          </w:p>
+          <w:p>
+            <w:pPr>
+              <w:pStyle w:val="Normal"/>
+              <w:tabs>
+                <w:tab w:val="left" w:pos="1380" w:leader="none"/>
+                <w:tab w:val="left" w:pos="2230" w:leader="none"/>
+                <w:tab w:val="left" w:pos="3081" w:leader="none"/>
+                <w:tab w:val="left" w:pos="6766" w:leader="none"/>
+              </w:tabs>
+              <w:rPr>
+                <w:rFonts w:ascii="Courier New" w:hAnsi="Courier New" w:cs="Courier New"/>
+                <w:b/>
+                <w:b/>
+                <w:bCs/>
+              </w:rPr>
+            </w:pPr>
+            <w:r>
+              <w:rPr>
+                <w:rFonts w:cs="Courier New" w:ascii="Courier New" w:hAnsi="Courier New"/>
+                <w:b w:val="false"/>
+                <w:bCs w:val="false"/>
+              </w:rPr>
+              <w:tab/>
+            </w:r>
+            <w:r>
+              <w:rPr>
+                <w:rFonts w:cs="Courier New" w:ascii="Courier New" w:hAnsi="Courier New"/>
+                <w:b/>
+                <w:bCs/>
+              </w:rPr>
+              <w:t xml:space="preserve">tpars </w:t>
+            </w:r>
+            <w:r>
+              <w:rPr>
+                <w:rFonts w:cs="Courier New" w:ascii="Courier New" w:hAnsi="Courier New"/>
+                <w:b w:val="false"/>
+                <w:bCs w:val="false"/>
+              </w:rPr>
+              <w:t>param;</w:t>
+            </w:r>
+          </w:p>
+          <w:p>
+            <w:pPr>
+              <w:pStyle w:val="Normal"/>
+              <w:tabs>
+                <w:tab w:val="left" w:pos="1380" w:leader="none"/>
+                <w:tab w:val="left" w:pos="2230" w:leader="none"/>
+                <w:tab w:val="left" w:pos="3081" w:leader="none"/>
+                <w:tab w:val="left" w:pos="6766" w:leader="none"/>
+              </w:tabs>
+              <w:rPr>
+                <w:b w:val="false"/>
+                <w:b w:val="false"/>
+                <w:bCs w:val="false"/>
+              </w:rPr>
+            </w:pPr>
+            <w:r>
+              <w:rPr>
+                <w:rFonts w:cs="Courier New" w:ascii="Courier New" w:hAnsi="Courier New"/>
+                <w:b/>
+                <w:bCs/>
+              </w:rPr>
+            </w:r>
+          </w:p>
+          <w:p>
+            <w:pPr>
+              <w:pStyle w:val="Normal"/>
+              <w:tabs>
+                <w:tab w:val="left" w:pos="1380" w:leader="none"/>
+                <w:tab w:val="left" w:pos="2230" w:leader="none"/>
+                <w:tab w:val="left" w:pos="3081" w:leader="none"/>
+                <w:tab w:val="left" w:pos="6766" w:leader="none"/>
+              </w:tabs>
+              <w:rPr>
+                <w:rFonts w:ascii="Courier New" w:hAnsi="Courier New" w:cs="Courier New"/>
+                <w:b/>
+                <w:b/>
+                <w:bCs/>
+              </w:rPr>
+            </w:pPr>
+            <w:r>
+              <w:rPr>
+                <w:rFonts w:cs="Courier New" w:ascii="Courier New" w:hAnsi="Courier New"/>
+                <w:b w:val="false"/>
+                <w:bCs w:val="false"/>
+              </w:rPr>
+              <w:tab/>
+            </w:r>
+            <w:r>
+              <w:rPr>
+                <w:rFonts w:cs="Courier New" w:ascii="Courier New" w:hAnsi="Courier New"/>
+                <w:b/>
+                <w:bCs/>
+              </w:rPr>
+              <w:t>ptask_param_init</w:t>
+            </w:r>
+            <w:r>
+              <w:rPr>
+                <w:rFonts w:cs="Courier New" w:ascii="Courier New" w:hAnsi="Courier New"/>
+                <w:b w:val="false"/>
+                <w:bCs w:val="false"/>
+              </w:rPr>
+              <w:t>(param);</w:t>
+            </w:r>
+          </w:p>
+          <w:p>
+            <w:pPr>
+              <w:pStyle w:val="Normal"/>
+              <w:tabs>
+                <w:tab w:val="left" w:pos="1380" w:leader="none"/>
+                <w:tab w:val="left" w:pos="2230" w:leader="none"/>
+                <w:tab w:val="left" w:pos="3081" w:leader="none"/>
+                <w:tab w:val="left" w:pos="6766" w:leader="none"/>
+              </w:tabs>
+              <w:rPr>
+                <w:rFonts w:ascii="Courier New" w:hAnsi="Courier New" w:cs="Courier New"/>
+                <w:b/>
+                <w:b/>
+                <w:bCs/>
+              </w:rPr>
+            </w:pPr>
+            <w:r>
+              <w:rPr>
+                <w:rFonts w:cs="Courier New" w:ascii="Courier New" w:hAnsi="Courier New"/>
+                <w:b w:val="false"/>
+                <w:bCs w:val="false"/>
+              </w:rPr>
+              <w:tab/>
+            </w:r>
+            <w:r>
+              <w:rPr>
+                <w:rFonts w:cs="Courier New" w:ascii="Courier New" w:hAnsi="Courier New"/>
+                <w:b/>
+                <w:bCs/>
+              </w:rPr>
+              <w:t>ptask_param_period</w:t>
+            </w:r>
+            <w:r>
+              <w:rPr>
+                <w:rFonts w:cs="Courier New" w:ascii="Courier New" w:hAnsi="Courier New"/>
+                <w:b w:val="false"/>
+                <w:bCs w:val="false"/>
+              </w:rPr>
+              <w:t>(param, period, unit);</w:t>
+            </w:r>
+          </w:p>
+          <w:p>
+            <w:pPr>
+              <w:pStyle w:val="Normal"/>
+              <w:tabs>
+                <w:tab w:val="left" w:pos="1380" w:leader="none"/>
+                <w:tab w:val="left" w:pos="2230" w:leader="none"/>
+                <w:tab w:val="left" w:pos="3081" w:leader="none"/>
+                <w:tab w:val="left" w:pos="6766" w:leader="none"/>
+              </w:tabs>
+              <w:rPr>
+                <w:rFonts w:ascii="Courier New" w:hAnsi="Courier New" w:cs="Courier New"/>
+                <w:b/>
+                <w:b/>
+                <w:bCs/>
+              </w:rPr>
+            </w:pPr>
+            <w:r>
+              <w:rPr>
+                <w:rFonts w:cs="Courier New" w:ascii="Courier New" w:hAnsi="Courier New"/>
+                <w:b w:val="false"/>
+                <w:bCs w:val="false"/>
+              </w:rPr>
+              <w:tab/>
+            </w:r>
+            <w:r>
+              <w:rPr>
+                <w:rFonts w:cs="Courier New" w:ascii="Courier New" w:hAnsi="Courier New"/>
+                <w:b/>
+                <w:bCs/>
+              </w:rPr>
+              <w:t>ptask_param_deadline</w:t>
+            </w:r>
+            <w:r>
+              <w:rPr>
+                <w:rFonts w:cs="Courier New" w:ascii="Courier New" w:hAnsi="Courier New"/>
+                <w:b w:val="false"/>
+                <w:bCs w:val="false"/>
+              </w:rPr>
+              <w:t>(param, deadline, unit);</w:t>
+            </w:r>
+          </w:p>
+          <w:p>
+            <w:pPr>
+              <w:pStyle w:val="Normal"/>
+              <w:tabs>
+                <w:tab w:val="left" w:pos="1380" w:leader="none"/>
+                <w:tab w:val="left" w:pos="2230" w:leader="none"/>
+                <w:tab w:val="left" w:pos="3081" w:leader="none"/>
+                <w:tab w:val="left" w:pos="6766" w:leader="none"/>
+              </w:tabs>
+              <w:rPr>
+                <w:rFonts w:ascii="Courier New" w:hAnsi="Courier New" w:cs="Courier New"/>
+                <w:b/>
+                <w:b/>
+                <w:bCs/>
+              </w:rPr>
+            </w:pPr>
+            <w:r>
+              <w:rPr>
+                <w:rFonts w:cs="Courier New" w:ascii="Courier New" w:hAnsi="Courier New"/>
+                <w:b w:val="false"/>
+                <w:bCs w:val="false"/>
+              </w:rPr>
+              <w:tab/>
+            </w:r>
+            <w:r>
+              <w:rPr>
+                <w:rFonts w:cs="Courier New" w:ascii="Courier New" w:hAnsi="Courier New"/>
+                <w:b/>
+                <w:bCs/>
+              </w:rPr>
+              <w:t>ptask_param_priority</w:t>
+            </w:r>
+            <w:r>
+              <w:rPr>
+                <w:rFonts w:cs="Courier New" w:ascii="Courier New" w:hAnsi="Courier New"/>
+                <w:b w:val="false"/>
+                <w:bCs w:val="false"/>
+              </w:rPr>
+              <w:t>(param, priority);</w:t>
+            </w:r>
+          </w:p>
+          <w:p>
+            <w:pPr>
+              <w:pStyle w:val="Normal"/>
+              <w:tabs>
+                <w:tab w:val="left" w:pos="1380" w:leader="none"/>
+                <w:tab w:val="left" w:pos="2230" w:leader="none"/>
+                <w:tab w:val="left" w:pos="3081" w:leader="none"/>
+                <w:tab w:val="left" w:pos="6766" w:leader="none"/>
+              </w:tabs>
+              <w:rPr>
+                <w:b w:val="false"/>
+                <w:b w:val="false"/>
+                <w:bCs w:val="false"/>
+              </w:rPr>
+            </w:pPr>
+            <w:r>
+              <w:rPr>
+                <w:rFonts w:cs="Courier New" w:ascii="Courier New" w:hAnsi="Courier New"/>
+                <w:b/>
+                <w:bCs/>
+              </w:rPr>
+            </w:r>
+          </w:p>
+          <w:p>
+            <w:pPr>
+              <w:pStyle w:val="Normal"/>
+              <w:tabs>
+                <w:tab w:val="left" w:pos="1380" w:leader="none"/>
+                <w:tab w:val="left" w:pos="2230" w:leader="none"/>
+                <w:tab w:val="left" w:pos="3081" w:leader="none"/>
+                <w:tab w:val="left" w:pos="6766" w:leader="none"/>
+              </w:tabs>
+              <w:rPr>
+                <w:rFonts w:ascii="Courier New" w:hAnsi="Courier New" w:cs="Courier New"/>
+                <w:b/>
+                <w:b/>
+                <w:bCs/>
+              </w:rPr>
+            </w:pPr>
+            <w:r>
+              <w:rPr>
+                <w:rFonts w:cs="Courier New" w:ascii="Courier New" w:hAnsi="Courier New"/>
+                <w:b w:val="false"/>
+                <w:bCs w:val="false"/>
+              </w:rPr>
+              <w:tab/>
+            </w:r>
+            <w:r>
+              <w:rPr>
+                <w:rFonts w:cs="Courier New" w:ascii="Courier New" w:hAnsi="Courier New"/>
+                <w:b/>
+                <w:bCs/>
+              </w:rPr>
+              <w:t>return ptask_create_param</w:t>
+            </w:r>
+            <w:r>
+              <w:rPr>
+                <w:rFonts w:cs="Courier New" w:ascii="Courier New" w:hAnsi="Courier New"/>
+                <w:b w:val="false"/>
+                <w:bCs w:val="false"/>
+              </w:rPr>
+              <w:t>(task, &amp;param);</w:t>
+            </w:r>
+          </w:p>
+          <w:p>
+            <w:pPr>
+              <w:pStyle w:val="Normal"/>
+              <w:tabs>
+                <w:tab w:val="left" w:pos="1380" w:leader="none"/>
+                <w:tab w:val="left" w:pos="2230" w:leader="none"/>
+                <w:tab w:val="left" w:pos="3081" w:leader="none"/>
+                <w:tab w:val="left" w:pos="6766" w:leader="none"/>
+              </w:tabs>
+              <w:rPr>
+                <w:rFonts w:ascii="Courier New" w:hAnsi="Courier New" w:cs="Courier New"/>
+                <w:b/>
+                <w:b/>
+                <w:bCs/>
+              </w:rPr>
+            </w:pPr>
+            <w:r>
+              <w:rPr>
+                <w:rFonts w:cs="Courier New" w:ascii="Courier New" w:hAnsi="Courier New"/>
+                <w:b w:val="false"/>
+                <w:bCs w:val="false"/>
+              </w:rPr>
+              <w:t>}</w:t>
+            </w:r>
+          </w:p>
+          <w:p>
+            <w:pPr>
+              <w:pStyle w:val="Normal"/>
+              <w:tabs>
+                <w:tab w:val="left" w:pos="1380" w:leader="none"/>
+                <w:tab w:val="left" w:pos="2230" w:leader="none"/>
+                <w:tab w:val="left" w:pos="3081" w:leader="none"/>
+                <w:tab w:val="left" w:pos="6766" w:leader="none"/>
+              </w:tabs>
+              <w:rPr>
+                <w:rFonts w:ascii="Courier New" w:hAnsi="Courier New" w:cs="Courier New"/>
+              </w:rPr>
+            </w:pPr>
+            <w:r>
+              <w:rPr>
+                <w:rFonts w:cs="Courier New" w:ascii="Courier New" w:hAnsi="Courier New"/>
+              </w:rPr>
+            </w:r>
+          </w:p>
+          <w:p>
+            <w:pPr>
+              <w:pStyle w:val="Normal"/>
+              <w:tabs>
+                <w:tab w:val="left" w:pos="1380" w:leader="none"/>
+                <w:tab w:val="left" w:pos="2230" w:leader="none"/>
+                <w:tab w:val="left" w:pos="3081" w:leader="none"/>
+                <w:tab w:val="left" w:pos="6766" w:leader="none"/>
+              </w:tabs>
+              <w:rPr/>
+            </w:pPr>
+            <w:r>
+              <w:rPr>
+                <w:rFonts w:cs="Courier New" w:ascii="Courier New" w:hAnsi="Courier New"/>
+                <w:b/>
+              </w:rPr>
+              <w:t>int</w:t>
+            </w:r>
+            <w:r>
+              <w:rPr>
+                <w:rFonts w:cs="Courier New" w:ascii="Courier New" w:hAnsi="Courier New"/>
+              </w:rPr>
+              <w:tab/>
+              <w:t>main()</w:t>
+            </w:r>
+          </w:p>
+          <w:p>
+            <w:pPr>
+              <w:pStyle w:val="Normal"/>
+              <w:tabs>
+                <w:tab w:val="left" w:pos="1380" w:leader="none"/>
+                <w:tab w:val="left" w:pos="2230" w:leader="none"/>
+                <w:tab w:val="left" w:pos="3081" w:leader="none"/>
+                <w:tab w:val="left" w:pos="6766" w:leader="none"/>
+              </w:tabs>
+              <w:rPr/>
+            </w:pPr>
+            <w:r>
+              <w:rPr>
+                <w:rFonts w:cs="Courier New" w:ascii="Courier New" w:hAnsi="Courier New"/>
+              </w:rPr>
+              <w:t>{</w:t>
+            </w:r>
+          </w:p>
+          <w:p>
+            <w:pPr>
+              <w:pStyle w:val="Normal"/>
+              <w:tabs>
+                <w:tab w:val="left" w:pos="1380" w:leader="none"/>
+                <w:tab w:val="left" w:pos="2230" w:leader="none"/>
+                <w:tab w:val="left" w:pos="3081" w:leader="none"/>
+                <w:tab w:val="left" w:pos="6766" w:leader="none"/>
+              </w:tabs>
+              <w:rPr>
+                <w:b/>
+                <w:b/>
+                <w:bCs/>
+              </w:rPr>
+            </w:pPr>
+            <w:r>
+              <w:rPr>
+                <w:rFonts w:cs="Courier New" w:ascii="Courier New" w:hAnsi="Courier New"/>
+                <w:b/>
+                <w:bCs/>
+              </w:rPr>
+              <w:t xml:space="preserve">int </w:t>
+            </w:r>
+            <w:r>
+              <w:rPr>
+                <w:rFonts w:cs="Courier New" w:ascii="Courier New" w:hAnsi="Courier New"/>
+                <w:b w:val="false"/>
+                <w:bCs w:val="false"/>
+              </w:rPr>
+              <w:t>res;</w:t>
+            </w:r>
+          </w:p>
+          <w:p>
+            <w:pPr>
+              <w:pStyle w:val="Normal"/>
+              <w:tabs>
+                <w:tab w:val="left" w:pos="1380" w:leader="none"/>
+                <w:tab w:val="left" w:pos="2230" w:leader="none"/>
+                <w:tab w:val="left" w:pos="3081" w:leader="none"/>
+                <w:tab w:val="left" w:pos="6766" w:leader="none"/>
+              </w:tabs>
+              <w:rPr>
+                <w:rFonts w:ascii="Courier New" w:hAnsi="Courier New" w:cs="Courier New"/>
+              </w:rPr>
+            </w:pPr>
+            <w:r>
+              <w:rPr/>
+            </w:r>
+          </w:p>
+          <w:p>
+            <w:pPr>
+              <w:pStyle w:val="Normal"/>
+              <w:tabs>
+                <w:tab w:val="left" w:pos="1380" w:leader="none"/>
+                <w:tab w:val="left" w:pos="2230" w:leader="none"/>
+                <w:tab w:val="left" w:pos="3081" w:leader="none"/>
+                <w:tab w:val="left" w:pos="6766" w:leader="none"/>
+              </w:tabs>
+              <w:rPr/>
+            </w:pPr>
+            <w:r>
+              <w:rPr>
+                <w:rFonts w:cs="Courier New" w:ascii="Courier New" w:hAnsi="Courier New"/>
+                <w:b/>
+              </w:rPr>
+              <w:tab/>
+              <w:t>ptask_init</w:t>
+            </w:r>
+            <w:r>
+              <w:rPr>
+                <w:rFonts w:cs="Courier New" w:ascii="Courier New" w:hAnsi="Courier New"/>
+              </w:rPr>
+              <w:t>(SCHED_FIFO, GLOBAL, PRIO_INHERITANCE);</w:t>
+            </w:r>
+          </w:p>
+          <w:p>
+            <w:pPr>
+              <w:pStyle w:val="Normal"/>
+              <w:tabs>
+                <w:tab w:val="left" w:pos="1380" w:leader="none"/>
+                <w:tab w:val="left" w:pos="2230" w:leader="none"/>
+                <w:tab w:val="left" w:pos="3081" w:leader="none"/>
+                <w:tab w:val="left" w:pos="6766" w:leader="none"/>
+              </w:tabs>
+              <w:rPr/>
+            </w:pPr>
+            <w:r>
+              <w:rPr>
+                <w:rFonts w:cs="Courier New" w:ascii="Courier New" w:hAnsi="Courier New"/>
+                <w:b/>
+              </w:rPr>
+              <w:tab/>
+            </w:r>
+            <w:r>
+              <w:rPr>
+                <w:rFonts w:cs="Courier New" w:ascii="Courier New" w:hAnsi="Courier New"/>
+                <w:b/>
+              </w:rPr>
+              <w:t>dle_manager_init</w:t>
+            </w:r>
+            <w:r>
+              <w:rPr>
+                <w:rFonts w:cs="Courier New" w:ascii="Courier New" w:hAnsi="Courier New"/>
+              </w:rPr>
+              <w:t>();</w:t>
+            </w:r>
+          </w:p>
+          <w:p>
+            <w:pPr>
+              <w:pStyle w:val="Normal"/>
+              <w:tabs>
+                <w:tab w:val="left" w:pos="1380" w:leader="none"/>
+                <w:tab w:val="left" w:pos="2230" w:leader="none"/>
+                <w:tab w:val="left" w:pos="3081" w:leader="none"/>
+                <w:tab w:val="left" w:pos="6766" w:leader="none"/>
+              </w:tabs>
+              <w:rPr>
+                <w:rFonts w:ascii="Courier New" w:hAnsi="Courier New" w:cs="Courier New"/>
+              </w:rPr>
+            </w:pPr>
+            <w:r>
+              <w:rPr/>
+            </w:r>
+          </w:p>
+          <w:p>
+            <w:pPr>
+              <w:pStyle w:val="Normal"/>
+              <w:tabs>
+                <w:tab w:val="left" w:pos="1380" w:leader="none"/>
+                <w:tab w:val="left" w:pos="2230" w:leader="none"/>
+                <w:tab w:val="left" w:pos="3081" w:leader="none"/>
+                <w:tab w:val="left" w:pos="6766" w:leader="none"/>
+              </w:tabs>
+              <w:rPr>
+                <w:rFonts w:ascii="Courier New" w:hAnsi="Courier New" w:cs="Courier New"/>
+                <w:b/>
+                <w:b/>
+                <w:bCs/>
+              </w:rPr>
+            </w:pPr>
+            <w:r>
+              <w:rPr>
+                <w:rFonts w:cs="Courier New" w:ascii="Courier New" w:hAnsi="Courier New"/>
+                <w:b w:val="false"/>
+                <w:bCs w:val="false"/>
+              </w:rPr>
+              <w:tab/>
+              <w:t xml:space="preserve">res = </w:t>
+            </w:r>
+            <w:r>
+              <w:rPr>
+                <w:rFonts w:cs="Courier New" w:ascii="Courier New" w:hAnsi="Courier New"/>
+                <w:b/>
+                <w:bCs/>
+              </w:rPr>
+              <w:t>start_task</w:t>
+            </w:r>
+            <w:r>
+              <w:rPr>
+                <w:rFonts w:cs="Courier New" w:ascii="Courier New" w:hAnsi="Courier New"/>
+                <w:b w:val="false"/>
+                <w:bCs w:val="false"/>
+              </w:rPr>
+              <w:t>(MILLI, 3000, 1500, 10, task1);</w:t>
+            </w:r>
+          </w:p>
+          <w:p>
+            <w:pPr>
+              <w:pStyle w:val="Normal"/>
+              <w:tabs>
+                <w:tab w:val="left" w:pos="1380" w:leader="none"/>
+                <w:tab w:val="left" w:pos="2230" w:leader="none"/>
+                <w:tab w:val="left" w:pos="3081" w:leader="none"/>
+                <w:tab w:val="left" w:pos="6766" w:leader="none"/>
+              </w:tabs>
+              <w:rPr>
+                <w:rFonts w:ascii="Courier New" w:hAnsi="Courier New" w:cs="Courier New"/>
+                <w:b/>
+                <w:b/>
+                <w:bCs/>
+              </w:rPr>
+            </w:pPr>
+            <w:r>
+              <w:rPr>
+                <w:rFonts w:cs="Courier New" w:ascii="Courier New" w:hAnsi="Courier New"/>
+                <w:b w:val="false"/>
+                <w:bCs w:val="false"/>
+              </w:rPr>
+              <w:tab/>
+            </w:r>
+            <w:r>
+              <w:rPr>
+                <w:rFonts w:cs="Courier New" w:ascii="Courier New" w:hAnsi="Courier New"/>
+                <w:b/>
+                <w:bCs/>
+              </w:rPr>
+              <w:t>printf</w:t>
+            </w:r>
+            <w:r>
+              <w:rPr>
+                <w:rFonts w:cs="Courier New" w:ascii="Courier New" w:hAnsi="Courier New"/>
+                <w:b w:val="false"/>
+                <w:bCs w:val="false"/>
+              </w:rPr>
+              <w:t>(“Created new task: %d\n”, res);</w:t>
+            </w:r>
+          </w:p>
+          <w:p>
+            <w:pPr>
+              <w:pStyle w:val="Normal"/>
+              <w:tabs>
+                <w:tab w:val="left" w:pos="1380" w:leader="none"/>
+                <w:tab w:val="left" w:pos="2230" w:leader="none"/>
+                <w:tab w:val="left" w:pos="3081" w:leader="none"/>
+                <w:tab w:val="left" w:pos="6766" w:leader="none"/>
+              </w:tabs>
+              <w:rPr>
+                <w:rFonts w:ascii="Courier New" w:hAnsi="Courier New" w:cs="Courier New"/>
+                <w:b/>
+                <w:b/>
+                <w:bCs/>
+              </w:rPr>
+            </w:pPr>
+            <w:r>
+              <w:rPr>
+                <w:rFonts w:cs="Courier New" w:ascii="Courier New" w:hAnsi="Courier New"/>
+                <w:b w:val="false"/>
+                <w:bCs w:val="false"/>
+              </w:rPr>
+              <w:tab/>
+              <w:t>res = start_task(MILLI, 2000, 2000, 5, task2);</w:t>
+            </w:r>
+          </w:p>
+          <w:p>
+            <w:pPr>
+              <w:pStyle w:val="Normal"/>
+              <w:tabs>
+                <w:tab w:val="left" w:pos="1380" w:leader="none"/>
+                <w:tab w:val="left" w:pos="2230" w:leader="none"/>
+                <w:tab w:val="left" w:pos="3081" w:leader="none"/>
+                <w:tab w:val="left" w:pos="6766" w:leader="none"/>
+              </w:tabs>
+              <w:rPr/>
+            </w:pPr>
+            <w:r>
+              <w:rPr>
+                <w:rFonts w:cs="Courier New" w:ascii="Courier New" w:hAnsi="Courier New"/>
+                <w:b w:val="false"/>
+                <w:bCs w:val="false"/>
+              </w:rPr>
+              <w:tab/>
+              <w:t>printf(“Created new task: %d\n”, res);</w:t>
+            </w:r>
+          </w:p>
+          <w:p>
+            <w:pPr>
+              <w:pStyle w:val="Normal"/>
+              <w:tabs>
+                <w:tab w:val="left" w:pos="1380" w:leader="none"/>
+                <w:tab w:val="left" w:pos="2230" w:leader="none"/>
+                <w:tab w:val="left" w:pos="3081" w:leader="none"/>
+                <w:tab w:val="left" w:pos="6766" w:leader="none"/>
+              </w:tabs>
+              <w:rPr>
+                <w:rFonts w:ascii="Courier New" w:hAnsi="Courier New" w:cs="Courier New"/>
+                <w:b w:val="false"/>
+                <w:b w:val="false"/>
+                <w:bCs w:val="false"/>
+              </w:rPr>
+            </w:pPr>
+            <w:r>
+              <w:rPr/>
+            </w:r>
+          </w:p>
+          <w:p>
+            <w:pPr>
+              <w:pStyle w:val="Normal"/>
+              <w:tabs>
+                <w:tab w:val="left" w:pos="1380" w:leader="none"/>
+                <w:tab w:val="left" w:pos="2230" w:leader="none"/>
+                <w:tab w:val="left" w:pos="3081" w:leader="none"/>
+                <w:tab w:val="left" w:pos="6766" w:leader="none"/>
+              </w:tabs>
+              <w:rPr>
+                <w:b/>
+                <w:b/>
+                <w:bCs/>
+              </w:rPr>
+            </w:pPr>
+            <w:r>
+              <w:rPr>
+                <w:rFonts w:cs="Courier New" w:ascii="Courier New" w:hAnsi="Courier New"/>
+                <w:b/>
+                <w:bCs/>
+              </w:rPr>
+              <w:tab/>
+            </w:r>
+            <w:r>
+              <w:rPr>
+                <w:rFonts w:cs="Courier New" w:ascii="Courier New" w:hAnsi="Courier New"/>
+                <w:b/>
+                <w:bCs/>
+              </w:rPr>
+              <w:t>for</w:t>
+            </w:r>
+            <w:r>
+              <w:rPr>
+                <w:rFonts w:cs="Courier New" w:ascii="Courier New" w:hAnsi="Courier New"/>
+                <w:b w:val="false"/>
+                <w:bCs w:val="false"/>
+              </w:rPr>
+              <w:t>(;;);</w:t>
+            </w:r>
+          </w:p>
+          <w:p>
+            <w:pPr>
+              <w:pStyle w:val="Normal"/>
+              <w:tabs>
+                <w:tab w:val="left" w:pos="1380" w:leader="none"/>
+                <w:tab w:val="left" w:pos="2230" w:leader="none"/>
+                <w:tab w:val="left" w:pos="3081" w:leader="none"/>
+                <w:tab w:val="left" w:pos="6766" w:leader="none"/>
+              </w:tabs>
+              <w:rPr>
+                <w:b/>
+                <w:b/>
+                <w:bCs/>
+              </w:rPr>
+            </w:pPr>
+            <w:r>
+              <w:rPr>
+                <w:rFonts w:cs="Courier New" w:ascii="Courier New" w:hAnsi="Courier New"/>
+                <w:b/>
+                <w:bCs w:val="false"/>
+              </w:rPr>
+              <w:tab/>
+              <w:t>return</w:t>
+            </w:r>
+            <w:r>
+              <w:rPr>
+                <w:rFonts w:cs="Courier New" w:ascii="Courier New" w:hAnsi="Courier New"/>
+                <w:b w:val="false"/>
+                <w:bCs w:val="false"/>
+              </w:rPr>
+              <w:t xml:space="preserve"> 0;</w:t>
+            </w:r>
+          </w:p>
+          <w:p>
+            <w:pPr>
+              <w:pStyle w:val="Normal"/>
+              <w:tabs>
+                <w:tab w:val="left" w:pos="1380" w:leader="none"/>
+                <w:tab w:val="left" w:pos="2230" w:leader="none"/>
+                <w:tab w:val="left" w:pos="3081" w:leader="none"/>
+                <w:tab w:val="left" w:pos="6766" w:leader="none"/>
+              </w:tabs>
+              <w:rPr/>
+            </w:pPr>
+            <w:r>
+              <w:rPr>
+                <w:rFonts w:cs="Courier New" w:ascii="Courier New" w:hAnsi="Courier New"/>
+              </w:rPr>
+              <w:t>}</w:t>
+            </w:r>
+          </w:p>
+          <w:p>
+            <w:pPr>
+              <w:pStyle w:val="Normal"/>
+              <w:tabs>
+                <w:tab w:val="left" w:pos="1380" w:leader="none"/>
+                <w:tab w:val="left" w:pos="2230" w:leader="none"/>
+                <w:tab w:val="left" w:pos="3081" w:leader="none"/>
+                <w:tab w:val="left" w:pos="6766" w:leader="none"/>
+              </w:tabs>
+              <w:rPr>
+                <w:rFonts w:ascii="Courier New" w:hAnsi="Courier New" w:cs="Courier New"/>
+              </w:rPr>
+            </w:pPr>
+            <w:r>
+              <w:rPr/>
+            </w:r>
+          </w:p>
+        </w:tc>
+      </w:tr>
+    </w:tbl>
+    <w:p>
+      <w:pPr>
         <w:pStyle w:val="Standard"/>
         <w:spacing w:before="120" w:after="120"/>
+        <w:ind w:hanging="0"/>
         <w:jc w:val="center"/>
+        <w:rPr/>
+      </w:pPr>
+      <w:r>
+        <w:rPr>
+          <w:rStyle w:val="AbsatzStandardschriftart"/>
+          <w:rFonts w:eastAsia="DejaVu Sans" w:cs="Arial" w:ascii="Arial" w:hAnsi="Arial"/>
+          <w:spacing w:val="-1"/>
+        </w:rPr>
+        <w:t>Figure 5: example of a deadline exception handling.</w:t>
+      </w:r>
+    </w:p>
+    <w:p>
+      <w:pPr>
+        <w:pStyle w:val="Standard"/>
+        <w:jc w:val="both"/>
+        <w:rPr/>
+      </w:pPr>
+      <w:r>
+        <w:rPr>
+          <w:rFonts w:eastAsia="DejaVu Sans" w:cs="Arial" w:ascii="Arial" w:hAnsi="Arial"/>
+        </w:rPr>
+        <w:t xml:space="preserve">In this section, two new structures were defined. One structure, is useful to keep information about tasks’ timer, this one is called </w:t>
+      </w:r>
+      <w:r>
+        <w:rPr>
+          <w:rFonts w:eastAsia="DejaVu Sans" w:cs="Arial" w:ascii="Arial" w:hAnsi="Arial"/>
+          <w:b/>
+          <w:bCs/>
+        </w:rPr>
+        <w:t xml:space="preserve">struct dle_timer_s. </w:t>
+      </w:r>
+      <w:r>
+        <w:rPr>
+          <w:rFonts w:eastAsia="DejaVu Sans" w:cs="Arial" w:ascii="Arial" w:hAnsi="Arial"/>
+          <w:b w:val="false"/>
+          <w:bCs w:val="false"/>
+        </w:rPr>
+        <w:t>Each task that needs to have a timer will be assigned one</w:t>
+      </w:r>
+      <w:r>
+        <w:rPr>
+          <w:rFonts w:eastAsia="DejaVu Sans" w:cs="Arial" w:ascii="Arial" w:hAnsi="Arial"/>
+        </w:rPr>
+        <w:t xml:space="preserve">. The other structure is named </w:t>
+      </w:r>
+      <w:r>
+        <w:rPr>
+          <w:rFonts w:eastAsia="DejaVu Sans" w:cs="Arial" w:ascii="Arial" w:hAnsi="Arial"/>
+          <w:b/>
+          <w:bCs/>
+        </w:rPr>
+        <w:t>struct dle_manager_s</w:t>
+      </w:r>
+      <w:r>
+        <w:rPr>
+          <w:rFonts w:eastAsia="DejaVu Sans" w:cs="Arial" w:ascii="Arial" w:hAnsi="Arial"/>
+        </w:rPr>
+        <w:t xml:space="preserve"> holds the task manager’s information and is meant to be instantiated only once.</w:t>
+      </w:r>
+    </w:p>
+    <w:p>
+      <w:pPr>
+        <w:pStyle w:val="Standard"/>
+        <w:jc w:val="both"/>
         <w:rPr>
           <w:rFonts w:ascii="Arial" w:hAnsi="Arial" w:eastAsia="DejaVu Sans" w:cs="Arial"/>
         </w:rPr>
       </w:pPr>
       <w:r>
         <w:rPr/>
+      </w:r>
+    </w:p>
+    <w:p>
+      <w:pPr>
+        <w:pStyle w:val="Standard"/>
+        <w:jc w:val="both"/>
+        <w:rPr/>
+      </w:pPr>
+      <w:bookmarkStart w:id="2" w:name="__DdeLink__1667_2449013010"/>
+      <w:bookmarkEnd w:id="2"/>
+      <w:r>
+        <w:rPr>
+          <w:rFonts w:eastAsia="DejaVu Sans" w:cs="Arial" w:ascii="Arial" w:hAnsi="Arial"/>
+        </w:rPr>
+        <w:t>A little more detailed description on the first structure :</w:t>
+      </w:r>
+    </w:p>
+    <w:p>
+      <w:pPr>
+        <w:pStyle w:val="Standard"/>
+        <w:jc w:val="both"/>
+        <w:rPr>
+          <w:rFonts w:ascii="Arial" w:hAnsi="Arial" w:eastAsia="DejaVu Sans" w:cs="Arial"/>
+        </w:rPr>
+      </w:pPr>
+      <w:r>
+        <w:rPr>
+          <w:rFonts w:eastAsia="DejaVu Sans" w:cs="Arial" w:ascii="Arial" w:hAnsi="Arial"/>
+        </w:rPr>
+      </w:r>
+    </w:p>
+    <w:tbl>
+      <w:tblPr>
+        <w:tblStyle w:val="Grigliatabella"/>
+        <w:tblW w:w="9322" w:type="dxa"/>
+        <w:jc w:val="center"/>
+        <w:tblInd w:w="0" w:type="dxa"/>
+        <w:tblCellMar>
+          <w:top w:w="0" w:type="dxa"/>
+          <w:left w:w="103" w:type="dxa"/>
+          <w:bottom w:w="0" w:type="dxa"/>
+          <w:right w:w="108" w:type="dxa"/>
+        </w:tblCellMar>
+        <w:tblLook w:noVBand="1" w:val="04a0" w:noHBand="0" w:lastColumn="0" w:firstColumn="1" w:lastRow="0" w:firstRow="1"/>
+      </w:tblPr>
+      <w:tblGrid>
+        <w:gridCol w:w="9322"/>
+      </w:tblGrid>
+      <w:tr>
+        <w:trPr/>
+        <w:tc>
+          <w:tcPr>
+            <w:tcW w:w="9322" w:type="dxa"/>
+            <w:tcBorders/>
+            <w:shd w:fill="auto" w:val="clear"/>
+            <w:tcMar>
+              <w:left w:w="103" w:type="dxa"/>
+            </w:tcMar>
+          </w:tcPr>
+          <w:p>
+            <w:pPr>
+              <w:pStyle w:val="Normal"/>
+              <w:widowControl/>
+              <w:tabs>
+                <w:tab w:val="left" w:pos="871" w:leader="none"/>
+                <w:tab w:val="left" w:pos="2005" w:leader="none"/>
+                <w:tab w:val="left" w:pos="3969" w:leader="none"/>
+                <w:tab w:val="left" w:pos="5691" w:leader="none"/>
+              </w:tabs>
+              <w:spacing w:lineRule="exact" w:line="320"/>
+              <w:jc w:val="both"/>
+              <w:textAlignment w:val="auto"/>
+              <w:rPr/>
+            </w:pPr>
+            <w:r>
+              <w:rPr>
+                <w:rFonts w:cs="Arial"/>
+              </w:rPr>
+              <w:t xml:space="preserve">struct </w:t>
+            </w:r>
+            <w:r>
+              <w:rPr>
+                <w:rFonts w:cs="Arial"/>
+              </w:rPr>
+              <w:t>dle_timer_s</w:t>
+            </w:r>
+            <w:r>
+              <w:rPr>
+                <w:rFonts w:cs="Arial"/>
+              </w:rPr>
+              <w:t>{</w:t>
+            </w:r>
+          </w:p>
+          <w:p>
+            <w:pPr>
+              <w:pStyle w:val="Normal"/>
+              <w:widowControl/>
+              <w:tabs>
+                <w:tab w:val="left" w:pos="871" w:leader="none"/>
+                <w:tab w:val="left" w:pos="2005" w:leader="none"/>
+                <w:tab w:val="left" w:pos="3969" w:leader="none"/>
+                <w:tab w:val="left" w:pos="5691" w:leader="none"/>
+              </w:tabs>
+              <w:spacing w:lineRule="exact" w:line="320"/>
+              <w:jc w:val="both"/>
+              <w:textAlignment w:val="auto"/>
+              <w:rPr/>
+            </w:pPr>
+            <w:r>
+              <w:rPr>
+                <w:rFonts w:cs="Arial"/>
+              </w:rPr>
+              <w:tab/>
+            </w:r>
+            <w:r>
+              <w:rPr>
+                <w:rFonts w:cs="Arial"/>
+              </w:rPr>
+              <w:t>int</w:t>
+            </w:r>
+            <w:r>
+              <w:rPr>
+                <w:rFonts w:cs="Arial"/>
+              </w:rPr>
+              <w:tab/>
+            </w:r>
+            <w:r>
+              <w:rPr>
+                <w:rFonts w:cs="Arial"/>
+              </w:rPr>
+              <w:t>dle_timer_signo; //defines the sigmask that the timer will have to correspond to, in order to throw an exception</w:t>
+            </w:r>
+          </w:p>
+          <w:p>
+            <w:pPr>
+              <w:pStyle w:val="Normal"/>
+              <w:widowControl/>
+              <w:tabs>
+                <w:tab w:val="left" w:pos="871" w:leader="none"/>
+                <w:tab w:val="left" w:pos="2005" w:leader="none"/>
+                <w:tab w:val="left" w:pos="3969" w:leader="none"/>
+                <w:tab w:val="left" w:pos="5691" w:leader="none"/>
+              </w:tabs>
+              <w:spacing w:lineRule="exact" w:line="320"/>
+              <w:jc w:val="both"/>
+              <w:textAlignment w:val="auto"/>
+              <w:rPr/>
+            </w:pPr>
+            <w:r>
+              <w:rPr>
+                <w:rFonts w:cs="Arial"/>
+              </w:rPr>
+              <w:tab/>
+            </w:r>
+            <w:r>
+              <w:rPr>
+                <w:rFonts w:cs="Arial"/>
+              </w:rPr>
+              <w:t>pthread_t dle_timer_threadid; //The timer is aimed to one specific task (thread)</w:t>
+            </w:r>
+          </w:p>
+          <w:p>
+            <w:pPr>
+              <w:pStyle w:val="Normal"/>
+              <w:widowControl/>
+              <w:tabs>
+                <w:tab w:val="left" w:pos="871" w:leader="none"/>
+                <w:tab w:val="left" w:pos="2005" w:leader="none"/>
+                <w:tab w:val="left" w:pos="3969" w:leader="none"/>
+                <w:tab w:val="left" w:pos="5691" w:leader="none"/>
+              </w:tabs>
+              <w:spacing w:lineRule="exact" w:line="320"/>
+              <w:jc w:val="both"/>
+              <w:textAlignment w:val="auto"/>
+              <w:rPr/>
+            </w:pPr>
+            <w:r>
+              <w:rPr>
+                <w:rFonts w:cs="Arial"/>
+              </w:rPr>
+              <w:tab/>
+              <w:t>int</w:t>
+              <w:tab/>
+            </w:r>
+            <w:r>
+              <w:rPr>
+                <w:rFonts w:cs="Arial"/>
+              </w:rPr>
+              <w:t>dle_timer_timerid; //This will be useful to arm / disarm the task’s timer</w:t>
+            </w:r>
+          </w:p>
+          <w:p>
+            <w:pPr>
+              <w:pStyle w:val="Normal"/>
+              <w:widowControl/>
+              <w:tabs>
+                <w:tab w:val="left" w:pos="871" w:leader="none"/>
+                <w:tab w:val="left" w:pos="2005" w:leader="none"/>
+                <w:tab w:val="left" w:pos="3969" w:leader="none"/>
+                <w:tab w:val="left" w:pos="5691" w:leader="none"/>
+              </w:tabs>
+              <w:spacing w:lineRule="exact" w:line="320"/>
+              <w:jc w:val="both"/>
+              <w:textAlignment w:val="auto"/>
+              <w:rPr/>
+            </w:pPr>
+            <w:r>
+              <w:rPr>
+                <w:rFonts w:cs="Arial"/>
+              </w:rPr>
+              <w:tab/>
+            </w:r>
+            <w:r>
+              <w:rPr>
+                <w:rFonts w:cs="Arial"/>
+              </w:rPr>
+              <w:t>void</w:t>
+            </w:r>
+            <w:r>
+              <w:rPr>
+                <w:rFonts w:cs="Arial"/>
+              </w:rPr>
+              <w:tab/>
+            </w:r>
+            <w:r>
+              <w:rPr>
+                <w:rFonts w:cs="Arial"/>
+              </w:rPr>
+              <w:t>(*dle_timer_handler)(void); //handler executed upon timer expiration</w:t>
+            </w:r>
+          </w:p>
+          <w:p>
+            <w:pPr>
+              <w:pStyle w:val="Standard"/>
+              <w:tabs>
+                <w:tab w:val="left" w:pos="871" w:leader="none"/>
+                <w:tab w:val="left" w:pos="2005" w:leader="none"/>
+                <w:tab w:val="left" w:pos="3969" w:leader="none"/>
+                <w:tab w:val="left" w:pos="5691" w:leader="none"/>
+              </w:tabs>
+              <w:spacing w:lineRule="exact" w:line="320"/>
+              <w:jc w:val="both"/>
+              <w:rPr/>
+            </w:pPr>
+            <w:r>
+              <w:rPr>
+                <w:rFonts w:cs="Arial"/>
+                <w:lang w:val="it-IT"/>
+              </w:rPr>
+              <w:t>};</w:t>
+            </w:r>
+          </w:p>
+          <w:p>
+            <w:pPr>
+              <w:pStyle w:val="Standard"/>
+              <w:tabs>
+                <w:tab w:val="left" w:pos="871" w:leader="none"/>
+                <w:tab w:val="left" w:pos="2005" w:leader="none"/>
+                <w:tab w:val="left" w:pos="3969" w:leader="none"/>
+                <w:tab w:val="left" w:pos="5691" w:leader="none"/>
+              </w:tabs>
+              <w:jc w:val="both"/>
+              <w:rPr>
+                <w:rFonts w:ascii="Arial" w:hAnsi="Arial" w:eastAsia="DejaVu Sans" w:cs="Arial"/>
+              </w:rPr>
+            </w:pPr>
+            <w:r>
+              <w:rPr>
+                <w:rFonts w:eastAsia="DejaVu Sans" w:cs="Arial" w:ascii="Arial" w:hAnsi="Arial"/>
+              </w:rPr>
+            </w:r>
+          </w:p>
+        </w:tc>
+      </w:tr>
+    </w:tbl>
+    <w:p>
+      <w:pPr>
+        <w:pStyle w:val="Standard"/>
+        <w:jc w:val="both"/>
+        <w:rPr>
+          <w:rFonts w:ascii="Arial" w:hAnsi="Arial" w:eastAsia="DejaVu Sans" w:cs="Arial"/>
+        </w:rPr>
+      </w:pPr>
+      <w:r>
+        <w:rPr>
+          <w:rFonts w:eastAsia="DejaVu Sans" w:cs="Arial" w:ascii="Arial" w:hAnsi="Arial"/>
+        </w:rPr>
+      </w:r>
+    </w:p>
+    <w:p>
+      <w:pPr>
+        <w:pStyle w:val="Standard"/>
+        <w:jc w:val="both"/>
+        <w:rPr>
+          <w:rFonts w:ascii="Arial" w:hAnsi="Arial" w:eastAsia="DejaVu Sans" w:cs="Arial"/>
+        </w:rPr>
+      </w:pPr>
+      <w:r>
+        <w:rPr>
+          <w:rFonts w:eastAsia="DejaVu Sans" w:cs="Arial" w:ascii="Arial" w:hAnsi="Arial"/>
+        </w:rPr>
+      </w:r>
+    </w:p>
+    <w:p>
+      <w:pPr>
+        <w:pStyle w:val="Standard"/>
+        <w:jc w:val="both"/>
+        <w:rPr>
+          <w:rFonts w:ascii="Arial" w:hAnsi="Arial" w:eastAsia="DejaVu Sans" w:cs="Arial"/>
+        </w:rPr>
+      </w:pPr>
+      <w:r>
+        <w:rPr>
+          <w:rFonts w:eastAsia="DejaVu Sans" w:cs="Arial" w:ascii="Arial" w:hAnsi="Arial"/>
+        </w:rPr>
+      </w:r>
+    </w:p>
+    <w:p>
+      <w:pPr>
+        <w:pStyle w:val="Standard"/>
+        <w:jc w:val="both"/>
+        <w:rPr>
+          <w:rFonts w:ascii="Arial" w:hAnsi="Arial" w:eastAsia="DejaVu Sans" w:cs="Arial"/>
+        </w:rPr>
+      </w:pPr>
+      <w:r>
+        <w:rPr>
+          <w:rFonts w:eastAsia="DejaVu Sans" w:cs="Arial" w:ascii="Arial" w:hAnsi="Arial"/>
+        </w:rPr>
+      </w:r>
+    </w:p>
+    <w:p>
+      <w:pPr>
+        <w:pStyle w:val="Standard"/>
+        <w:jc w:val="both"/>
+        <w:rPr>
+          <w:rFonts w:ascii="Arial" w:hAnsi="Arial" w:eastAsia="DejaVu Sans" w:cs="Arial"/>
+        </w:rPr>
+      </w:pPr>
+      <w:r>
+        <w:rPr>
+          <w:rFonts w:eastAsia="DejaVu Sans" w:cs="Arial" w:ascii="Arial" w:hAnsi="Arial"/>
+        </w:rPr>
+      </w:r>
+    </w:p>
+    <w:p>
+      <w:pPr>
+        <w:pStyle w:val="Standard"/>
+        <w:jc w:val="both"/>
+        <w:rPr>
+          <w:rFonts w:ascii="Arial" w:hAnsi="Arial" w:eastAsia="DejaVu Sans" w:cs="Arial"/>
+        </w:rPr>
+      </w:pPr>
+      <w:r>
+        <w:rPr>
+          <w:rFonts w:eastAsia="DejaVu Sans" w:cs="Arial" w:ascii="Arial" w:hAnsi="Arial"/>
+        </w:rPr>
+        <w:t>A little more detailed description on the first structure :</w:t>
+      </w:r>
+    </w:p>
+    <w:p>
+      <w:pPr>
+        <w:pStyle w:val="Standard"/>
+        <w:jc w:val="both"/>
+        <w:rPr>
+          <w:rFonts w:ascii="Arial" w:hAnsi="Arial" w:eastAsia="DejaVu Sans" w:cs="Arial"/>
+        </w:rPr>
+      </w:pPr>
+      <w:r>
+        <w:rPr>
+          <w:rFonts w:eastAsia="DejaVu Sans" w:cs="Arial" w:ascii="Arial" w:hAnsi="Arial"/>
+        </w:rPr>
+      </w:r>
+    </w:p>
+    <w:tbl>
+      <w:tblPr>
+        <w:tblStyle w:val="Grigliatabella"/>
+        <w:tblW w:w="9322" w:type="dxa"/>
+        <w:jc w:val="center"/>
+        <w:tblInd w:w="0" w:type="dxa"/>
+        <w:tblCellMar>
+          <w:top w:w="0" w:type="dxa"/>
+          <w:left w:w="103" w:type="dxa"/>
+          <w:bottom w:w="0" w:type="dxa"/>
+          <w:right w:w="108" w:type="dxa"/>
+        </w:tblCellMar>
+        <w:tblLook w:noVBand="1" w:val="04a0" w:noHBand="0" w:lastColumn="0" w:firstColumn="1" w:lastRow="0" w:firstRow="1"/>
+      </w:tblPr>
+      <w:tblGrid>
+        <w:gridCol w:w="9322"/>
+      </w:tblGrid>
+      <w:tr>
+        <w:trPr/>
+        <w:tc>
+          <w:tcPr>
+            <w:tcW w:w="9322" w:type="dxa"/>
+            <w:tcBorders/>
+            <w:shd w:fill="auto" w:val="clear"/>
+            <w:tcMar>
+              <w:left w:w="103" w:type="dxa"/>
+            </w:tcMar>
+          </w:tcPr>
+          <w:p>
+            <w:pPr>
+              <w:pStyle w:val="Normal"/>
+              <w:widowControl/>
+              <w:tabs>
+                <w:tab w:val="left" w:pos="871" w:leader="none"/>
+                <w:tab w:val="left" w:pos="2005" w:leader="none"/>
+                <w:tab w:val="left" w:pos="3969" w:leader="none"/>
+                <w:tab w:val="left" w:pos="5691" w:leader="none"/>
+              </w:tabs>
+              <w:spacing w:lineRule="exact" w:line="320"/>
+              <w:jc w:val="both"/>
+              <w:textAlignment w:val="auto"/>
+              <w:rPr/>
+            </w:pPr>
+            <w:r>
+              <w:rPr>
+                <w:rFonts w:cs="Arial"/>
+              </w:rPr>
+              <w:t xml:space="preserve">struct </w:t>
+            </w:r>
+            <w:r>
+              <w:rPr>
+                <w:rFonts w:cs="Arial"/>
+              </w:rPr>
+              <w:t>dle_manager_s</w:t>
+            </w:r>
+            <w:r>
+              <w:rPr>
+                <w:rFonts w:cs="Arial"/>
+              </w:rPr>
+              <w:t>{</w:t>
+            </w:r>
+          </w:p>
+          <w:p>
+            <w:pPr>
+              <w:pStyle w:val="Normal"/>
+              <w:widowControl/>
+              <w:tabs>
+                <w:tab w:val="left" w:pos="871" w:leader="none"/>
+                <w:tab w:val="left" w:pos="2005" w:leader="none"/>
+                <w:tab w:val="left" w:pos="3969" w:leader="none"/>
+                <w:tab w:val="left" w:pos="5691" w:leader="none"/>
+              </w:tabs>
+              <w:spacing w:lineRule="exact" w:line="320"/>
+              <w:jc w:val="both"/>
+              <w:textAlignment w:val="auto"/>
+              <w:rPr/>
+            </w:pPr>
+            <w:r>
+              <w:rPr>
+                <w:rFonts w:cs="Arial"/>
+              </w:rPr>
+              <w:tab/>
+            </w:r>
+            <w:r>
+              <w:rPr>
+                <w:rFonts w:cs="Arial"/>
+              </w:rPr>
+              <w:t>int</w:t>
+            </w:r>
+            <w:r>
+              <w:rPr>
+                <w:rFonts w:cs="Arial"/>
+              </w:rPr>
+              <w:tab/>
+            </w:r>
+            <w:r>
+              <w:rPr>
+                <w:rFonts w:cs="Arial"/>
+              </w:rPr>
+              <w:t>dle_manager_tid //this will be used to feed a structure needed to create the tasks’ timers</w:t>
+            </w:r>
+          </w:p>
+          <w:p>
+            <w:pPr>
+              <w:pStyle w:val="Normal"/>
+              <w:widowControl/>
+              <w:tabs>
+                <w:tab w:val="left" w:pos="871" w:leader="none"/>
+                <w:tab w:val="left" w:pos="2005" w:leader="none"/>
+                <w:tab w:val="left" w:pos="3969" w:leader="none"/>
+                <w:tab w:val="left" w:pos="5691" w:leader="none"/>
+              </w:tabs>
+              <w:spacing w:lineRule="exact" w:line="320"/>
+              <w:jc w:val="both"/>
+              <w:textAlignment w:val="auto"/>
+              <w:rPr/>
+            </w:pPr>
+            <w:r>
+              <w:rPr>
+                <w:rFonts w:cs="Arial"/>
+              </w:rPr>
+              <w:tab/>
+            </w:r>
+            <w:r>
+              <w:rPr>
+                <w:rFonts w:cs="Arial"/>
+              </w:rPr>
+              <w:t>pthread_t dle_manager_threadid; //this is used by the function which arms the task’s timers</w:t>
+            </w:r>
+          </w:p>
+          <w:p>
+            <w:pPr>
+              <w:pStyle w:val="Standard"/>
+              <w:tabs>
+                <w:tab w:val="left" w:pos="871" w:leader="none"/>
+                <w:tab w:val="left" w:pos="2005" w:leader="none"/>
+                <w:tab w:val="left" w:pos="3969" w:leader="none"/>
+                <w:tab w:val="left" w:pos="5691" w:leader="none"/>
+              </w:tabs>
+              <w:spacing w:lineRule="exact" w:line="320"/>
+              <w:jc w:val="both"/>
+              <w:rPr/>
+            </w:pPr>
+            <w:r>
+              <w:rPr>
+                <w:rFonts w:cs="Arial"/>
+                <w:lang w:val="it-IT"/>
+              </w:rPr>
+              <w:t>};</w:t>
+            </w:r>
+          </w:p>
+          <w:p>
+            <w:pPr>
+              <w:pStyle w:val="Standard"/>
+              <w:tabs>
+                <w:tab w:val="left" w:pos="871" w:leader="none"/>
+                <w:tab w:val="left" w:pos="2005" w:leader="none"/>
+                <w:tab w:val="left" w:pos="3969" w:leader="none"/>
+                <w:tab w:val="left" w:pos="5691" w:leader="none"/>
+              </w:tabs>
+              <w:jc w:val="both"/>
+              <w:rPr>
+                <w:rFonts w:ascii="Arial" w:hAnsi="Arial" w:eastAsia="DejaVu Sans" w:cs="Arial"/>
+              </w:rPr>
+            </w:pPr>
+            <w:r>
+              <w:rPr>
+                <w:rFonts w:eastAsia="DejaVu Sans" w:cs="Arial" w:ascii="Arial" w:hAnsi="Arial"/>
+              </w:rPr>
+            </w:r>
+          </w:p>
+        </w:tc>
+      </w:tr>
+    </w:tbl>
+    <w:p>
+      <w:pPr>
+        <w:pStyle w:val="Standard"/>
+        <w:spacing w:before="120" w:after="120"/>
+        <w:ind w:hanging="0"/>
+        <w:jc w:val="both"/>
+        <w:rPr>
+          <w:rStyle w:val="AbsatzStandardschriftart"/>
+          <w:rFonts w:ascii="Arial" w:hAnsi="Arial" w:eastAsia="DejaVu Sans" w:cs="Arial"/>
+          <w:spacing w:val="-1"/>
+        </w:rPr>
+      </w:pPr>
+      <w:r>
+        <w:rPr>
+          <w:rFonts w:eastAsia="DejaVu Sans" w:cs="Arial" w:ascii="Arial" w:hAnsi="Arial"/>
+        </w:rPr>
       </w:r>
     </w:p>
     <w:sectPr>
@@ -15857,7 +18604,7 @@
       <w:pgNumType w:fmt="decimal"/>
       <w:formProt w:val="false"/>
       <w:textDirection w:val="lrTb"/>
-      <w:docGrid w:type="default" w:linePitch="240" w:charSpace="4294965247"/>
+      <w:docGrid w:type="default" w:linePitch="240" w:charSpace="0"/>
     </w:sectPr>
   </w:body>
 </w:document>
@@ -15871,12 +18618,12 @@
         <w:docPartGallery w:val="Page Numbers (Bottom of Page)"/>
         <w:docPartUnique w:val="true"/>
       </w:docPartObj>
-      <w:id w:val="596148075"/>
+      <w:id w:val="1814631586"/>
     </w:sdtPr>
     <w:sdtContent>
       <w:p>
         <w:pPr>
-          <w:pStyle w:val="Footer"/>
+          <w:pStyle w:val="Pieddepage"/>
           <w:jc w:val="center"/>
           <w:rPr/>
         </w:pPr>
@@ -15891,7 +18638,7 @@
           <w:fldChar w:fldCharType="separate"/>
         </w:r>
         <w:r>
-          <w:t>10</w:t>
+          <w:t>11</w:t>
         </w:r>
         <w:r>
           <w:fldChar w:fldCharType="end"/>
@@ -15901,7 +18648,7 @@
   </w:sdt>
   <w:p>
     <w:pPr>
-      <w:pStyle w:val="Footer"/>
+      <w:pStyle w:val="Pieddepage"/>
       <w:rPr/>
     </w:pPr>
     <w:r>
@@ -15926,6 +18673,7 @@
         <w:rFonts w:ascii="Symbol" w:hAnsi="Symbol" w:cs="Symbol" w:hint="default"/>
         <w:sz w:val="22"/>
         <w:szCs w:val="22"/>
+        <w:rFonts w:cs="Symbol"/>
       </w:rPr>
     </w:lvl>
     <w:lvl w:ilvl="1">
@@ -15938,6 +18686,7 @@
       </w:pPr>
       <w:rPr>
         <w:rFonts w:ascii="Symbol" w:hAnsi="Symbol" w:cs="Symbol" w:hint="default"/>
+        <w:rFonts w:cs="Symbol"/>
       </w:rPr>
     </w:lvl>
     <w:lvl w:ilvl="2">
@@ -15950,6 +18699,7 @@
       </w:pPr>
       <w:rPr>
         <w:rFonts w:ascii="Symbol" w:hAnsi="Symbol" w:cs="Symbol" w:hint="default"/>
+        <w:rFonts w:cs="Symbol"/>
       </w:rPr>
     </w:lvl>
     <w:lvl w:ilvl="3">
@@ -15962,6 +18712,7 @@
       </w:pPr>
       <w:rPr>
         <w:rFonts w:ascii="Symbol" w:hAnsi="Symbol" w:cs="Symbol" w:hint="default"/>
+        <w:rFonts w:cs="Symbol"/>
       </w:rPr>
     </w:lvl>
     <w:lvl w:ilvl="4">
@@ -15974,6 +18725,7 @@
       </w:pPr>
       <w:rPr>
         <w:rFonts w:ascii="Symbol" w:hAnsi="Symbol" w:cs="Symbol" w:hint="default"/>
+        <w:rFonts w:cs="Symbol"/>
       </w:rPr>
     </w:lvl>
     <w:lvl w:ilvl="5">
@@ -15986,6 +18738,7 @@
       </w:pPr>
       <w:rPr>
         <w:rFonts w:ascii="Symbol" w:hAnsi="Symbol" w:cs="Symbol" w:hint="default"/>
+        <w:rFonts w:cs="Symbol"/>
       </w:rPr>
     </w:lvl>
     <w:lvl w:ilvl="6">
@@ -15998,6 +18751,7 @@
       </w:pPr>
       <w:rPr>
         <w:rFonts w:ascii="Symbol" w:hAnsi="Symbol" w:cs="Symbol" w:hint="default"/>
+        <w:rFonts w:cs="Symbol"/>
       </w:rPr>
     </w:lvl>
     <w:lvl w:ilvl="7">
@@ -16010,6 +18764,7 @@
       </w:pPr>
       <w:rPr>
         <w:rFonts w:ascii="Symbol" w:hAnsi="Symbol" w:cs="Symbol" w:hint="default"/>
+        <w:rFonts w:cs="Symbol"/>
       </w:rPr>
     </w:lvl>
     <w:lvl w:ilvl="8">
@@ -16022,6 +18777,7 @@
       </w:pPr>
       <w:rPr>
         <w:rFonts w:ascii="Symbol" w:hAnsi="Symbol" w:cs="Symbol" w:hint="default"/>
+        <w:rFonts w:cs="Symbol"/>
       </w:rPr>
     </w:lvl>
   </w:abstractNum>
@@ -16051,6 +18807,7 @@
       </w:pPr>
       <w:rPr>
         <w:rFonts w:ascii="Symbol" w:hAnsi="Symbol" w:cs="Symbol" w:hint="default"/>
+        <w:rFonts w:cs="Symbol"/>
       </w:rPr>
     </w:lvl>
     <w:lvl w:ilvl="2">
@@ -16063,6 +18820,7 @@
       </w:pPr>
       <w:rPr>
         <w:rFonts w:ascii="Symbol" w:hAnsi="Symbol" w:cs="Symbol" w:hint="default"/>
+        <w:rFonts w:cs="Symbol"/>
       </w:rPr>
     </w:lvl>
     <w:lvl w:ilvl="3">
@@ -16075,6 +18833,7 @@
       </w:pPr>
       <w:rPr>
         <w:rFonts w:ascii="Symbol" w:hAnsi="Symbol" w:cs="Symbol" w:hint="default"/>
+        <w:rFonts w:cs="Symbol"/>
       </w:rPr>
     </w:lvl>
     <w:lvl w:ilvl="4">
@@ -16087,6 +18846,7 @@
       </w:pPr>
       <w:rPr>
         <w:rFonts w:ascii="Symbol" w:hAnsi="Symbol" w:cs="Symbol" w:hint="default"/>
+        <w:rFonts w:cs="Symbol"/>
       </w:rPr>
     </w:lvl>
     <w:lvl w:ilvl="5">
@@ -16099,6 +18859,7 @@
       </w:pPr>
       <w:rPr>
         <w:rFonts w:ascii="Symbol" w:hAnsi="Symbol" w:cs="Symbol" w:hint="default"/>
+        <w:rFonts w:cs="Symbol"/>
       </w:rPr>
     </w:lvl>
     <w:lvl w:ilvl="6">
@@ -16111,6 +18872,7 @@
       </w:pPr>
       <w:rPr>
         <w:rFonts w:ascii="Symbol" w:hAnsi="Symbol" w:cs="Symbol" w:hint="default"/>
+        <w:rFonts w:cs="Symbol"/>
       </w:rPr>
     </w:lvl>
     <w:lvl w:ilvl="7">
@@ -16123,6 +18885,7 @@
       </w:pPr>
       <w:rPr>
         <w:rFonts w:ascii="Symbol" w:hAnsi="Symbol" w:cs="Symbol" w:hint="default"/>
+        <w:rFonts w:cs="Symbol"/>
       </w:rPr>
     </w:lvl>
     <w:lvl w:ilvl="8">
@@ -16135,6 +18898,7 @@
       </w:pPr>
       <w:rPr>
         <w:rFonts w:ascii="Symbol" w:hAnsi="Symbol" w:cs="Symbol" w:hint="default"/>
+        <w:rFonts w:cs="Symbol"/>
       </w:rPr>
     </w:lvl>
   </w:abstractNum>
@@ -16167,6 +18931,7 @@
       </w:pPr>
       <w:rPr>
         <w:rFonts w:ascii="Symbol" w:hAnsi="Symbol" w:cs="Symbol" w:hint="default"/>
+        <w:rFonts w:cs="Symbol"/>
       </w:rPr>
     </w:lvl>
     <w:lvl w:ilvl="2">
@@ -16179,6 +18944,7 @@
       </w:pPr>
       <w:rPr>
         <w:rFonts w:ascii="Symbol" w:hAnsi="Symbol" w:cs="Symbol" w:hint="default"/>
+        <w:rFonts w:cs="Symbol"/>
       </w:rPr>
     </w:lvl>
     <w:lvl w:ilvl="3">
@@ -16191,6 +18957,7 @@
       </w:pPr>
       <w:rPr>
         <w:rFonts w:ascii="Symbol" w:hAnsi="Symbol" w:cs="Symbol" w:hint="default"/>
+        <w:rFonts w:cs="Symbol"/>
       </w:rPr>
     </w:lvl>
     <w:lvl w:ilvl="4">
@@ -16203,6 +18970,7 @@
       </w:pPr>
       <w:rPr>
         <w:rFonts w:ascii="Symbol" w:hAnsi="Symbol" w:cs="Symbol" w:hint="default"/>
+        <w:rFonts w:cs="Symbol"/>
       </w:rPr>
     </w:lvl>
     <w:lvl w:ilvl="5">
@@ -16215,6 +18983,7 @@
       </w:pPr>
       <w:rPr>
         <w:rFonts w:ascii="Symbol" w:hAnsi="Symbol" w:cs="Symbol" w:hint="default"/>
+        <w:rFonts w:cs="Symbol"/>
       </w:rPr>
     </w:lvl>
     <w:lvl w:ilvl="6">
@@ -16227,6 +18996,7 @@
       </w:pPr>
       <w:rPr>
         <w:rFonts w:ascii="Symbol" w:hAnsi="Symbol" w:cs="Symbol" w:hint="default"/>
+        <w:rFonts w:cs="Symbol"/>
       </w:rPr>
     </w:lvl>
     <w:lvl w:ilvl="7">
@@ -16239,6 +19009,7 @@
       </w:pPr>
       <w:rPr>
         <w:rFonts w:ascii="Symbol" w:hAnsi="Symbol" w:cs="Symbol" w:hint="default"/>
+        <w:rFonts w:cs="Symbol"/>
       </w:rPr>
     </w:lvl>
     <w:lvl w:ilvl="8">
@@ -16251,6 +19022,7 @@
       </w:pPr>
       <w:rPr>
         <w:rFonts w:ascii="Symbol" w:hAnsi="Symbol" w:cs="Symbol" w:hint="default"/>
+        <w:rFonts w:cs="Symbol"/>
       </w:rPr>
     </w:lvl>
   </w:abstractNum>
@@ -16262,10 +19034,7 @@
       <w:lvlText w:val=""/>
       <w:lvlJc w:val="left"/>
       <w:pPr>
-        <w:tabs>
-          <w:tab w:val="num" w:pos="432"/>
-        </w:tabs>
-        <w:ind w:left="432" w:hanging="432"/>
+        <w:ind w:left="0" w:hanging="0"/>
       </w:pPr>
     </w:lvl>
     <w:lvl w:ilvl="1">
@@ -16275,10 +19044,7 @@
       <w:lvlText w:val=""/>
       <w:lvlJc w:val="left"/>
       <w:pPr>
-        <w:tabs>
-          <w:tab w:val="num" w:pos="576"/>
-        </w:tabs>
-        <w:ind w:left="576" w:hanging="576"/>
+        <w:ind w:left="0" w:hanging="0"/>
       </w:pPr>
     </w:lvl>
     <w:lvl w:ilvl="2">
@@ -16288,10 +19054,7 @@
       <w:lvlText w:val=""/>
       <w:lvlJc w:val="left"/>
       <w:pPr>
-        <w:tabs>
-          <w:tab w:val="num" w:pos="720"/>
-        </w:tabs>
-        <w:ind w:left="720" w:hanging="720"/>
+        <w:ind w:left="0" w:hanging="0"/>
       </w:pPr>
     </w:lvl>
     <w:lvl w:ilvl="3">
@@ -16301,10 +19064,7 @@
       <w:lvlText w:val=""/>
       <w:lvlJc w:val="left"/>
       <w:pPr>
-        <w:tabs>
-          <w:tab w:val="num" w:pos="864"/>
-        </w:tabs>
-        <w:ind w:left="864" w:hanging="864"/>
+        <w:ind w:left="0" w:hanging="0"/>
       </w:pPr>
     </w:lvl>
     <w:lvl w:ilvl="4">
@@ -16314,10 +19074,7 @@
       <w:lvlText w:val=""/>
       <w:lvlJc w:val="left"/>
       <w:pPr>
-        <w:tabs>
-          <w:tab w:val="num" w:pos="1008"/>
-        </w:tabs>
-        <w:ind w:left="1008" w:hanging="1008"/>
+        <w:ind w:left="0" w:hanging="0"/>
       </w:pPr>
     </w:lvl>
     <w:lvl w:ilvl="5">
@@ -16327,10 +19084,7 @@
       <w:lvlText w:val=""/>
       <w:lvlJc w:val="left"/>
       <w:pPr>
-        <w:tabs>
-          <w:tab w:val="num" w:pos="1152"/>
-        </w:tabs>
-        <w:ind w:left="1152" w:hanging="1152"/>
+        <w:ind w:left="0" w:hanging="0"/>
       </w:pPr>
     </w:lvl>
     <w:lvl w:ilvl="6">
@@ -16340,10 +19094,7 @@
       <w:lvlText w:val=""/>
       <w:lvlJc w:val="left"/>
       <w:pPr>
-        <w:tabs>
-          <w:tab w:val="num" w:pos="1296"/>
-        </w:tabs>
-        <w:ind w:left="1296" w:hanging="1296"/>
+        <w:ind w:left="0" w:hanging="0"/>
       </w:pPr>
     </w:lvl>
     <w:lvl w:ilvl="7">
@@ -16353,10 +19104,7 @@
       <w:lvlText w:val=""/>
       <w:lvlJc w:val="left"/>
       <w:pPr>
-        <w:tabs>
-          <w:tab w:val="num" w:pos="1440"/>
-        </w:tabs>
-        <w:ind w:left="1440" w:hanging="1440"/>
+        <w:ind w:left="0" w:hanging="0"/>
       </w:pPr>
     </w:lvl>
     <w:lvl w:ilvl="8">
@@ -16366,10 +19114,7 @@
       <w:lvlText w:val=""/>
       <w:lvlJc w:val="left"/>
       <w:pPr>
-        <w:tabs>
-          <w:tab w:val="num" w:pos="1584"/>
-        </w:tabs>
-        <w:ind w:left="1584" w:hanging="1584"/>
+        <w:ind w:left="0" w:hanging="0"/>
       </w:pPr>
     </w:lvl>
   </w:abstractNum>
@@ -16394,7 +19139,6 @@
     <w:rPrDefault>
       <w:rPr>
         <w:rFonts w:ascii="Calibri" w:hAnsi="Calibri" w:eastAsia="Calibri" w:cs="Times New Roman"/>
-        <w:sz w:val="22"/>
         <w:szCs w:val="22"/>
         <w:lang w:val="en-US" w:eastAsia="en-US" w:bidi="ar-SA"/>
       </w:rPr>
@@ -16555,7 +19299,8 @@
     </w:pPr>
     <w:rPr>
       <w:rFonts w:ascii="Calibri" w:hAnsi="Calibri" w:eastAsia="Calibri" w:cs="Times New Roman"/>
-      <w:color w:val="auto"/>
+      <w:color w:val="00000A"/>
+      <w:kern w:val="0"/>
       <w:sz w:val="22"/>
       <w:szCs w:val="22"/>
       <w:lang w:val="en-US" w:eastAsia="en-US" w:bidi="ar-SA"/>
@@ -16664,13 +19409,213 @@
       <w:rFonts w:ascii="OpenSymbol" w:hAnsi="OpenSymbol" w:eastAsia="OpenSymbol" w:cs="OpenSymbol"/>
     </w:rPr>
   </w:style>
-  <w:style w:type="paragraph" w:styleId="Heading">
-    <w:name w:val="Heading"/>
+  <w:style w:type="character" w:styleId="ListLabel6">
+    <w:name w:val="ListLabel 6"/>
+    <w:qFormat/>
+    <w:rPr>
+      <w:rFonts w:ascii="Arial" w:hAnsi="Arial" w:cs="Symbol"/>
+      <w:sz w:val="22"/>
+      <w:szCs w:val="22"/>
+    </w:rPr>
+  </w:style>
+  <w:style w:type="character" w:styleId="ListLabel7">
+    <w:name w:val="ListLabel 7"/>
+    <w:qFormat/>
+    <w:rPr>
+      <w:rFonts w:cs="Symbol"/>
+    </w:rPr>
+  </w:style>
+  <w:style w:type="character" w:styleId="ListLabel8">
+    <w:name w:val="ListLabel 8"/>
+    <w:qFormat/>
+    <w:rPr>
+      <w:rFonts w:cs="Symbol"/>
+    </w:rPr>
+  </w:style>
+  <w:style w:type="character" w:styleId="ListLabel9">
+    <w:name w:val="ListLabel 9"/>
+    <w:qFormat/>
+    <w:rPr>
+      <w:rFonts w:cs="Symbol"/>
+    </w:rPr>
+  </w:style>
+  <w:style w:type="character" w:styleId="ListLabel10">
+    <w:name w:val="ListLabel 10"/>
+    <w:qFormat/>
+    <w:rPr>
+      <w:rFonts w:cs="Symbol"/>
+    </w:rPr>
+  </w:style>
+  <w:style w:type="character" w:styleId="ListLabel11">
+    <w:name w:val="ListLabel 11"/>
+    <w:qFormat/>
+    <w:rPr>
+      <w:rFonts w:cs="Symbol"/>
+    </w:rPr>
+  </w:style>
+  <w:style w:type="character" w:styleId="ListLabel12">
+    <w:name w:val="ListLabel 12"/>
+    <w:qFormat/>
+    <w:rPr>
+      <w:rFonts w:cs="Symbol"/>
+    </w:rPr>
+  </w:style>
+  <w:style w:type="character" w:styleId="ListLabel13">
+    <w:name w:val="ListLabel 13"/>
+    <w:qFormat/>
+    <w:rPr>
+      <w:rFonts w:cs="Symbol"/>
+    </w:rPr>
+  </w:style>
+  <w:style w:type="character" w:styleId="ListLabel14">
+    <w:name w:val="ListLabel 14"/>
+    <w:qFormat/>
+    <w:rPr>
+      <w:rFonts w:cs="Symbol"/>
+    </w:rPr>
+  </w:style>
+  <w:style w:type="character" w:styleId="ListLabel15">
+    <w:name w:val="ListLabel 15"/>
+    <w:qFormat/>
+    <w:rPr>
+      <w:rFonts w:ascii="Arial" w:hAnsi="Arial" w:eastAsia="DejaVu Sans"/>
+      <w:spacing w:val="-1"/>
+      <w:sz w:val="22"/>
+      <w:szCs w:val="22"/>
+    </w:rPr>
+  </w:style>
+  <w:style w:type="character" w:styleId="ListLabel16">
+    <w:name w:val="ListLabel 16"/>
+    <w:qFormat/>
+    <w:rPr>
+      <w:rFonts w:cs="Symbol"/>
+    </w:rPr>
+  </w:style>
+  <w:style w:type="character" w:styleId="ListLabel17">
+    <w:name w:val="ListLabel 17"/>
+    <w:qFormat/>
+    <w:rPr>
+      <w:rFonts w:cs="Symbol"/>
+    </w:rPr>
+  </w:style>
+  <w:style w:type="character" w:styleId="ListLabel18">
+    <w:name w:val="ListLabel 18"/>
+    <w:qFormat/>
+    <w:rPr>
+      <w:rFonts w:cs="Symbol"/>
+    </w:rPr>
+  </w:style>
+  <w:style w:type="character" w:styleId="ListLabel19">
+    <w:name w:val="ListLabel 19"/>
+    <w:qFormat/>
+    <w:rPr>
+      <w:rFonts w:cs="Symbol"/>
+    </w:rPr>
+  </w:style>
+  <w:style w:type="character" w:styleId="ListLabel20">
+    <w:name w:val="ListLabel 20"/>
+    <w:qFormat/>
+    <w:rPr>
+      <w:rFonts w:cs="Symbol"/>
+    </w:rPr>
+  </w:style>
+  <w:style w:type="character" w:styleId="ListLabel21">
+    <w:name w:val="ListLabel 21"/>
+    <w:qFormat/>
+    <w:rPr>
+      <w:rFonts w:cs="Symbol"/>
+    </w:rPr>
+  </w:style>
+  <w:style w:type="character" w:styleId="ListLabel22">
+    <w:name w:val="ListLabel 22"/>
+    <w:qFormat/>
+    <w:rPr>
+      <w:rFonts w:cs="Symbol"/>
+    </w:rPr>
+  </w:style>
+  <w:style w:type="character" w:styleId="ListLabel23">
+    <w:name w:val="ListLabel 23"/>
+    <w:qFormat/>
+    <w:rPr>
+      <w:rFonts w:cs="Symbol"/>
+    </w:rPr>
+  </w:style>
+  <w:style w:type="character" w:styleId="ListLabel24">
+    <w:name w:val="ListLabel 24"/>
+    <w:qFormat/>
+    <w:rPr>
+      <w:rFonts w:ascii="Arial" w:hAnsi="Arial" w:eastAsia="DejaVu Sans"/>
+      <w:b/>
+      <w:bCs/>
+      <w:spacing w:val="-1"/>
+      <w:w w:val="99"/>
+      <w:sz w:val="28"/>
+      <w:szCs w:val="28"/>
+    </w:rPr>
+  </w:style>
+  <w:style w:type="character" w:styleId="ListLabel25">
+    <w:name w:val="ListLabel 25"/>
+    <w:qFormat/>
+    <w:rPr>
+      <w:rFonts w:cs="Symbol"/>
+    </w:rPr>
+  </w:style>
+  <w:style w:type="character" w:styleId="ListLabel26">
+    <w:name w:val="ListLabel 26"/>
+    <w:qFormat/>
+    <w:rPr>
+      <w:rFonts w:cs="Symbol"/>
+    </w:rPr>
+  </w:style>
+  <w:style w:type="character" w:styleId="ListLabel27">
+    <w:name w:val="ListLabel 27"/>
+    <w:qFormat/>
+    <w:rPr>
+      <w:rFonts w:cs="Symbol"/>
+    </w:rPr>
+  </w:style>
+  <w:style w:type="character" w:styleId="ListLabel28">
+    <w:name w:val="ListLabel 28"/>
+    <w:qFormat/>
+    <w:rPr>
+      <w:rFonts w:cs="Symbol"/>
+    </w:rPr>
+  </w:style>
+  <w:style w:type="character" w:styleId="ListLabel29">
+    <w:name w:val="ListLabel 29"/>
+    <w:qFormat/>
+    <w:rPr>
+      <w:rFonts w:cs="Symbol"/>
+    </w:rPr>
+  </w:style>
+  <w:style w:type="character" w:styleId="ListLabel30">
+    <w:name w:val="ListLabel 30"/>
+    <w:qFormat/>
+    <w:rPr>
+      <w:rFonts w:cs="Symbol"/>
+    </w:rPr>
+  </w:style>
+  <w:style w:type="character" w:styleId="ListLabel31">
+    <w:name w:val="ListLabel 31"/>
+    <w:qFormat/>
+    <w:rPr>
+      <w:rFonts w:cs="Symbol"/>
+    </w:rPr>
+  </w:style>
+  <w:style w:type="character" w:styleId="ListLabel32">
+    <w:name w:val="ListLabel 32"/>
+    <w:qFormat/>
+    <w:rPr>
+      <w:rFonts w:cs="Symbol"/>
+    </w:rPr>
+  </w:style>
+  <w:style w:type="paragraph" w:styleId="Titre">
+    <w:name w:val="Titre"/>
     <w:basedOn w:val="Normal"/>
-    <w:next w:val="TextBody"/>
+    <w:next w:val="Corpsdetexte"/>
     <w:qFormat/>
     <w:pPr>
-      <w:keepNext/>
+      <w:keepNext w:val="true"/>
       <w:spacing w:before="240" w:after="120"/>
     </w:pPr>
     <w:rPr>
@@ -16679,7 +19624,7 @@
       <w:szCs w:val="28"/>
     </w:rPr>
   </w:style>
-  <w:style w:type="paragraph" w:styleId="TextBody">
+  <w:style w:type="paragraph" w:styleId="Corpsdetexte">
     <w:name w:val="Body Text"/>
     <w:basedOn w:val="Normal"/>
     <w:pPr>
@@ -16687,15 +19632,15 @@
     </w:pPr>
     <w:rPr/>
   </w:style>
-  <w:style w:type="paragraph" w:styleId="List">
+  <w:style w:type="paragraph" w:styleId="Liste">
     <w:name w:val="List"/>
-    <w:basedOn w:val="TextBody"/>
+    <w:basedOn w:val="Corpsdetexte"/>
     <w:pPr/>
     <w:rPr>
       <w:rFonts w:cs="FreeSans"/>
     </w:rPr>
   </w:style>
-  <w:style w:type="paragraph" w:styleId="Caption">
+  <w:style w:type="paragraph" w:styleId="Lgende">
     <w:name w:val="Caption"/>
     <w:basedOn w:val="Normal"/>
     <w:qFormat/>
@@ -16734,7 +19679,8 @@
     </w:pPr>
     <w:rPr>
       <w:rFonts w:ascii="Calibri" w:hAnsi="Calibri" w:eastAsia="Calibri" w:cs="Times New Roman"/>
-      <w:color w:val="auto"/>
+      <w:color w:val="00000A"/>
+      <w:kern w:val="0"/>
       <w:sz w:val="22"/>
       <w:szCs w:val="22"/>
       <w:lang w:val="en-US" w:eastAsia="en-US" w:bidi="ar-SA"/>
@@ -16809,8 +19755,8 @@
     <w:pPr/>
     <w:rPr/>
   </w:style>
-  <w:style w:type="paragraph" w:styleId="TableContents" w:customStyle="1">
-    <w:name w:val="Table Contents"/>
+  <w:style w:type="paragraph" w:styleId="Contenudetableau" w:customStyle="1">
+    <w:name w:val="Contenu de tableau"/>
     <w:basedOn w:val="Standard"/>
     <w:qFormat/>
     <w:rsid w:val="001f4be1"/>
@@ -16819,7 +19765,7 @@
     </w:pPr>
     <w:rPr/>
   </w:style>
-  <w:style w:type="paragraph" w:styleId="Header">
+  <w:style w:type="paragraph" w:styleId="Entte">
     <w:name w:val="Header"/>
     <w:basedOn w:val="Normal"/>
     <w:link w:val="IntestazioneCarattere"/>
@@ -16835,7 +19781,7 @@
     </w:pPr>
     <w:rPr/>
   </w:style>
-  <w:style w:type="paragraph" w:styleId="Footer">
+  <w:style w:type="paragraph" w:styleId="Pieddepage">
     <w:name w:val="Footer"/>
     <w:basedOn w:val="Normal"/>
     <w:link w:val="PidipaginaCarattere"/>
@@ -16863,6 +19809,7 @@
     <w:rPr>
       <w:rFonts w:ascii="Calibri" w:hAnsi="Calibri" w:eastAsia="Calibri" w:cs="Times New Roman"/>
       <w:color w:val="00000A"/>
+      <w:kern w:val="0"/>
       <w:sz w:val="22"/>
       <w:szCs w:val="22"/>
       <w:lang w:val="en-US" w:eastAsia="en-US" w:bidi="ar-SA"/>

</xml_diff>